<commit_message>
Pushing dotnet changes DI
</commit_message>
<xml_diff>
--- a/DotNet/Notes.docx
+++ b/DotNet/Notes.docx
@@ -660,7 +660,13 @@
         </w:rPr>
       </w:pPr>
       <w:r>
-        <w:t>The ‘Use’ method registers a middleware component that is typically expressed as a lambda function that receives each request as it passes through the pipeline and modifies the response and passed the execution to ‘next’ middleware.</w:t>
+        <w:t>The ‘Use’ method registers a middleware component that is typically expressed as a lambda function that receives each request as it passes through the pipeline and modifies the response and passe</w:t>
+      </w:r>
+      <w:r>
+        <w:t>s</w:t>
+      </w:r>
+      <w:r>
+        <w:t xml:space="preserve"> the execution to ‘next’ middleware.</w:t>
       </w:r>
     </w:p>
     <w:p>
@@ -1652,6 +1658,9 @@
         <w:t xml:space="preserve"> </w:t>
       </w:r>
       <w:r>
+        <w:rPr>
+          <w:noProof/>
+        </w:rPr>
         <w:drawing>
           <wp:inline distT="0" distB="0" distL="0" distR="0" wp14:anchorId="6727579C" wp14:editId="6B58F49B">
             <wp:extent cx="6340389" cy="815411"/>
@@ -1712,9 +1721,1284 @@
         <w:t xml:space="preserve">If two routes produce the same score then ambiguous route exception will be thrown. </w:t>
       </w:r>
     </w:p>
-    <w:p/>
-    <w:p/>
-    <w:p/>
+    <w:p>
+      <w:pPr>
+        <w:rPr>
+          <w:b/>
+          <w:bCs/>
+        </w:rPr>
+      </w:pPr>
+      <w:r>
+        <w:rPr>
+          <w:b/>
+          <w:bCs/>
+        </w:rPr>
+        <w:t>Default Values:</w:t>
+      </w:r>
+      <w:r>
+        <w:rPr>
+          <w:b/>
+          <w:bCs/>
+        </w:rPr>
+        <w:t xml:space="preserve">     </w:t>
+      </w:r>
+      <w:r>
+        <w:rPr>
+          <w:noProof/>
+        </w:rPr>
+        <w:drawing>
+          <wp:inline distT="0" distB="0" distL="0" distR="0" wp14:anchorId="76465331" wp14:editId="02F26F33">
+            <wp:extent cx="4122777" cy="289585"/>
+            <wp:effectExtent l="0" t="0" r="0" b="0"/>
+            <wp:docPr id="1001455046" name="Picture 1"/>
+            <wp:cNvGraphicFramePr>
+              <a:graphicFrameLocks xmlns:a="http://schemas.openxmlformats.org/drawingml/2006/main" noChangeAspect="1"/>
+            </wp:cNvGraphicFramePr>
+            <a:graphic xmlns:a="http://schemas.openxmlformats.org/drawingml/2006/main">
+              <a:graphicData uri="http://schemas.openxmlformats.org/drawingml/2006/picture">
+                <pic:pic xmlns:pic="http://schemas.openxmlformats.org/drawingml/2006/picture">
+                  <pic:nvPicPr>
+                    <pic:cNvPr id="1001455046" name=""/>
+                    <pic:cNvPicPr/>
+                  </pic:nvPicPr>
+                  <pic:blipFill>
+                    <a:blip r:embed="rId24"/>
+                    <a:stretch>
+                      <a:fillRect/>
+                    </a:stretch>
+                  </pic:blipFill>
+                  <pic:spPr>
+                    <a:xfrm>
+                      <a:off x="0" y="0"/>
+                      <a:ext cx="4122777" cy="289585"/>
+                    </a:xfrm>
+                    <a:prstGeom prst="rect">
+                      <a:avLst/>
+                    </a:prstGeom>
+                  </pic:spPr>
+                </pic:pic>
+              </a:graphicData>
+            </a:graphic>
+          </wp:inline>
+        </w:drawing>
+      </w:r>
+    </w:p>
+    <w:p>
+      <w:pPr>
+        <w:rPr>
+          <w:b/>
+          <w:bCs/>
+        </w:rPr>
+      </w:pPr>
+      <w:r>
+        <w:rPr>
+          <w:b/>
+          <w:bCs/>
+        </w:rPr>
+        <w:t xml:space="preserve">Optional Segment: </w:t>
+      </w:r>
+      <w:r>
+        <w:rPr>
+          <w:b/>
+          <w:bCs/>
+          <w:noProof/>
+        </w:rPr>
+        <w:drawing>
+          <wp:inline distT="0" distB="0" distL="0" distR="0" wp14:anchorId="334F1FA5" wp14:editId="7D7DB97B">
+            <wp:extent cx="3436918" cy="251482"/>
+            <wp:effectExtent l="0" t="0" r="0" b="0"/>
+            <wp:docPr id="134670874" name="Picture 1"/>
+            <wp:cNvGraphicFramePr>
+              <a:graphicFrameLocks xmlns:a="http://schemas.openxmlformats.org/drawingml/2006/main" noChangeAspect="1"/>
+            </wp:cNvGraphicFramePr>
+            <a:graphic xmlns:a="http://schemas.openxmlformats.org/drawingml/2006/main">
+              <a:graphicData uri="http://schemas.openxmlformats.org/drawingml/2006/picture">
+                <pic:pic xmlns:pic="http://schemas.openxmlformats.org/drawingml/2006/picture">
+                  <pic:nvPicPr>
+                    <pic:cNvPr id="134670874" name=""/>
+                    <pic:cNvPicPr/>
+                  </pic:nvPicPr>
+                  <pic:blipFill>
+                    <a:blip r:embed="rId25"/>
+                    <a:stretch>
+                      <a:fillRect/>
+                    </a:stretch>
+                  </pic:blipFill>
+                  <pic:spPr>
+                    <a:xfrm>
+                      <a:off x="0" y="0"/>
+                      <a:ext cx="3436918" cy="251482"/>
+                    </a:xfrm>
+                    <a:prstGeom prst="rect">
+                      <a:avLst/>
+                    </a:prstGeom>
+                  </pic:spPr>
+                </pic:pic>
+              </a:graphicData>
+            </a:graphic>
+          </wp:inline>
+        </w:drawing>
+      </w:r>
+    </w:p>
+    <w:p>
+      <w:pPr>
+        <w:rPr>
+          <w:b/>
+          <w:bCs/>
+        </w:rPr>
+      </w:pPr>
+      <w:r>
+        <w:rPr>
+          <w:b/>
+          <w:bCs/>
+        </w:rPr>
+        <w:t xml:space="preserve">Catch All </w:t>
+      </w:r>
+      <w:r>
+        <w:rPr>
+          <w:b/>
+          <w:bCs/>
+        </w:rPr>
+        <w:sym w:font="Wingdings" w:char="F0E0"/>
+      </w:r>
+      <w:r>
+        <w:rPr>
+          <w:b/>
+          <w:bCs/>
+        </w:rPr>
+        <w:t xml:space="preserve"> </w:t>
+      </w:r>
+      <w:r>
+        <w:rPr>
+          <w:b/>
+          <w:bCs/>
+          <w:noProof/>
+        </w:rPr>
+        <w:drawing>
+          <wp:inline distT="0" distB="0" distL="0" distR="0" wp14:anchorId="2B14A2F4" wp14:editId="51BC4108">
+            <wp:extent cx="2911092" cy="175275"/>
+            <wp:effectExtent l="0" t="0" r="3810" b="0"/>
+            <wp:docPr id="213885083" name="Picture 1"/>
+            <wp:cNvGraphicFramePr>
+              <a:graphicFrameLocks xmlns:a="http://schemas.openxmlformats.org/drawingml/2006/main" noChangeAspect="1"/>
+            </wp:cNvGraphicFramePr>
+            <a:graphic xmlns:a="http://schemas.openxmlformats.org/drawingml/2006/main">
+              <a:graphicData uri="http://schemas.openxmlformats.org/drawingml/2006/picture">
+                <pic:pic xmlns:pic="http://schemas.openxmlformats.org/drawingml/2006/picture">
+                  <pic:nvPicPr>
+                    <pic:cNvPr id="213885083" name=""/>
+                    <pic:cNvPicPr/>
+                  </pic:nvPicPr>
+                  <pic:blipFill>
+                    <a:blip r:embed="rId26"/>
+                    <a:stretch>
+                      <a:fillRect/>
+                    </a:stretch>
+                  </pic:blipFill>
+                  <pic:spPr>
+                    <a:xfrm>
+                      <a:off x="0" y="0"/>
+                      <a:ext cx="2911092" cy="175275"/>
+                    </a:xfrm>
+                    <a:prstGeom prst="rect">
+                      <a:avLst/>
+                    </a:prstGeom>
+                  </pic:spPr>
+                </pic:pic>
+              </a:graphicData>
+            </a:graphic>
+          </wp:inline>
+        </w:drawing>
+      </w:r>
+    </w:p>
+    <w:p>
+      <w:pPr>
+        <w:rPr>
+          <w:b/>
+          <w:bCs/>
+        </w:rPr>
+      </w:pPr>
+      <w:r>
+        <w:rPr>
+          <w:b/>
+          <w:bCs/>
+        </w:rPr>
+        <w:t xml:space="preserve">Constraint Segment: </w:t>
+      </w:r>
+      <w:r>
+        <w:rPr>
+          <w:b/>
+          <w:bCs/>
+          <w:noProof/>
+        </w:rPr>
+        <w:drawing>
+          <wp:inline distT="0" distB="0" distL="0" distR="0" wp14:anchorId="2DEB43D3" wp14:editId="3595C6BA">
+            <wp:extent cx="2682472" cy="243861"/>
+            <wp:effectExtent l="0" t="0" r="3810" b="3810"/>
+            <wp:docPr id="380621804" name="Picture 1"/>
+            <wp:cNvGraphicFramePr>
+              <a:graphicFrameLocks xmlns:a="http://schemas.openxmlformats.org/drawingml/2006/main" noChangeAspect="1"/>
+            </wp:cNvGraphicFramePr>
+            <a:graphic xmlns:a="http://schemas.openxmlformats.org/drawingml/2006/main">
+              <a:graphicData uri="http://schemas.openxmlformats.org/drawingml/2006/picture">
+                <pic:pic xmlns:pic="http://schemas.openxmlformats.org/drawingml/2006/picture">
+                  <pic:nvPicPr>
+                    <pic:cNvPr id="380621804" name=""/>
+                    <pic:cNvPicPr/>
+                  </pic:nvPicPr>
+                  <pic:blipFill>
+                    <a:blip r:embed="rId27"/>
+                    <a:stretch>
+                      <a:fillRect/>
+                    </a:stretch>
+                  </pic:blipFill>
+                  <pic:spPr>
+                    <a:xfrm>
+                      <a:off x="0" y="0"/>
+                      <a:ext cx="2682472" cy="243861"/>
+                    </a:xfrm>
+                    <a:prstGeom prst="rect">
+                      <a:avLst/>
+                    </a:prstGeom>
+                  </pic:spPr>
+                </pic:pic>
+              </a:graphicData>
+            </a:graphic>
+          </wp:inline>
+        </w:drawing>
+      </w:r>
+    </w:p>
+    <w:p>
+      <w:r>
+        <w:rPr>
+          <w:b/>
+          <w:bCs/>
+          <w:noProof/>
+        </w:rPr>
+        <w:drawing>
+          <wp:inline distT="0" distB="0" distL="0" distR="0" wp14:anchorId="5DA35DB4" wp14:editId="5F4E9CAE">
+            <wp:extent cx="3475021" cy="205758"/>
+            <wp:effectExtent l="0" t="0" r="0" b="3810"/>
+            <wp:docPr id="1396032984" name="Picture 1"/>
+            <wp:cNvGraphicFramePr>
+              <a:graphicFrameLocks xmlns:a="http://schemas.openxmlformats.org/drawingml/2006/main" noChangeAspect="1"/>
+            </wp:cNvGraphicFramePr>
+            <a:graphic xmlns:a="http://schemas.openxmlformats.org/drawingml/2006/main">
+              <a:graphicData uri="http://schemas.openxmlformats.org/drawingml/2006/picture">
+                <pic:pic xmlns:pic="http://schemas.openxmlformats.org/drawingml/2006/picture">
+                  <pic:nvPicPr>
+                    <pic:cNvPr id="1396032984" name=""/>
+                    <pic:cNvPicPr/>
+                  </pic:nvPicPr>
+                  <pic:blipFill>
+                    <a:blip r:embed="rId28"/>
+                    <a:stretch>
+                      <a:fillRect/>
+                    </a:stretch>
+                  </pic:blipFill>
+                  <pic:spPr>
+                    <a:xfrm>
+                      <a:off x="0" y="0"/>
+                      <a:ext cx="3475021" cy="205758"/>
+                    </a:xfrm>
+                    <a:prstGeom prst="rect">
+                      <a:avLst/>
+                    </a:prstGeom>
+                  </pic:spPr>
+                </pic:pic>
+              </a:graphicData>
+            </a:graphic>
+          </wp:inline>
+        </w:drawing>
+      </w:r>
+      <w:r>
+        <w:rPr>
+          <w:b/>
+          <w:bCs/>
+        </w:rPr>
+        <w:t xml:space="preserve"> </w:t>
+      </w:r>
+      <w:r>
+        <w:rPr>
+          <w:b/>
+          <w:bCs/>
+        </w:rPr>
+        <w:sym w:font="Wingdings" w:char="F0E0"/>
+      </w:r>
+      <w:r>
+        <w:rPr>
+          <w:b/>
+          <w:bCs/>
+        </w:rPr>
+        <w:t xml:space="preserve"> </w:t>
+      </w:r>
+      <w:r>
+        <w:t>The first segment should match exactly 3 ‘alphabet’ characters and second segment should be bool.</w:t>
+      </w:r>
+    </w:p>
+    <w:p>
+      <w:pPr>
+        <w:rPr>
+          <w:b/>
+          <w:bCs/>
+        </w:rPr>
+      </w:pPr>
+      <w:r>
+        <w:rPr>
+          <w:b/>
+          <w:bCs/>
+        </w:rPr>
+        <w:lastRenderedPageBreak/>
+        <w:t>Regex Constraint</w:t>
+      </w:r>
+      <w:r>
+        <w:rPr>
+          <w:b/>
+          <w:bCs/>
+        </w:rPr>
+        <w:t xml:space="preserve"> </w:t>
+      </w:r>
+      <w:r>
+        <w:rPr>
+          <w:b/>
+          <w:bCs/>
+        </w:rPr>
+        <w:sym w:font="Wingdings" w:char="F0E0"/>
+      </w:r>
+      <w:r>
+        <w:rPr>
+          <w:b/>
+          <w:bCs/>
+        </w:rPr>
+        <w:t xml:space="preserve"> </w:t>
+      </w:r>
+      <w:r>
+        <w:rPr>
+          <w:noProof/>
+        </w:rPr>
+        <w:drawing>
+          <wp:inline distT="0" distB="0" distL="0" distR="0" wp14:anchorId="5DB6D9E4" wp14:editId="4AD1E8BA">
+            <wp:extent cx="3825572" cy="205758"/>
+            <wp:effectExtent l="0" t="0" r="3810" b="3810"/>
+            <wp:docPr id="2059404812" name="Picture 1"/>
+            <wp:cNvGraphicFramePr>
+              <a:graphicFrameLocks xmlns:a="http://schemas.openxmlformats.org/drawingml/2006/main" noChangeAspect="1"/>
+            </wp:cNvGraphicFramePr>
+            <a:graphic xmlns:a="http://schemas.openxmlformats.org/drawingml/2006/main">
+              <a:graphicData uri="http://schemas.openxmlformats.org/drawingml/2006/picture">
+                <pic:pic xmlns:pic="http://schemas.openxmlformats.org/drawingml/2006/picture">
+                  <pic:nvPicPr>
+                    <pic:cNvPr id="2059404812" name=""/>
+                    <pic:cNvPicPr/>
+                  </pic:nvPicPr>
+                  <pic:blipFill>
+                    <a:blip r:embed="rId29"/>
+                    <a:stretch>
+                      <a:fillRect/>
+                    </a:stretch>
+                  </pic:blipFill>
+                  <pic:spPr>
+                    <a:xfrm>
+                      <a:off x="0" y="0"/>
+                      <a:ext cx="3825572" cy="205758"/>
+                    </a:xfrm>
+                    <a:prstGeom prst="rect">
+                      <a:avLst/>
+                    </a:prstGeom>
+                  </pic:spPr>
+                </pic:pic>
+              </a:graphicData>
+            </a:graphic>
+          </wp:inline>
+        </w:drawing>
+      </w:r>
+      <w:r>
+        <w:t xml:space="preserve">  The route will match only those URLs with two segments. The first segment must be capital, and the second segment must be </w:t>
+      </w:r>
+      <w:proofErr w:type="spellStart"/>
+      <w:r>
+        <w:t>uk</w:t>
+      </w:r>
+      <w:proofErr w:type="spellEnd"/>
+      <w:r>
+        <w:t>, </w:t>
+      </w:r>
+      <w:proofErr w:type="spellStart"/>
+      <w:r>
+        <w:t>france</w:t>
+      </w:r>
+      <w:proofErr w:type="spellEnd"/>
+      <w:r>
+        <w:t>, or </w:t>
+      </w:r>
+      <w:proofErr w:type="spellStart"/>
+      <w:r>
+        <w:t>monaco</w:t>
+      </w:r>
+      <w:proofErr w:type="spellEnd"/>
+      <w:r>
+        <w:rPr>
+          <w:b/>
+          <w:bCs/>
+        </w:rPr>
+        <w:t>.</w:t>
+      </w:r>
+    </w:p>
+    <w:p>
+      <w:proofErr w:type="spellStart"/>
+      <w:r>
+        <w:rPr>
+          <w:b/>
+          <w:bCs/>
+        </w:rPr>
+        <w:t>FallBack</w:t>
+      </w:r>
+      <w:proofErr w:type="spellEnd"/>
+      <w:r>
+        <w:rPr>
+          <w:b/>
+          <w:bCs/>
+        </w:rPr>
+        <w:t xml:space="preserve"> route </w:t>
+      </w:r>
+      <w:r>
+        <w:rPr>
+          <w:b/>
+          <w:bCs/>
+        </w:rPr>
+        <w:sym w:font="Wingdings" w:char="F0E0"/>
+      </w:r>
+      <w:r>
+        <w:rPr>
+          <w:b/>
+          <w:bCs/>
+        </w:rPr>
+        <w:t xml:space="preserve"> </w:t>
+      </w:r>
+      <w:r>
+        <w:t>This route will used if all the routes have failed to process the incoming request so that we can use this route as fallback route</w:t>
+      </w:r>
+      <w:r>
+        <w:t xml:space="preserve">. </w:t>
+      </w:r>
+      <w:r>
+        <w:rPr>
+          <w:noProof/>
+        </w:rPr>
+        <w:drawing>
+          <wp:inline distT="0" distB="0" distL="0" distR="0" wp14:anchorId="66FFC438" wp14:editId="642F2DD3">
+            <wp:extent cx="4130040" cy="765792"/>
+            <wp:effectExtent l="0" t="0" r="0" b="0"/>
+            <wp:docPr id="2111949646" name="Picture 1" descr="A white background with black text&#10;&#10;Description automatically generated"/>
+            <wp:cNvGraphicFramePr>
+              <a:graphicFrameLocks xmlns:a="http://schemas.openxmlformats.org/drawingml/2006/main" noChangeAspect="1"/>
+            </wp:cNvGraphicFramePr>
+            <a:graphic xmlns:a="http://schemas.openxmlformats.org/drawingml/2006/main">
+              <a:graphicData uri="http://schemas.openxmlformats.org/drawingml/2006/picture">
+                <pic:pic xmlns:pic="http://schemas.openxmlformats.org/drawingml/2006/picture">
+                  <pic:nvPicPr>
+                    <pic:cNvPr id="2111949646" name="Picture 1" descr="A white background with black text&#10;&#10;Description automatically generated"/>
+                    <pic:cNvPicPr/>
+                  </pic:nvPicPr>
+                  <pic:blipFill>
+                    <a:blip r:embed="rId30"/>
+                    <a:stretch>
+                      <a:fillRect/>
+                    </a:stretch>
+                  </pic:blipFill>
+                  <pic:spPr>
+                    <a:xfrm>
+                      <a:off x="0" y="0"/>
+                      <a:ext cx="4144122" cy="768403"/>
+                    </a:xfrm>
+                    <a:prstGeom prst="rect">
+                      <a:avLst/>
+                    </a:prstGeom>
+                  </pic:spPr>
+                </pic:pic>
+              </a:graphicData>
+            </a:graphic>
+          </wp:inline>
+        </w:drawing>
+      </w:r>
+    </w:p>
+    <w:p>
+      <w:proofErr w:type="spellStart"/>
+      <w:r>
+        <w:rPr>
+          <w:b/>
+          <w:bCs/>
+        </w:rPr>
+        <w:t>UseRouting</w:t>
+      </w:r>
+      <w:proofErr w:type="spellEnd"/>
+      <w:r>
+        <w:rPr>
+          <w:b/>
+          <w:bCs/>
+        </w:rPr>
+        <w:t>()</w:t>
+      </w:r>
+      <w:r>
+        <w:rPr>
+          <w:b/>
+          <w:bCs/>
+        </w:rPr>
+        <w:t>:</w:t>
+      </w:r>
+      <w:r>
+        <w:rPr>
+          <w:b/>
+          <w:bCs/>
+        </w:rPr>
+        <w:t xml:space="preserve"> </w:t>
+      </w:r>
+      <w:r>
+        <w:t>This sets up middleware components required for the application. This does the following:</w:t>
+      </w:r>
+    </w:p>
+    <w:p>
+      <w:pPr>
+        <w:pStyle w:val="ListParagraph"/>
+        <w:numPr>
+          <w:ilvl w:val="0"/>
+          <w:numId w:val="9"/>
+        </w:numPr>
+      </w:pPr>
+      <w:r>
+        <w:t>It sets up the routing Table with defined routes.</w:t>
+      </w:r>
+    </w:p>
+    <w:p>
+      <w:pPr>
+        <w:pStyle w:val="ListParagraph"/>
+        <w:numPr>
+          <w:ilvl w:val="0"/>
+          <w:numId w:val="9"/>
+        </w:numPr>
+      </w:pPr>
+      <w:r>
+        <w:t xml:space="preserve">It allows application to look for incoming requests </w:t>
+      </w:r>
+      <w:r>
+        <w:t>to match appropriate endpoints that match route patterns</w:t>
+      </w:r>
+    </w:p>
+    <w:p>
+      <w:pPr>
+        <w:pStyle w:val="ListParagraph"/>
+        <w:numPr>
+          <w:ilvl w:val="0"/>
+          <w:numId w:val="9"/>
+        </w:numPr>
+      </w:pPr>
+      <w:r>
+        <w:t xml:space="preserve">It adds </w:t>
+      </w:r>
+      <w:proofErr w:type="spellStart"/>
+      <w:r>
+        <w:t>routedata</w:t>
+      </w:r>
+      <w:proofErr w:type="spellEnd"/>
+      <w:r>
+        <w:t xml:space="preserve"> to the </w:t>
+      </w:r>
+      <w:proofErr w:type="spellStart"/>
+      <w:r>
+        <w:t>HTTPContext</w:t>
+      </w:r>
+      <w:proofErr w:type="spellEnd"/>
+      <w:r>
+        <w:t xml:space="preserve"> for </w:t>
+      </w:r>
+      <w:proofErr w:type="spellStart"/>
+      <w:r>
+        <w:t>middlewares</w:t>
+      </w:r>
+      <w:proofErr w:type="spellEnd"/>
+      <w:r>
+        <w:t xml:space="preserve"> or endpoints to use.</w:t>
+      </w:r>
+    </w:p>
+    <w:p>
+      <w:proofErr w:type="spellStart"/>
+      <w:r>
+        <w:t>UseEndPoints</w:t>
+      </w:r>
+      <w:proofErr w:type="spellEnd"/>
+      <w:r>
+        <w:t xml:space="preserve">() </w:t>
+      </w:r>
+      <w:r>
+        <w:sym w:font="Wingdings" w:char="F0E0"/>
+      </w:r>
+      <w:r>
+        <w:t xml:space="preserve"> This is used to configure endpoints </w:t>
+      </w:r>
+      <w:r>
+        <w:t>that handle the incoming request based on route pattern.</w:t>
+      </w:r>
+    </w:p>
+    <w:p>
+      <w:r>
+        <w:rPr>
+          <w:b/>
+          <w:bCs/>
+        </w:rPr>
+        <w:t>Note</w:t>
+      </w:r>
+      <w:r>
+        <w:t xml:space="preserve">: Asp.Net Core implements </w:t>
+      </w:r>
+      <w:proofErr w:type="spellStart"/>
+      <w:r>
+        <w:t>Use</w:t>
+      </w:r>
+      <w:r>
+        <w:t>Routing</w:t>
+      </w:r>
+      <w:proofErr w:type="spellEnd"/>
+      <w:r>
+        <w:t xml:space="preserve">() and </w:t>
+      </w:r>
+      <w:proofErr w:type="spellStart"/>
+      <w:r>
+        <w:t>UseEndPoints</w:t>
+      </w:r>
+      <w:proofErr w:type="spellEnd"/>
+      <w:r>
+        <w:t xml:space="preserve">() into the request pipeline so that methods like Map, </w:t>
+      </w:r>
+      <w:proofErr w:type="spellStart"/>
+      <w:r>
+        <w:t>MapGet</w:t>
+      </w:r>
+      <w:proofErr w:type="spellEnd"/>
+      <w:r>
+        <w:t xml:space="preserve">, </w:t>
+      </w:r>
+      <w:proofErr w:type="spellStart"/>
+      <w:r>
+        <w:t>MapPut</w:t>
+      </w:r>
+      <w:proofErr w:type="spellEnd"/>
+      <w:r>
+        <w:t xml:space="preserve">, </w:t>
+      </w:r>
+      <w:proofErr w:type="spellStart"/>
+      <w:r>
+        <w:t>MapPost</w:t>
+      </w:r>
+      <w:proofErr w:type="spellEnd"/>
+      <w:r>
+        <w:t xml:space="preserve">, </w:t>
+      </w:r>
+      <w:proofErr w:type="spellStart"/>
+      <w:r>
+        <w:t>MapDelete</w:t>
+      </w:r>
+      <w:proofErr w:type="spellEnd"/>
+      <w:r>
+        <w:t xml:space="preserve"> can be used automatically (without specifying ‘</w:t>
+      </w:r>
+      <w:proofErr w:type="spellStart"/>
+      <w:r>
+        <w:t>UseRouting</w:t>
+      </w:r>
+      <w:proofErr w:type="spellEnd"/>
+      <w:r>
+        <w:t>()’ )</w:t>
+      </w:r>
+      <w:r>
+        <w:rPr>
+          <w:b/>
+          <w:bCs/>
+        </w:rPr>
+        <w:t xml:space="preserve">  </w:t>
+      </w:r>
+      <w:r>
+        <w:t xml:space="preserve">on the </w:t>
+      </w:r>
+      <w:proofErr w:type="spellStart"/>
+      <w:r>
+        <w:rPr>
+          <w:b/>
+          <w:bCs/>
+        </w:rPr>
+        <w:t>WebApplication</w:t>
+      </w:r>
+      <w:proofErr w:type="spellEnd"/>
+      <w:r>
+        <w:rPr>
+          <w:b/>
+          <w:bCs/>
+        </w:rPr>
+        <w:t xml:space="preserve"> </w:t>
+      </w:r>
+      <w:r>
+        <w:t xml:space="preserve">class </w:t>
+      </w:r>
+      <w:r>
+        <w:t xml:space="preserve">object returned </w:t>
+      </w:r>
+      <w:proofErr w:type="spellStart"/>
+      <w:r>
+        <w:t>WebApplication.CreateBuilder</w:t>
+      </w:r>
+      <w:proofErr w:type="spellEnd"/>
+      <w:r>
+        <w:t>().</w:t>
+      </w:r>
+    </w:p>
+    <w:p>
+      <w:pPr>
+        <w:rPr>
+          <w:b/>
+          <w:bCs/>
+        </w:rPr>
+      </w:pPr>
+      <w:r>
+        <w:rPr>
+          <w:b/>
+          <w:bCs/>
+        </w:rPr>
+        <w:t>Dependency Injection</w:t>
+      </w:r>
+      <w:r>
+        <w:rPr>
+          <w:b/>
+          <w:bCs/>
+        </w:rPr>
+        <w:t>:</w:t>
+      </w:r>
+    </w:p>
+    <w:p>
+      <w:pPr>
+        <w:rPr>
+          <w:lang w:val="en-US"/>
+        </w:rPr>
+      </w:pPr>
+      <w:r>
+        <w:rPr>
+          <w:lang w:val="en-US"/>
+        </w:rPr>
+        <w:t>Most projects have features that need to be used in different parts of the application, which are known as</w:t>
+      </w:r>
+      <w:r>
+        <w:rPr>
+          <w:lang w:val="en-US"/>
+        </w:rPr>
+        <w:t xml:space="preserve"> </w:t>
+      </w:r>
+      <w:r>
+        <w:rPr>
+          <w:i/>
+          <w:iCs/>
+          <w:lang w:val="en-US"/>
+        </w:rPr>
+        <w:t>services</w:t>
+      </w:r>
+      <w:r>
+        <w:rPr>
+          <w:i/>
+          <w:iCs/>
+          <w:lang w:val="en-US"/>
+        </w:rPr>
+        <w:t>.</w:t>
+      </w:r>
+      <w:r>
+        <w:rPr>
+          <w:i/>
+          <w:iCs/>
+          <w:lang w:val="en-US"/>
+        </w:rPr>
+        <w:t xml:space="preserve"> </w:t>
+      </w:r>
+      <w:r>
+        <w:rPr>
+          <w:lang w:val="en-US"/>
+        </w:rPr>
+        <w:t xml:space="preserve">The object that resolves the dependency is created outside the function that uses it, it is said to be injected and hence this process is called </w:t>
+      </w:r>
+      <w:r>
+        <w:rPr>
+          <w:i/>
+          <w:iCs/>
+          <w:lang w:val="en-US"/>
+        </w:rPr>
+        <w:t>dependency injection</w:t>
+      </w:r>
+      <w:r>
+        <w:rPr>
+          <w:lang w:val="en-US"/>
+        </w:rPr>
+        <w:t>.</w:t>
+      </w:r>
+    </w:p>
+    <w:p>
+      <w:pPr>
+        <w:rPr>
+          <w:lang w:val="en-US"/>
+        </w:rPr>
+      </w:pPr>
+      <w:r>
+        <w:rPr>
+          <w:lang w:val="en-US"/>
+        </w:rPr>
+        <w:t xml:space="preserve">Services are registered using extension methods given by </w:t>
+      </w:r>
+      <w:proofErr w:type="spellStart"/>
+      <w:r>
+        <w:rPr>
+          <w:lang w:val="en-US"/>
+        </w:rPr>
+        <w:t>IServiceCollection</w:t>
+      </w:r>
+      <w:proofErr w:type="spellEnd"/>
+      <w:r>
+        <w:rPr>
+          <w:lang w:val="en-US"/>
+        </w:rPr>
+        <w:t xml:space="preserve">, an implementation of which is obtained by using </w:t>
+      </w:r>
+      <w:proofErr w:type="spellStart"/>
+      <w:r>
+        <w:rPr>
+          <w:lang w:val="en-US"/>
+        </w:rPr>
+        <w:t>WebApplicationBuilder</w:t>
+      </w:r>
+      <w:r>
+        <w:rPr>
+          <w:lang w:val="en-US"/>
+        </w:rPr>
+        <w:t>.Services</w:t>
+      </w:r>
+      <w:proofErr w:type="spellEnd"/>
+      <w:r>
+        <w:rPr>
+          <w:lang w:val="en-US"/>
+        </w:rPr>
+        <w:t xml:space="preserve"> property.</w:t>
+      </w:r>
+    </w:p>
+    <w:p>
+      <w:pPr>
+        <w:rPr>
+          <w:lang w:val="en-US"/>
+        </w:rPr>
+      </w:pPr>
+      <w:r>
+        <w:rPr>
+          <w:lang w:val="en-US"/>
+        </w:rPr>
+        <w:t>During request pipeline when ASP.NET Core platform reaches this statement:</w:t>
+      </w:r>
+    </w:p>
+    <w:p>
+      <w:pPr>
+        <w:rPr>
+          <w:lang w:val="en-US"/>
+        </w:rPr>
+      </w:pPr>
+      <w:r>
+        <w:rPr>
+          <w:lang w:val="en-US"/>
+        </w:rPr>
+        <w:drawing>
+          <wp:inline distT="0" distB="0" distL="0" distR="0" wp14:anchorId="3C24DAA3" wp14:editId="6CE47A8D">
+            <wp:extent cx="2682472" cy="358171"/>
+            <wp:effectExtent l="0" t="0" r="3810" b="3810"/>
+            <wp:docPr id="69749275" name="Picture 1"/>
+            <wp:cNvGraphicFramePr>
+              <a:graphicFrameLocks xmlns:a="http://schemas.openxmlformats.org/drawingml/2006/main" noChangeAspect="1"/>
+            </wp:cNvGraphicFramePr>
+            <a:graphic xmlns:a="http://schemas.openxmlformats.org/drawingml/2006/main">
+              <a:graphicData uri="http://schemas.openxmlformats.org/drawingml/2006/picture">
+                <pic:pic xmlns:pic="http://schemas.openxmlformats.org/drawingml/2006/picture">
+                  <pic:nvPicPr>
+                    <pic:cNvPr id="69749275" name=""/>
+                    <pic:cNvPicPr/>
+                  </pic:nvPicPr>
+                  <pic:blipFill>
+                    <a:blip r:embed="rId31"/>
+                    <a:stretch>
+                      <a:fillRect/>
+                    </a:stretch>
+                  </pic:blipFill>
+                  <pic:spPr>
+                    <a:xfrm>
+                      <a:off x="0" y="0"/>
+                      <a:ext cx="2682472" cy="358171"/>
+                    </a:xfrm>
+                    <a:prstGeom prst="rect">
+                      <a:avLst/>
+                    </a:prstGeom>
+                  </pic:spPr>
+                </pic:pic>
+              </a:graphicData>
+            </a:graphic>
+          </wp:inline>
+        </w:drawing>
+      </w:r>
+    </w:p>
+    <w:p>
+      <w:pPr>
+        <w:rPr>
+          <w:lang w:val="en-US"/>
+        </w:rPr>
+      </w:pPr>
+      <w:r>
+        <w:rPr>
+          <w:lang w:val="en-US"/>
+        </w:rPr>
+        <w:t>The platform understands that it needs to create an instance for ‘</w:t>
+      </w:r>
+      <w:proofErr w:type="spellStart"/>
+      <w:r>
+        <w:rPr>
+          <w:lang w:val="en-US"/>
+        </w:rPr>
+        <w:t>WeatherMiddleware</w:t>
+      </w:r>
+      <w:proofErr w:type="spellEnd"/>
+      <w:r>
+        <w:rPr>
+          <w:lang w:val="en-US"/>
+        </w:rPr>
+        <w:t xml:space="preserve">’ class and inspects the constructor. The dependency of an interface or class will be identified. Then it looks for the object of that dependency in the services object (of </w:t>
+      </w:r>
+      <w:proofErr w:type="spellStart"/>
+      <w:r>
+        <w:rPr>
+          <w:lang w:val="en-US"/>
+        </w:rPr>
+        <w:t>WebApplicationBuilder.Services</w:t>
+      </w:r>
+      <w:proofErr w:type="spellEnd"/>
+      <w:r>
+        <w:rPr>
+          <w:lang w:val="en-US"/>
+        </w:rPr>
+        <w:t>) and the dependency is resolved.</w:t>
+      </w:r>
+    </w:p>
+    <w:p>
+      <w:pPr>
+        <w:rPr>
+          <w:lang w:val="en-US"/>
+        </w:rPr>
+      </w:pPr>
+      <w:r>
+        <w:rPr>
+          <w:lang w:val="en-US"/>
+        </w:rPr>
+        <w:t xml:space="preserve">There is no need for </w:t>
+      </w:r>
+      <w:proofErr w:type="spellStart"/>
+      <w:r>
+        <w:rPr>
+          <w:lang w:val="en-US"/>
+        </w:rPr>
+        <w:t>WeatherMiddleware</w:t>
+      </w:r>
+      <w:proofErr w:type="spellEnd"/>
+      <w:r>
+        <w:rPr>
+          <w:lang w:val="en-US"/>
+        </w:rPr>
+        <w:t xml:space="preserve"> class to know how these dependencies are resolved.</w:t>
+      </w:r>
+    </w:p>
+    <w:p>
+      <w:pPr>
+        <w:rPr>
+          <w:b/>
+          <w:bCs/>
+          <w:lang w:val="en-US"/>
+        </w:rPr>
+      </w:pPr>
+      <w:r>
+        <w:rPr>
+          <w:b/>
+          <w:bCs/>
+          <w:lang w:val="en-US"/>
+        </w:rPr>
+        <w:t>Resolving Service’s Dependency</w:t>
+      </w:r>
+    </w:p>
+    <w:p>
+      <w:pPr>
+        <w:pStyle w:val="ListParagraph"/>
+        <w:numPr>
+          <w:ilvl w:val="0"/>
+          <w:numId w:val="10"/>
+        </w:numPr>
+        <w:rPr>
+          <w:lang w:val="en-US"/>
+        </w:rPr>
+      </w:pPr>
+      <w:proofErr w:type="spellStart"/>
+      <w:r>
+        <w:rPr>
+          <w:lang w:val="en-US"/>
+        </w:rPr>
+        <w:t>HttpContext.RequestServices</w:t>
+      </w:r>
+      <w:proofErr w:type="spellEnd"/>
+      <w:r>
+        <w:rPr>
+          <w:lang w:val="en-US"/>
+        </w:rPr>
+        <w:t xml:space="preserve"> </w:t>
+      </w:r>
+      <w:r>
+        <w:rPr>
+          <w:lang w:val="en-US"/>
+        </w:rPr>
+        <w:sym w:font="Wingdings" w:char="F0E0"/>
+      </w:r>
+      <w:r>
+        <w:rPr>
+          <w:lang w:val="en-US"/>
+        </w:rPr>
+        <w:t xml:space="preserve"> </w:t>
+      </w:r>
+      <w:r>
+        <w:rPr>
+          <w:lang w:val="en-US"/>
+        </w:rPr>
+        <w:t xml:space="preserve">This property returns an object that implements </w:t>
+      </w:r>
+      <w:proofErr w:type="spellStart"/>
+      <w:r>
+        <w:rPr>
+          <w:i/>
+          <w:iCs/>
+          <w:lang w:val="en-US"/>
+        </w:rPr>
+        <w:t>IServiceProvider</w:t>
+      </w:r>
+      <w:proofErr w:type="spellEnd"/>
+      <w:r>
+        <w:rPr>
+          <w:lang w:val="en-US"/>
+        </w:rPr>
+        <w:t xml:space="preserve"> interface that provides access to the services that are configured in </w:t>
+      </w:r>
+      <w:proofErr w:type="spellStart"/>
+      <w:r>
+        <w:rPr>
+          <w:lang w:val="en-US"/>
+        </w:rPr>
+        <w:t>program.cs</w:t>
+      </w:r>
+      <w:proofErr w:type="spellEnd"/>
+      <w:r>
+        <w:rPr>
+          <w:lang w:val="en-US"/>
+        </w:rPr>
+        <w:t xml:space="preserve">. </w:t>
+      </w:r>
+      <w:r>
+        <w:rPr>
+          <w:lang w:val="en-US"/>
+        </w:rPr>
+        <w:t xml:space="preserve">The </w:t>
+      </w:r>
+      <w:proofErr w:type="spellStart"/>
+      <w:r>
+        <w:rPr>
+          <w:lang w:val="en-US"/>
+        </w:rPr>
+        <w:t>Microsoft.Extensions.DependencyInjection</w:t>
+      </w:r>
+      <w:proofErr w:type="spellEnd"/>
+      <w:r>
+        <w:rPr>
+          <w:lang w:val="en-US"/>
+        </w:rPr>
+        <w:t xml:space="preserve"> namespace contains extension methods for the</w:t>
+      </w:r>
+      <w:r>
+        <w:rPr>
+          <w:lang w:val="en-US"/>
+        </w:rPr>
+        <w:t xml:space="preserve"> </w:t>
+      </w:r>
+      <w:proofErr w:type="spellStart"/>
+      <w:r>
+        <w:rPr>
+          <w:i/>
+          <w:iCs/>
+          <w:lang w:val="en-US"/>
+        </w:rPr>
+        <w:t>IServiceProvider</w:t>
+      </w:r>
+      <w:proofErr w:type="spellEnd"/>
+      <w:r>
+        <w:rPr>
+          <w:lang w:val="en-US"/>
+        </w:rPr>
+        <w:t xml:space="preserve"> interface that allow individual services to be obtained</w:t>
+      </w:r>
+    </w:p>
+    <w:p>
+      <w:pPr>
+        <w:ind w:left="360"/>
+        <w:rPr>
+          <w:lang w:val="en-US"/>
+        </w:rPr>
+      </w:pPr>
+      <w:r>
+        <w:rPr>
+          <w:lang w:val="en-US"/>
+        </w:rPr>
+        <w:t xml:space="preserve">          </w:t>
+      </w:r>
+      <w:r>
+        <w:rPr>
+          <w:lang w:val="en-US"/>
+        </w:rPr>
+        <w:drawing>
+          <wp:inline distT="0" distB="0" distL="0" distR="0" wp14:anchorId="64D037BB" wp14:editId="7655F8E8">
+            <wp:extent cx="4701540" cy="1707554"/>
+            <wp:effectExtent l="0" t="0" r="0" b="0"/>
+            <wp:docPr id="1036967696" name="Picture 1"/>
+            <wp:cNvGraphicFramePr>
+              <a:graphicFrameLocks xmlns:a="http://schemas.openxmlformats.org/drawingml/2006/main" noChangeAspect="1"/>
+            </wp:cNvGraphicFramePr>
+            <a:graphic xmlns:a="http://schemas.openxmlformats.org/drawingml/2006/main">
+              <a:graphicData uri="http://schemas.openxmlformats.org/drawingml/2006/picture">
+                <pic:pic xmlns:pic="http://schemas.openxmlformats.org/drawingml/2006/picture">
+                  <pic:nvPicPr>
+                    <pic:cNvPr id="1036967696" name=""/>
+                    <pic:cNvPicPr/>
+                  </pic:nvPicPr>
+                  <pic:blipFill>
+                    <a:blip r:embed="rId32"/>
+                    <a:stretch>
+                      <a:fillRect/>
+                    </a:stretch>
+                  </pic:blipFill>
+                  <pic:spPr>
+                    <a:xfrm>
+                      <a:off x="0" y="0"/>
+                      <a:ext cx="4722485" cy="1715161"/>
+                    </a:xfrm>
+                    <a:prstGeom prst="rect">
+                      <a:avLst/>
+                    </a:prstGeom>
+                  </pic:spPr>
+                </pic:pic>
+              </a:graphicData>
+            </a:graphic>
+          </wp:inline>
+        </w:drawing>
+      </w:r>
+    </w:p>
+    <w:p>
+      <w:pPr>
+        <w:ind w:left="360"/>
+        <w:rPr>
+          <w:lang w:val="en-US"/>
+        </w:rPr>
+      </w:pPr>
+      <w:r>
+        <w:rPr>
+          <w:lang w:val="en-US"/>
+        </w:rPr>
+        <w:t xml:space="preserve">Example: </w:t>
+      </w:r>
+      <w:r>
+        <w:rPr>
+          <w:lang w:val="en-US"/>
+        </w:rPr>
+        <w:drawing>
+          <wp:inline distT="0" distB="0" distL="0" distR="0" wp14:anchorId="07B1FFBC" wp14:editId="52AC7A3B">
+            <wp:extent cx="7475868" cy="876376"/>
+            <wp:effectExtent l="0" t="0" r="0" b="0"/>
+            <wp:docPr id="1799696291" name="Picture 1"/>
+            <wp:cNvGraphicFramePr>
+              <a:graphicFrameLocks xmlns:a="http://schemas.openxmlformats.org/drawingml/2006/main" noChangeAspect="1"/>
+            </wp:cNvGraphicFramePr>
+            <a:graphic xmlns:a="http://schemas.openxmlformats.org/drawingml/2006/main">
+              <a:graphicData uri="http://schemas.openxmlformats.org/drawingml/2006/picture">
+                <pic:pic xmlns:pic="http://schemas.openxmlformats.org/drawingml/2006/picture">
+                  <pic:nvPicPr>
+                    <pic:cNvPr id="1799696291" name=""/>
+                    <pic:cNvPicPr/>
+                  </pic:nvPicPr>
+                  <pic:blipFill>
+                    <a:blip r:embed="rId33"/>
+                    <a:stretch>
+                      <a:fillRect/>
+                    </a:stretch>
+                  </pic:blipFill>
+                  <pic:spPr>
+                    <a:xfrm>
+                      <a:off x="0" y="0"/>
+                      <a:ext cx="7475868" cy="876376"/>
+                    </a:xfrm>
+                    <a:prstGeom prst="rect">
+                      <a:avLst/>
+                    </a:prstGeom>
+                  </pic:spPr>
+                </pic:pic>
+              </a:graphicData>
+            </a:graphic>
+          </wp:inline>
+        </w:drawing>
+      </w:r>
+    </w:p>
+    <w:p>
+      <w:pPr>
+        <w:rPr>
+          <w:lang w:val="en-US"/>
+        </w:rPr>
+      </w:pPr>
+      <w:proofErr w:type="spellStart"/>
+      <w:r>
+        <w:rPr>
+          <w:lang w:val="en-US"/>
+        </w:rPr>
+        <w:lastRenderedPageBreak/>
+        <w:t>AddSingleTon</w:t>
+      </w:r>
+      <w:proofErr w:type="spellEnd"/>
+      <w:r>
+        <w:rPr>
+          <w:lang w:val="en-US"/>
+        </w:rPr>
+        <w:t xml:space="preserve"> </w:t>
+      </w:r>
+      <w:r>
+        <w:rPr>
+          <w:lang w:val="en-US"/>
+        </w:rPr>
+        <w:sym w:font="Wingdings" w:char="F0E0"/>
+      </w:r>
+      <w:r>
+        <w:rPr>
+          <w:lang w:val="en-US"/>
+        </w:rPr>
+        <w:t xml:space="preserve"> This tells that a single object should be used to satisfy all the demands of the service.</w:t>
+      </w:r>
+    </w:p>
+    <w:p>
+      <w:pPr>
+        <w:rPr>
+          <w:lang w:val="en-US"/>
+        </w:rPr>
+      </w:pPr>
+    </w:p>
+    <w:p>
+      <w:pPr>
+        <w:rPr>
+          <w:lang w:val="en-US"/>
+        </w:rPr>
+      </w:pPr>
+    </w:p>
     <w:p/>
     <w:p/>
     <w:p/>
@@ -1775,7 +3059,6 @@
         </w:rPr>
       </w:pPr>
       <w:r>
-        <w:lastRenderedPageBreak/>
         <w:t xml:space="preserve">Authorization </w:t>
       </w:r>
       <w:r>
@@ -1915,7 +3198,7 @@
                     <pic:cNvPicPr/>
                   </pic:nvPicPr>
                   <pic:blipFill>
-                    <a:blip r:embed="rId24"/>
+                    <a:blip r:embed="rId34"/>
                     <a:stretch>
                       <a:fillRect/>
                     </a:stretch>
@@ -1989,7 +3272,7 @@
                     <pic:cNvPicPr/>
                   </pic:nvPicPr>
                   <pic:blipFill>
-                    <a:blip r:embed="rId25"/>
+                    <a:blip r:embed="rId35"/>
                     <a:stretch>
                       <a:fillRect/>
                     </a:stretch>
@@ -2041,6 +3324,7 @@
         <w:rPr>
           <w:noProof/>
         </w:rPr>
+        <w:lastRenderedPageBreak/>
         <w:drawing>
           <wp:inline distT="0" distB="0" distL="0" distR="0" wp14:anchorId="6B589A4B" wp14:editId="7817CE13">
             <wp:extent cx="3817620" cy="2781257"/>
@@ -2057,7 +3341,7 @@
                     <pic:cNvPicPr/>
                   </pic:nvPicPr>
                   <pic:blipFill>
-                    <a:blip r:embed="rId26"/>
+                    <a:blip r:embed="rId36"/>
                     <a:stretch>
                       <a:fillRect/>
                     </a:stretch>
@@ -2123,7 +3407,6 @@
           <w:b/>
           <w:bCs/>
         </w:rPr>
-        <w:lastRenderedPageBreak/>
         <w:t>Redirect to Identity Provider</w:t>
       </w:r>
       <w:r>
@@ -2307,7 +3590,7 @@
                     <pic:cNvPicPr/>
                   </pic:nvPicPr>
                   <pic:blipFill>
-                    <a:blip r:embed="rId27"/>
+                    <a:blip r:embed="rId37"/>
                     <a:stretch>
                       <a:fillRect/>
                     </a:stretch>
@@ -2439,6 +3722,119 @@
     </w:lvl>
   </w:abstractNum>
   <w:abstractNum w:abstractNumId="1" w15:restartNumberingAfterBreak="0">
+    <w:nsid w:val="0BA43F5B"/>
+    <w:multiLevelType w:val="hybridMultilevel"/>
+    <w:tmpl w:val="85407794"/>
+    <w:lvl w:ilvl="0" w:tplc="04090001">
+      <w:start w:val="1"/>
+      <w:numFmt w:val="bullet"/>
+      <w:lvlText w:val=""/>
+      <w:lvlJc w:val="left"/>
+      <w:pPr>
+        <w:ind w:left="720" w:hanging="360"/>
+      </w:pPr>
+      <w:rPr>
+        <w:rFonts w:ascii="Symbol" w:hAnsi="Symbol" w:hint="default"/>
+      </w:rPr>
+    </w:lvl>
+    <w:lvl w:ilvl="1" w:tplc="04090003" w:tentative="1">
+      <w:start w:val="1"/>
+      <w:numFmt w:val="bullet"/>
+      <w:lvlText w:val="o"/>
+      <w:lvlJc w:val="left"/>
+      <w:pPr>
+        <w:ind w:left="1440" w:hanging="360"/>
+      </w:pPr>
+      <w:rPr>
+        <w:rFonts w:ascii="Courier New" w:hAnsi="Courier New" w:cs="Courier New" w:hint="default"/>
+      </w:rPr>
+    </w:lvl>
+    <w:lvl w:ilvl="2" w:tplc="04090005" w:tentative="1">
+      <w:start w:val="1"/>
+      <w:numFmt w:val="bullet"/>
+      <w:lvlText w:val=""/>
+      <w:lvlJc w:val="left"/>
+      <w:pPr>
+        <w:ind w:left="2160" w:hanging="360"/>
+      </w:pPr>
+      <w:rPr>
+        <w:rFonts w:ascii="Wingdings" w:hAnsi="Wingdings" w:hint="default"/>
+      </w:rPr>
+    </w:lvl>
+    <w:lvl w:ilvl="3" w:tplc="04090001" w:tentative="1">
+      <w:start w:val="1"/>
+      <w:numFmt w:val="bullet"/>
+      <w:lvlText w:val=""/>
+      <w:lvlJc w:val="left"/>
+      <w:pPr>
+        <w:ind w:left="2880" w:hanging="360"/>
+      </w:pPr>
+      <w:rPr>
+        <w:rFonts w:ascii="Symbol" w:hAnsi="Symbol" w:hint="default"/>
+      </w:rPr>
+    </w:lvl>
+    <w:lvl w:ilvl="4" w:tplc="04090003" w:tentative="1">
+      <w:start w:val="1"/>
+      <w:numFmt w:val="bullet"/>
+      <w:lvlText w:val="o"/>
+      <w:lvlJc w:val="left"/>
+      <w:pPr>
+        <w:ind w:left="3600" w:hanging="360"/>
+      </w:pPr>
+      <w:rPr>
+        <w:rFonts w:ascii="Courier New" w:hAnsi="Courier New" w:cs="Courier New" w:hint="default"/>
+      </w:rPr>
+    </w:lvl>
+    <w:lvl w:ilvl="5" w:tplc="04090005" w:tentative="1">
+      <w:start w:val="1"/>
+      <w:numFmt w:val="bullet"/>
+      <w:lvlText w:val=""/>
+      <w:lvlJc w:val="left"/>
+      <w:pPr>
+        <w:ind w:left="4320" w:hanging="360"/>
+      </w:pPr>
+      <w:rPr>
+        <w:rFonts w:ascii="Wingdings" w:hAnsi="Wingdings" w:hint="default"/>
+      </w:rPr>
+    </w:lvl>
+    <w:lvl w:ilvl="6" w:tplc="04090001" w:tentative="1">
+      <w:start w:val="1"/>
+      <w:numFmt w:val="bullet"/>
+      <w:lvlText w:val=""/>
+      <w:lvlJc w:val="left"/>
+      <w:pPr>
+        <w:ind w:left="5040" w:hanging="360"/>
+      </w:pPr>
+      <w:rPr>
+        <w:rFonts w:ascii="Symbol" w:hAnsi="Symbol" w:hint="default"/>
+      </w:rPr>
+    </w:lvl>
+    <w:lvl w:ilvl="7" w:tplc="04090003" w:tentative="1">
+      <w:start w:val="1"/>
+      <w:numFmt w:val="bullet"/>
+      <w:lvlText w:val="o"/>
+      <w:lvlJc w:val="left"/>
+      <w:pPr>
+        <w:ind w:left="5760" w:hanging="360"/>
+      </w:pPr>
+      <w:rPr>
+        <w:rFonts w:ascii="Courier New" w:hAnsi="Courier New" w:cs="Courier New" w:hint="default"/>
+      </w:rPr>
+    </w:lvl>
+    <w:lvl w:ilvl="8" w:tplc="04090005" w:tentative="1">
+      <w:start w:val="1"/>
+      <w:numFmt w:val="bullet"/>
+      <w:lvlText w:val=""/>
+      <w:lvlJc w:val="left"/>
+      <w:pPr>
+        <w:ind w:left="6480" w:hanging="360"/>
+      </w:pPr>
+      <w:rPr>
+        <w:rFonts w:ascii="Wingdings" w:hAnsi="Wingdings" w:hint="default"/>
+      </w:rPr>
+    </w:lvl>
+  </w:abstractNum>
+  <w:abstractNum w:abstractNumId="2" w15:restartNumberingAfterBreak="0">
     <w:nsid w:val="187902CF"/>
     <w:multiLevelType w:val="hybridMultilevel"/>
     <w:tmpl w:val="F0B6113E"/>
@@ -2551,7 +3947,7 @@
       </w:rPr>
     </w:lvl>
   </w:abstractNum>
-  <w:abstractNum w:abstractNumId="2" w15:restartNumberingAfterBreak="0">
+  <w:abstractNum w:abstractNumId="3" w15:restartNumberingAfterBreak="0">
     <w:nsid w:val="24C84F3A"/>
     <w:multiLevelType w:val="multilevel"/>
     <w:tmpl w:val="441AEDFA"/>
@@ -2664,7 +4060,7 @@
       </w:pPr>
     </w:lvl>
   </w:abstractNum>
-  <w:abstractNum w:abstractNumId="3" w15:restartNumberingAfterBreak="0">
+  <w:abstractNum w:abstractNumId="4" w15:restartNumberingAfterBreak="0">
     <w:nsid w:val="35745C3A"/>
     <w:multiLevelType w:val="hybridMultilevel"/>
     <w:tmpl w:val="90E2C78E"/>
@@ -2777,7 +4173,7 @@
       </w:rPr>
     </w:lvl>
   </w:abstractNum>
-  <w:abstractNum w:abstractNumId="4" w15:restartNumberingAfterBreak="0">
+  <w:abstractNum w:abstractNumId="5" w15:restartNumberingAfterBreak="0">
     <w:nsid w:val="38B12B61"/>
     <w:multiLevelType w:val="hybridMultilevel"/>
     <w:tmpl w:val="D4660D1C"/>
@@ -2890,7 +4286,7 @@
       </w:rPr>
     </w:lvl>
   </w:abstractNum>
-  <w:abstractNum w:abstractNumId="5" w15:restartNumberingAfterBreak="0">
+  <w:abstractNum w:abstractNumId="6" w15:restartNumberingAfterBreak="0">
     <w:nsid w:val="502A28C1"/>
     <w:multiLevelType w:val="hybridMultilevel"/>
     <w:tmpl w:val="3DDEF25C"/>
@@ -3003,7 +4399,7 @@
       </w:rPr>
     </w:lvl>
   </w:abstractNum>
-  <w:abstractNum w:abstractNumId="6" w15:restartNumberingAfterBreak="0">
+  <w:abstractNum w:abstractNumId="7" w15:restartNumberingAfterBreak="0">
     <w:nsid w:val="514F1902"/>
     <w:multiLevelType w:val="hybridMultilevel"/>
     <w:tmpl w:val="410E1CEC"/>
@@ -3116,7 +4512,120 @@
       </w:rPr>
     </w:lvl>
   </w:abstractNum>
-  <w:abstractNum w:abstractNumId="7" w15:restartNumberingAfterBreak="0">
+  <w:abstractNum w:abstractNumId="8" w15:restartNumberingAfterBreak="0">
+    <w:nsid w:val="5DEB44C0"/>
+    <w:multiLevelType w:val="hybridMultilevel"/>
+    <w:tmpl w:val="73DC3AFA"/>
+    <w:lvl w:ilvl="0" w:tplc="04090001">
+      <w:start w:val="1"/>
+      <w:numFmt w:val="bullet"/>
+      <w:lvlText w:val=""/>
+      <w:lvlJc w:val="left"/>
+      <w:pPr>
+        <w:ind w:left="1440" w:hanging="360"/>
+      </w:pPr>
+      <w:rPr>
+        <w:rFonts w:ascii="Symbol" w:hAnsi="Symbol" w:hint="default"/>
+      </w:rPr>
+    </w:lvl>
+    <w:lvl w:ilvl="1" w:tplc="04090003" w:tentative="1">
+      <w:start w:val="1"/>
+      <w:numFmt w:val="bullet"/>
+      <w:lvlText w:val="o"/>
+      <w:lvlJc w:val="left"/>
+      <w:pPr>
+        <w:ind w:left="2160" w:hanging="360"/>
+      </w:pPr>
+      <w:rPr>
+        <w:rFonts w:ascii="Courier New" w:hAnsi="Courier New" w:cs="Courier New" w:hint="default"/>
+      </w:rPr>
+    </w:lvl>
+    <w:lvl w:ilvl="2" w:tplc="04090005" w:tentative="1">
+      <w:start w:val="1"/>
+      <w:numFmt w:val="bullet"/>
+      <w:lvlText w:val=""/>
+      <w:lvlJc w:val="left"/>
+      <w:pPr>
+        <w:ind w:left="2880" w:hanging="360"/>
+      </w:pPr>
+      <w:rPr>
+        <w:rFonts w:ascii="Wingdings" w:hAnsi="Wingdings" w:hint="default"/>
+      </w:rPr>
+    </w:lvl>
+    <w:lvl w:ilvl="3" w:tplc="04090001" w:tentative="1">
+      <w:start w:val="1"/>
+      <w:numFmt w:val="bullet"/>
+      <w:lvlText w:val=""/>
+      <w:lvlJc w:val="left"/>
+      <w:pPr>
+        <w:ind w:left="3600" w:hanging="360"/>
+      </w:pPr>
+      <w:rPr>
+        <w:rFonts w:ascii="Symbol" w:hAnsi="Symbol" w:hint="default"/>
+      </w:rPr>
+    </w:lvl>
+    <w:lvl w:ilvl="4" w:tplc="04090003" w:tentative="1">
+      <w:start w:val="1"/>
+      <w:numFmt w:val="bullet"/>
+      <w:lvlText w:val="o"/>
+      <w:lvlJc w:val="left"/>
+      <w:pPr>
+        <w:ind w:left="4320" w:hanging="360"/>
+      </w:pPr>
+      <w:rPr>
+        <w:rFonts w:ascii="Courier New" w:hAnsi="Courier New" w:cs="Courier New" w:hint="default"/>
+      </w:rPr>
+    </w:lvl>
+    <w:lvl w:ilvl="5" w:tplc="04090005" w:tentative="1">
+      <w:start w:val="1"/>
+      <w:numFmt w:val="bullet"/>
+      <w:lvlText w:val=""/>
+      <w:lvlJc w:val="left"/>
+      <w:pPr>
+        <w:ind w:left="5040" w:hanging="360"/>
+      </w:pPr>
+      <w:rPr>
+        <w:rFonts w:ascii="Wingdings" w:hAnsi="Wingdings" w:hint="default"/>
+      </w:rPr>
+    </w:lvl>
+    <w:lvl w:ilvl="6" w:tplc="04090001" w:tentative="1">
+      <w:start w:val="1"/>
+      <w:numFmt w:val="bullet"/>
+      <w:lvlText w:val=""/>
+      <w:lvlJc w:val="left"/>
+      <w:pPr>
+        <w:ind w:left="5760" w:hanging="360"/>
+      </w:pPr>
+      <w:rPr>
+        <w:rFonts w:ascii="Symbol" w:hAnsi="Symbol" w:hint="default"/>
+      </w:rPr>
+    </w:lvl>
+    <w:lvl w:ilvl="7" w:tplc="04090003" w:tentative="1">
+      <w:start w:val="1"/>
+      <w:numFmt w:val="bullet"/>
+      <w:lvlText w:val="o"/>
+      <w:lvlJc w:val="left"/>
+      <w:pPr>
+        <w:ind w:left="6480" w:hanging="360"/>
+      </w:pPr>
+      <w:rPr>
+        <w:rFonts w:ascii="Courier New" w:hAnsi="Courier New" w:cs="Courier New" w:hint="default"/>
+      </w:rPr>
+    </w:lvl>
+    <w:lvl w:ilvl="8" w:tplc="04090005" w:tentative="1">
+      <w:start w:val="1"/>
+      <w:numFmt w:val="bullet"/>
+      <w:lvlText w:val=""/>
+      <w:lvlJc w:val="left"/>
+      <w:pPr>
+        <w:ind w:left="7200" w:hanging="360"/>
+      </w:pPr>
+      <w:rPr>
+        <w:rFonts w:ascii="Wingdings" w:hAnsi="Wingdings" w:hint="default"/>
+      </w:rPr>
+    </w:lvl>
+  </w:abstractNum>
+  <w:abstractNum w:abstractNumId="9" w15:restartNumberingAfterBreak="0">
     <w:nsid w:val="7F6224D1"/>
     <w:multiLevelType w:val="hybridMultilevel"/>
     <w:tmpl w:val="71F2C268"/>
@@ -3230,28 +4739,34 @@
     </w:lvl>
   </w:abstractNum>
   <w:num w:numId="1" w16cid:durableId="822938029">
+    <w:abstractNumId w:val="6"/>
+  </w:num>
+  <w:num w:numId="2" w16cid:durableId="1745104807">
+    <w:abstractNumId w:val="7"/>
+  </w:num>
+  <w:num w:numId="3" w16cid:durableId="1307784989">
+    <w:abstractNumId w:val="9"/>
+  </w:num>
+  <w:num w:numId="4" w16cid:durableId="1196188862">
+    <w:abstractNumId w:val="2"/>
+  </w:num>
+  <w:num w:numId="5" w16cid:durableId="126239493">
+    <w:abstractNumId w:val="3"/>
+  </w:num>
+  <w:num w:numId="6" w16cid:durableId="76905708">
     <w:abstractNumId w:val="5"/>
   </w:num>
-  <w:num w:numId="2" w16cid:durableId="1745104807">
-    <w:abstractNumId w:val="6"/>
-  </w:num>
-  <w:num w:numId="3" w16cid:durableId="1307784989">
-    <w:abstractNumId w:val="7"/>
-  </w:num>
-  <w:num w:numId="4" w16cid:durableId="1196188862">
-    <w:abstractNumId w:val="1"/>
-  </w:num>
-  <w:num w:numId="5" w16cid:durableId="126239493">
-    <w:abstractNumId w:val="2"/>
-  </w:num>
-  <w:num w:numId="6" w16cid:durableId="76905708">
+  <w:num w:numId="7" w16cid:durableId="90399935">
     <w:abstractNumId w:val="4"/>
-  </w:num>
-  <w:num w:numId="7" w16cid:durableId="90399935">
-    <w:abstractNumId w:val="3"/>
   </w:num>
   <w:num w:numId="8" w16cid:durableId="1202595722">
     <w:abstractNumId w:val="0"/>
+  </w:num>
+  <w:num w:numId="9" w16cid:durableId="1451128565">
+    <w:abstractNumId w:val="8"/>
+  </w:num>
+  <w:num w:numId="10" w16cid:durableId="170609645">
+    <w:abstractNumId w:val="1"/>
   </w:num>
 </w:numbering>
 </file>
@@ -3660,7 +5175,6 @@
   <w:style w:type="character" w:default="1" w:styleId="DefaultParagraphFont">
     <w:name w:val="Default Paragraph Font"/>
     <w:uiPriority w:val="1"/>
-    <w:semiHidden/>
     <w:unhideWhenUsed/>
   </w:style>
   <w:style w:type="table" w:default="1" w:styleId="TableNormal">

</xml_diff>

<commit_message>
Pushing C# & dotnet
</commit_message>
<xml_diff>
--- a/DotNet/Notes.docx
+++ b/DotNet/Notes.docx
@@ -1,6 +1,6 @@
 
 <file path=word/document.xml><?xml version="1.0" encoding="utf-8"?>
-<w:document xmlns:wpc="http://schemas.microsoft.com/office/word/2010/wordprocessingCanvas" xmlns:cx="http://schemas.microsoft.com/office/drawing/2014/chartex" xmlns:cx1="http://schemas.microsoft.com/office/drawing/2015/9/8/chartex" xmlns:cx2="http://schemas.microsoft.com/office/drawing/2015/10/21/chartex" xmlns:cx3="http://schemas.microsoft.com/office/drawing/2016/5/9/chartex" xmlns:cx4="http://schemas.microsoft.com/office/drawing/2016/5/10/chartex" xmlns:cx5="http://schemas.microsoft.com/office/drawing/2016/5/11/chartex" xmlns:cx6="http://schemas.microsoft.com/office/drawing/2016/5/12/chartex" xmlns:cx7="http://schemas.microsoft.com/office/drawing/2016/5/13/chartex" xmlns:cx8="http://schemas.microsoft.com/office/drawing/2016/5/14/chartex" xmlns:mc="http://schemas.openxmlformats.org/markup-compatibility/2006" xmlns:aink="http://schemas.microsoft.com/office/drawing/2016/ink" xmlns:am3d="http://schemas.microsoft.com/office/drawing/2017/model3d" xmlns:o="urn:schemas-microsoft-com:office:office" xmlns:oel="http://schemas.microsoft.com/office/2019/extlst" xmlns:r="http://schemas.openxmlformats.org/officeDocument/2006/relationships" xmlns:m="http://schemas.openxmlformats.org/officeDocument/2006/math" xmlns:v="urn:schemas-microsoft-com:vml" xmlns:wp14="http://schemas.microsoft.com/office/word/2010/wordprocessingDrawing" xmlns:wp="http://schemas.openxmlformats.org/drawingml/2006/wordprocessingDrawing" xmlns:w10="urn:schemas-microsoft-com:office:word" xmlns:w="http://schemas.openxmlformats.org/wordprocessingml/2006/main" xmlns:w14="http://schemas.microsoft.com/office/word/2010/wordml" xmlns:w15="http://schemas.microsoft.com/office/word/2012/wordml" xmlns:w16cex="http://schemas.microsoft.com/office/word/2018/wordml/cex" xmlns:w16cid="http://schemas.microsoft.com/office/word/2016/wordml/cid" xmlns:w16="http://schemas.microsoft.com/office/word/2018/wordml" xmlns:w16du="http://schemas.microsoft.com/office/word/2023/wordml/word16du" xmlns:w16sdtdh="http://schemas.microsoft.com/office/word/2020/wordml/sdtdatahash" xmlns:w16se="http://schemas.microsoft.com/office/word/2015/wordml/symex" xmlns:wpg="http://schemas.microsoft.com/office/word/2010/wordprocessingGroup" xmlns:wpi="http://schemas.microsoft.com/office/word/2010/wordprocessingInk" xmlns:wne="http://schemas.microsoft.com/office/word/2006/wordml" xmlns:wps="http://schemas.microsoft.com/office/word/2010/wordprocessingShape" mc:Ignorable="w14 w15 w16se w16cid w16 w16cex w16sdtdh w16du wp14">
+<w:document xmlns:wpc="http://schemas.microsoft.com/office/word/2010/wordprocessingCanvas" xmlns:cx="http://schemas.microsoft.com/office/drawing/2014/chartex" xmlns:cx1="http://schemas.microsoft.com/office/drawing/2015/9/8/chartex" xmlns:cx2="http://schemas.microsoft.com/office/drawing/2015/10/21/chartex" xmlns:cx3="http://schemas.microsoft.com/office/drawing/2016/5/9/chartex" xmlns:cx4="http://schemas.microsoft.com/office/drawing/2016/5/10/chartex" xmlns:cx5="http://schemas.microsoft.com/office/drawing/2016/5/11/chartex" xmlns:cx6="http://schemas.microsoft.com/office/drawing/2016/5/12/chartex" xmlns:cx7="http://schemas.microsoft.com/office/drawing/2016/5/13/chartex" xmlns:cx8="http://schemas.microsoft.com/office/drawing/2016/5/14/chartex" xmlns:mc="http://schemas.openxmlformats.org/markup-compatibility/2006" xmlns:aink="http://schemas.microsoft.com/office/drawing/2016/ink" xmlns:am3d="http://schemas.microsoft.com/office/drawing/2017/model3d" xmlns:o="urn:schemas-microsoft-com:office:office" xmlns:oel="http://schemas.microsoft.com/office/2019/extlst" xmlns:r="http://schemas.openxmlformats.org/officeDocument/2006/relationships" xmlns:m="http://schemas.openxmlformats.org/officeDocument/2006/math" xmlns:v="urn:schemas-microsoft-com:vml" xmlns:wp14="http://schemas.microsoft.com/office/word/2010/wordprocessingDrawing" xmlns:wp="http://schemas.openxmlformats.org/drawingml/2006/wordprocessingDrawing" xmlns:w10="urn:schemas-microsoft-com:office:word" xmlns:w="http://schemas.openxmlformats.org/wordprocessingml/2006/main" xmlns:w14="http://schemas.microsoft.com/office/word/2010/wordml" xmlns:w15="http://schemas.microsoft.com/office/word/2012/wordml" xmlns:w16cex="http://schemas.microsoft.com/office/word/2018/wordml/cex" xmlns:w16cid="http://schemas.microsoft.com/office/word/2016/wordml/cid" xmlns:w16="http://schemas.microsoft.com/office/word/2018/wordml" xmlns:w16du="http://schemas.microsoft.com/office/word/2023/wordml/word16du" xmlns:w16sdtdh="http://schemas.microsoft.com/office/word/2020/wordml/sdtdatahash" xmlns:w16sdtfl="http://schemas.microsoft.com/office/word/2024/wordml/sdtformatlock" xmlns:w16se="http://schemas.microsoft.com/office/word/2015/wordml/symex" xmlns:wpg="http://schemas.microsoft.com/office/word/2010/wordprocessingGroup" xmlns:wpi="http://schemas.microsoft.com/office/word/2010/wordprocessingInk" xmlns:wne="http://schemas.microsoft.com/office/word/2006/wordml" xmlns:wps="http://schemas.microsoft.com/office/word/2010/wordprocessingShape" mc:Ignorable="w14 w15 w16se w16cid w16 w16cex w16sdtdh w16sdtfl w16du wp14">
   <w:body>
     <w:p>
       <w:pPr>
@@ -529,7 +529,13 @@
         </w:numPr>
       </w:pPr>
       <w:r>
-        <w:t>Creates a HTTP Server called Kernel to receive HTTP requests.</w:t>
+        <w:t xml:space="preserve">Creates a HTTP Server called </w:t>
+      </w:r>
+      <w:r>
+        <w:t>Kestrel</w:t>
+      </w:r>
+      <w:r>
+        <w:t xml:space="preserve"> to receive HTTP requests.</w:t>
       </w:r>
     </w:p>
     <w:p>
@@ -1803,6 +1809,9 @@
         <w:t xml:space="preserve">     </w:t>
       </w:r>
       <w:r>
+        <w:rPr>
+          <w:noProof/>
+        </w:rPr>
         <w:drawing>
           <wp:inline distT="0" distB="0" distL="0" distR="0" wp14:anchorId="76465331" wp14:editId="02F26F33">
             <wp:extent cx="4122777" cy="289585"/>
@@ -1858,6 +1867,7 @@
         <w:rPr>
           <w:b/>
           <w:bCs/>
+          <w:noProof/>
         </w:rPr>
         <w:drawing>
           <wp:inline distT="0" distB="0" distL="0" distR="0" wp14:anchorId="334F1FA5" wp14:editId="7D7DB97B">
@@ -1928,6 +1938,7 @@
         <w:rPr>
           <w:b/>
           <w:bCs/>
+          <w:noProof/>
         </w:rPr>
         <w:drawing>
           <wp:inline distT="0" distB="0" distL="0" distR="0" wp14:anchorId="2B14A2F4" wp14:editId="51BC4108">
@@ -1984,6 +1995,7 @@
         <w:rPr>
           <w:b/>
           <w:bCs/>
+          <w:noProof/>
         </w:rPr>
         <w:drawing>
           <wp:inline distT="0" distB="0" distL="0" distR="0" wp14:anchorId="2DEB43D3" wp14:editId="3595C6BA">
@@ -2027,6 +2039,7 @@
         <w:rPr>
           <w:b/>
           <w:bCs/>
+          <w:noProof/>
         </w:rPr>
         <w:drawing>
           <wp:inline distT="0" distB="0" distL="0" distR="0" wp14:anchorId="5DA35DB4" wp14:editId="5F4E9CAE">
@@ -2134,6 +2147,9 @@
         <w:t xml:space="preserve"> </w:t>
       </w:r>
       <w:r>
+        <w:rPr>
+          <w:noProof/>
+        </w:rPr>
         <w:drawing>
           <wp:inline distT="0" distB="0" distL="0" distR="0" wp14:anchorId="5DB6D9E4" wp14:editId="4AD1E8BA">
             <wp:extent cx="3825572" cy="205758"/>
@@ -2171,10 +2187,7 @@
         </w:drawing>
       </w:r>
       <w:r>
-        <w:t xml:space="preserve">  </w:t>
-      </w:r>
-      <w:r>
-        <w:t>The route will match only those URLs with two segments. The first segment must be capital, and the second segment must be </w:t>
+        <w:t xml:space="preserve">  The route will match only those URLs with two segments. The first segment must be capital, and the second segment must be </w:t>
       </w:r>
       <w:proofErr w:type="spellStart"/>
       <w:r>
@@ -2243,6 +2256,9 @@
         <w:t xml:space="preserve">. </w:t>
       </w:r>
       <w:r>
+        <w:rPr>
+          <w:noProof/>
+        </w:rPr>
         <w:drawing>
           <wp:inline distT="0" distB="0" distL="0" distR="0" wp14:anchorId="66FFC438" wp14:editId="642F2DD3">
             <wp:extent cx="4130040" cy="765792"/>
@@ -2280,11 +2296,2490 @@
         </w:drawing>
       </w:r>
     </w:p>
+    <w:p>
+      <w:r>
+        <w:rPr>
+          <w:b/>
+          <w:bCs/>
+        </w:rPr>
+        <w:t>Dependency Injection</w:t>
+      </w:r>
+      <w:r>
+        <w:t>:</w:t>
+      </w:r>
+    </w:p>
+    <w:p>
+      <w:pPr>
+        <w:pStyle w:val="ListParagraph"/>
+        <w:numPr>
+          <w:ilvl w:val="0"/>
+          <w:numId w:val="9"/>
+        </w:numPr>
+      </w:pPr>
+      <w:proofErr w:type="spellStart"/>
+      <w:r>
+        <w:t>IServiceProvider</w:t>
+      </w:r>
+      <w:proofErr w:type="spellEnd"/>
+      <w:r>
+        <w:t xml:space="preserve"> </w:t>
+      </w:r>
+      <w:r>
+        <w:sym w:font="Wingdings" w:char="F0E0"/>
+      </w:r>
+      <w:r>
+        <w:t xml:space="preserve"> gets the service object in an endpoint</w:t>
+      </w:r>
+    </w:p>
+    <w:p>
+      <w:pPr>
+        <w:pStyle w:val="ListParagraph"/>
+        <w:numPr>
+          <w:ilvl w:val="0"/>
+          <w:numId w:val="9"/>
+        </w:numPr>
+      </w:pPr>
+      <w:proofErr w:type="spellStart"/>
+      <w:r>
+        <w:t>ActivatorUtilities</w:t>
+      </w:r>
+      <w:proofErr w:type="spellEnd"/>
+      <w:r>
+        <w:t xml:space="preserve"> </w:t>
+      </w:r>
+      <w:r>
+        <w:sym w:font="Wingdings" w:char="F0E0"/>
+      </w:r>
+      <w:r>
+        <w:t xml:space="preserve"> Instantiating a class that has constructor dependencies.</w:t>
+      </w:r>
+    </w:p>
+    <w:p>
+      <w:r>
+        <w:t xml:space="preserve">Let’s say if we have formatter class being used in both </w:t>
+      </w:r>
+      <w:proofErr w:type="spellStart"/>
+      <w:r>
+        <w:t>WeatherEndpoint</w:t>
+      </w:r>
+      <w:proofErr w:type="spellEnd"/>
+      <w:r>
+        <w:t xml:space="preserve"> </w:t>
+      </w:r>
+      <w:proofErr w:type="gramStart"/>
+      <w:r>
+        <w:t>and also</w:t>
+      </w:r>
+      <w:proofErr w:type="gramEnd"/>
+      <w:r>
+        <w:t xml:space="preserve"> in inside the end point like below</w:t>
+      </w:r>
+    </w:p>
+    <w:p>
+      <w:r>
+        <w:rPr>
+          <w:noProof/>
+        </w:rPr>
+        <w:drawing>
+          <wp:inline distT="0" distB="0" distL="0" distR="0" wp14:anchorId="40B38A6E" wp14:editId="28131CDB">
+            <wp:extent cx="4882967" cy="1668780"/>
+            <wp:effectExtent l="0" t="0" r="0" b="0"/>
+            <wp:docPr id="2057490082" name="Picture 1"/>
+            <wp:cNvGraphicFramePr>
+              <a:graphicFrameLocks xmlns:a="http://schemas.openxmlformats.org/drawingml/2006/main" noChangeAspect="1"/>
+            </wp:cNvGraphicFramePr>
+            <a:graphic xmlns:a="http://schemas.openxmlformats.org/drawingml/2006/main">
+              <a:graphicData uri="http://schemas.openxmlformats.org/drawingml/2006/picture">
+                <pic:pic xmlns:pic="http://schemas.openxmlformats.org/drawingml/2006/picture">
+                  <pic:nvPicPr>
+                    <pic:cNvPr id="2057490082" name=""/>
+                    <pic:cNvPicPr/>
+                  </pic:nvPicPr>
+                  <pic:blipFill>
+                    <a:blip r:embed="rId31"/>
+                    <a:stretch>
+                      <a:fillRect/>
+                    </a:stretch>
+                  </pic:blipFill>
+                  <pic:spPr>
+                    <a:xfrm>
+                      <a:off x="0" y="0"/>
+                      <a:ext cx="4887191" cy="1670224"/>
+                    </a:xfrm>
+                    <a:prstGeom prst="rect">
+                      <a:avLst/>
+                    </a:prstGeom>
+                  </pic:spPr>
+                </pic:pic>
+              </a:graphicData>
+            </a:graphic>
+          </wp:inline>
+        </w:drawing>
+      </w:r>
+    </w:p>
+    <w:p>
+      <w:r>
+        <w:t>And with text formatter like below:</w:t>
+      </w:r>
+    </w:p>
+    <w:p>
+      <w:r>
+        <w:rPr>
+          <w:noProof/>
+        </w:rPr>
+        <w:drawing>
+          <wp:inline distT="0" distB="0" distL="0" distR="0" wp14:anchorId="0469753B" wp14:editId="4EAF6F01">
+            <wp:extent cx="7487920" cy="591185"/>
+            <wp:effectExtent l="0" t="0" r="0" b="0"/>
+            <wp:docPr id="120319239" name="Picture 1"/>
+            <wp:cNvGraphicFramePr>
+              <a:graphicFrameLocks xmlns:a="http://schemas.openxmlformats.org/drawingml/2006/main" noChangeAspect="1"/>
+            </wp:cNvGraphicFramePr>
+            <a:graphic xmlns:a="http://schemas.openxmlformats.org/drawingml/2006/main">
+              <a:graphicData uri="http://schemas.openxmlformats.org/drawingml/2006/picture">
+                <pic:pic xmlns:pic="http://schemas.openxmlformats.org/drawingml/2006/picture">
+                  <pic:nvPicPr>
+                    <pic:cNvPr id="120319239" name=""/>
+                    <pic:cNvPicPr/>
+                  </pic:nvPicPr>
+                  <pic:blipFill>
+                    <a:blip r:embed="rId32"/>
+                    <a:stretch>
+                      <a:fillRect/>
+                    </a:stretch>
+                  </pic:blipFill>
+                  <pic:spPr>
+                    <a:xfrm>
+                      <a:off x="0" y="0"/>
+                      <a:ext cx="7487920" cy="591185"/>
+                    </a:xfrm>
+                    <a:prstGeom prst="rect">
+                      <a:avLst/>
+                    </a:prstGeom>
+                  </pic:spPr>
+                </pic:pic>
+              </a:graphicData>
+            </a:graphic>
+          </wp:inline>
+        </w:drawing>
+      </w:r>
+    </w:p>
+    <w:p>
+      <w:r>
+        <w:t>It’s clear that we will have a single counter object that will be shared between both.</w:t>
+      </w:r>
+    </w:p>
+    <w:p>
+      <w:r>
+        <w:t>We can also use a singleton object to do so.</w:t>
+      </w:r>
+    </w:p>
+    <w:p>
+      <w:r>
+        <w:t xml:space="preserve">But if we </w:t>
+      </w:r>
+      <w:r>
+        <w:t xml:space="preserve">create a </w:t>
+      </w:r>
+      <w:r>
+        <w:t xml:space="preserve">singleton like above </w:t>
+      </w:r>
+      <w:r>
+        <w:t>then</w:t>
+      </w:r>
+      <w:r>
+        <w:t xml:space="preserve"> we </w:t>
+      </w:r>
+      <w:proofErr w:type="gramStart"/>
+      <w:r>
+        <w:t>have to</w:t>
+      </w:r>
+      <w:proofErr w:type="gramEnd"/>
+      <w:r>
+        <w:t xml:space="preserve"> change the formatter to </w:t>
+      </w:r>
+      <w:r>
+        <w:t>(</w:t>
+      </w:r>
+      <w:proofErr w:type="spellStart"/>
+      <w:r>
+        <w:t>TextFormatter.Singleton</w:t>
+      </w:r>
+      <w:proofErr w:type="spellEnd"/>
+      <w:r>
+        <w:t>()) at every place it is used. Hence to avoid it we use type broker pattern.</w:t>
+      </w:r>
+    </w:p>
+    <w:p>
+      <w:r>
+        <w:t xml:space="preserve">A </w:t>
+      </w:r>
+      <w:proofErr w:type="gramStart"/>
+      <w:r>
+        <w:t>type</w:t>
+      </w:r>
+      <w:proofErr w:type="gramEnd"/>
+      <w:r>
+        <w:t xml:space="preserve"> broker is a static class that handles the instantiation of objects so that if we are change the instantiation we will change it in type broker class instead of all places where it is used. </w:t>
+      </w:r>
+    </w:p>
+    <w:p>
+      <w:r>
+        <w:rPr>
+          <w:noProof/>
+        </w:rPr>
+        <w:drawing>
+          <wp:inline distT="0" distB="0" distL="0" distR="0" wp14:anchorId="36FCCB8A" wp14:editId="1B195044">
+            <wp:extent cx="6614733" cy="1310754"/>
+            <wp:effectExtent l="0" t="0" r="0" b="3810"/>
+            <wp:docPr id="429083486" name="Picture 1"/>
+            <wp:cNvGraphicFramePr>
+              <a:graphicFrameLocks xmlns:a="http://schemas.openxmlformats.org/drawingml/2006/main" noChangeAspect="1"/>
+            </wp:cNvGraphicFramePr>
+            <a:graphic xmlns:a="http://schemas.openxmlformats.org/drawingml/2006/main">
+              <a:graphicData uri="http://schemas.openxmlformats.org/drawingml/2006/picture">
+                <pic:pic xmlns:pic="http://schemas.openxmlformats.org/drawingml/2006/picture">
+                  <pic:nvPicPr>
+                    <pic:cNvPr id="429083486" name=""/>
+                    <pic:cNvPicPr/>
+                  </pic:nvPicPr>
+                  <pic:blipFill>
+                    <a:blip r:embed="rId33"/>
+                    <a:stretch>
+                      <a:fillRect/>
+                    </a:stretch>
+                  </pic:blipFill>
+                  <pic:spPr>
+                    <a:xfrm>
+                      <a:off x="0" y="0"/>
+                      <a:ext cx="6614733" cy="1310754"/>
+                    </a:xfrm>
+                    <a:prstGeom prst="rect">
+                      <a:avLst/>
+                    </a:prstGeom>
+                  </pic:spPr>
+                </pic:pic>
+              </a:graphicData>
+            </a:graphic>
+          </wp:inline>
+        </w:drawing>
+      </w:r>
+    </w:p>
+    <w:p>
+      <w:pPr>
+        <w:rPr>
+          <w:b/>
+          <w:bCs/>
+        </w:rPr>
+      </w:pPr>
+      <w:r>
+        <w:rPr>
+          <w:b/>
+          <w:bCs/>
+        </w:rPr>
+        <w:t>Dependency Injection</w:t>
+      </w:r>
+      <w:r>
+        <w:rPr>
+          <w:b/>
+          <w:bCs/>
+        </w:rPr>
+        <w:t>:</w:t>
+      </w:r>
+    </w:p>
+    <w:p>
+      <w:r>
+        <w:t>When services are defined as below:</w:t>
+      </w:r>
+    </w:p>
+    <w:p>
+      <w:r>
+        <w:rPr>
+          <w:noProof/>
+        </w:rPr>
+        <w:drawing>
+          <wp:inline distT="0" distB="0" distL="0" distR="0" wp14:anchorId="3A2A3C01" wp14:editId="014CD426">
+            <wp:extent cx="5235394" cy="426757"/>
+            <wp:effectExtent l="0" t="0" r="3810" b="0"/>
+            <wp:docPr id="564398749" name="Picture 1"/>
+            <wp:cNvGraphicFramePr>
+              <a:graphicFrameLocks xmlns:a="http://schemas.openxmlformats.org/drawingml/2006/main" noChangeAspect="1"/>
+            </wp:cNvGraphicFramePr>
+            <a:graphic xmlns:a="http://schemas.openxmlformats.org/drawingml/2006/main">
+              <a:graphicData uri="http://schemas.openxmlformats.org/drawingml/2006/picture">
+                <pic:pic xmlns:pic="http://schemas.openxmlformats.org/drawingml/2006/picture">
+                  <pic:nvPicPr>
+                    <pic:cNvPr id="564398749" name=""/>
+                    <pic:cNvPicPr/>
+                  </pic:nvPicPr>
+                  <pic:blipFill>
+                    <a:blip r:embed="rId34"/>
+                    <a:stretch>
+                      <a:fillRect/>
+                    </a:stretch>
+                  </pic:blipFill>
+                  <pic:spPr>
+                    <a:xfrm>
+                      <a:off x="0" y="0"/>
+                      <a:ext cx="5235394" cy="426757"/>
+                    </a:xfrm>
+                    <a:prstGeom prst="rect">
+                      <a:avLst/>
+                    </a:prstGeom>
+                  </pic:spPr>
+                </pic:pic>
+              </a:graphicData>
+            </a:graphic>
+          </wp:inline>
+        </w:drawing>
+      </w:r>
+    </w:p>
+    <w:p>
+      <w:r>
+        <w:t xml:space="preserve">And it’s used as </w:t>
+      </w:r>
+    </w:p>
+    <w:p>
+      <w:r>
+        <w:rPr>
+          <w:noProof/>
+        </w:rPr>
+        <w:drawing>
+          <wp:inline distT="0" distB="0" distL="0" distR="0" wp14:anchorId="4360688C" wp14:editId="45CE2CA8">
+            <wp:extent cx="7487920" cy="661035"/>
+            <wp:effectExtent l="0" t="0" r="0" b="0"/>
+            <wp:docPr id="1940805787" name="Picture 1"/>
+            <wp:cNvGraphicFramePr>
+              <a:graphicFrameLocks xmlns:a="http://schemas.openxmlformats.org/drawingml/2006/main" noChangeAspect="1"/>
+            </wp:cNvGraphicFramePr>
+            <a:graphic xmlns:a="http://schemas.openxmlformats.org/drawingml/2006/main">
+              <a:graphicData uri="http://schemas.openxmlformats.org/drawingml/2006/picture">
+                <pic:pic xmlns:pic="http://schemas.openxmlformats.org/drawingml/2006/picture">
+                  <pic:nvPicPr>
+                    <pic:cNvPr id="1940805787" name=""/>
+                    <pic:cNvPicPr/>
+                  </pic:nvPicPr>
+                  <pic:blipFill>
+                    <a:blip r:embed="rId35"/>
+                    <a:stretch>
+                      <a:fillRect/>
+                    </a:stretch>
+                  </pic:blipFill>
+                  <pic:spPr>
+                    <a:xfrm>
+                      <a:off x="0" y="0"/>
+                      <a:ext cx="7487920" cy="661035"/>
+                    </a:xfrm>
+                    <a:prstGeom prst="rect">
+                      <a:avLst/>
+                    </a:prstGeom>
+                  </pic:spPr>
+                </pic:pic>
+              </a:graphicData>
+            </a:graphic>
+          </wp:inline>
+        </w:drawing>
+      </w:r>
+    </w:p>
+    <w:p>
+      <w:r>
+        <w:rPr>
+          <w:noProof/>
+        </w:rPr>
+        <w:lastRenderedPageBreak/>
+        <w:drawing>
+          <wp:inline distT="0" distB="0" distL="0" distR="0" wp14:anchorId="0C26042E" wp14:editId="297B0D9D">
+            <wp:extent cx="3665538" cy="198137"/>
+            <wp:effectExtent l="0" t="0" r="0" b="0"/>
+            <wp:docPr id="574403678" name="Picture 1"/>
+            <wp:cNvGraphicFramePr>
+              <a:graphicFrameLocks xmlns:a="http://schemas.openxmlformats.org/drawingml/2006/main" noChangeAspect="1"/>
+            </wp:cNvGraphicFramePr>
+            <a:graphic xmlns:a="http://schemas.openxmlformats.org/drawingml/2006/main">
+              <a:graphicData uri="http://schemas.openxmlformats.org/drawingml/2006/picture">
+                <pic:pic xmlns:pic="http://schemas.openxmlformats.org/drawingml/2006/picture">
+                  <pic:nvPicPr>
+                    <pic:cNvPr id="574403678" name=""/>
+                    <pic:cNvPicPr/>
+                  </pic:nvPicPr>
+                  <pic:blipFill>
+                    <a:blip r:embed="rId36"/>
+                    <a:stretch>
+                      <a:fillRect/>
+                    </a:stretch>
+                  </pic:blipFill>
+                  <pic:spPr>
+                    <a:xfrm>
+                      <a:off x="0" y="0"/>
+                      <a:ext cx="3665538" cy="198137"/>
+                    </a:xfrm>
+                    <a:prstGeom prst="rect">
+                      <a:avLst/>
+                    </a:prstGeom>
+                  </pic:spPr>
+                </pic:pic>
+              </a:graphicData>
+            </a:graphic>
+          </wp:inline>
+        </w:drawing>
+      </w:r>
+    </w:p>
+    <w:p>
+      <w:r>
+        <w:t xml:space="preserve">The Asp.net platform understands that it will be access the ‘Endpoint’ when ‘city’ route is </w:t>
+      </w:r>
+      <w:proofErr w:type="gramStart"/>
+      <w:r>
+        <w:t>mapped</w:t>
+      </w:r>
+      <w:proofErr w:type="gramEnd"/>
+      <w:r>
+        <w:t xml:space="preserve"> and it observes that there is dependency on </w:t>
+      </w:r>
+      <w:proofErr w:type="spellStart"/>
+      <w:r>
+        <w:t>IResponseFormatter</w:t>
+      </w:r>
+      <w:proofErr w:type="spellEnd"/>
+      <w:r>
+        <w:t xml:space="preserve"> and finds to check if there is any dependency resolved for </w:t>
+      </w:r>
+      <w:proofErr w:type="spellStart"/>
+      <w:r>
+        <w:t>IResponseFormatter</w:t>
+      </w:r>
+      <w:proofErr w:type="spellEnd"/>
+      <w:r>
+        <w:t xml:space="preserve"> and an object is created for it’s usage. </w:t>
+      </w:r>
+    </w:p>
+    <w:p>
+      <w:r>
+        <w:t>It’s important to remember that ‘</w:t>
+      </w:r>
+      <w:proofErr w:type="spellStart"/>
+      <w:r>
+        <w:t>CityEndpoint</w:t>
+      </w:r>
+      <w:proofErr w:type="spellEnd"/>
+      <w:r>
+        <w:t>’ doesn’t know which class resolves ‘</w:t>
+      </w:r>
+      <w:proofErr w:type="spellStart"/>
+      <w:r>
+        <w:t>IResponseFormatter</w:t>
+      </w:r>
+      <w:proofErr w:type="spellEnd"/>
+      <w:proofErr w:type="gramStart"/>
+      <w:r>
+        <w:t>’ ,</w:t>
+      </w:r>
+      <w:proofErr w:type="gramEnd"/>
+      <w:r>
+        <w:t xml:space="preserve"> it just knows that only </w:t>
+      </w:r>
+      <w:r>
+        <w:t>receives an object that conforms to the interface. Secondly it doesn’t know how this dependency is going to get resolved.</w:t>
+      </w:r>
+    </w:p>
+    <w:p>
+      <w:proofErr w:type="spellStart"/>
+      <w:r>
+        <w:t>IServiceProvider</w:t>
+      </w:r>
+      <w:proofErr w:type="spellEnd"/>
+      <w:r>
+        <w:t xml:space="preserve"> </w:t>
+      </w:r>
+      <w:r>
+        <w:sym w:font="Wingdings" w:char="F0E0"/>
+      </w:r>
+      <w:r>
+        <w:t xml:space="preserve"> used to get a service in an endpoint</w:t>
+      </w:r>
+    </w:p>
+    <w:p>
+      <w:proofErr w:type="spellStart"/>
+      <w:r>
+        <w:t>HttpContext.RequestServices</w:t>
+      </w:r>
+      <w:proofErr w:type="spellEnd"/>
+      <w:r>
+        <w:t xml:space="preserve"> property returns an object that implements the </w:t>
+      </w:r>
+      <w:proofErr w:type="spellStart"/>
+      <w:r>
+        <w:t>IServiceProvider</w:t>
+      </w:r>
+      <w:proofErr w:type="spellEnd"/>
+      <w:r>
+        <w:t xml:space="preserve"> interface that provides access to all the services that have been resolved in </w:t>
+      </w:r>
+      <w:proofErr w:type="spellStart"/>
+      <w:r>
+        <w:t>program.cs</w:t>
+      </w:r>
+      <w:proofErr w:type="spellEnd"/>
+    </w:p>
+    <w:p>
+      <w:proofErr w:type="spellStart"/>
+      <w:proofErr w:type="gramStart"/>
+      <w:r>
+        <w:t>Microsoft.Extensions.DependencyInjection</w:t>
+      </w:r>
+      <w:proofErr w:type="spellEnd"/>
+      <w:proofErr w:type="gramEnd"/>
+      <w:r>
+        <w:t xml:space="preserve"> </w:t>
+      </w:r>
+      <w:r>
+        <w:sym w:font="Wingdings" w:char="F0E0"/>
+      </w:r>
+      <w:r>
+        <w:t xml:space="preserve"> This interface contains all the methods needed for the </w:t>
+      </w:r>
+      <w:proofErr w:type="spellStart"/>
+      <w:r>
+        <w:t>IServiceProvider</w:t>
+      </w:r>
+      <w:proofErr w:type="spellEnd"/>
+      <w:r>
+        <w:t xml:space="preserve"> interface that allows individual services to be obtained. </w:t>
+      </w:r>
+    </w:p>
+    <w:p>
+      <w:r>
+        <w:rPr>
+          <w:noProof/>
+        </w:rPr>
+        <w:drawing>
+          <wp:inline distT="0" distB="0" distL="0" distR="0" wp14:anchorId="5A0B79F9" wp14:editId="55990CE2">
+            <wp:extent cx="4655820" cy="1611996"/>
+            <wp:effectExtent l="0" t="0" r="0" b="0"/>
+            <wp:docPr id="1190683851" name="Picture 1"/>
+            <wp:cNvGraphicFramePr>
+              <a:graphicFrameLocks xmlns:a="http://schemas.openxmlformats.org/drawingml/2006/main" noChangeAspect="1"/>
+            </wp:cNvGraphicFramePr>
+            <a:graphic xmlns:a="http://schemas.openxmlformats.org/drawingml/2006/main">
+              <a:graphicData uri="http://schemas.openxmlformats.org/drawingml/2006/picture">
+                <pic:pic xmlns:pic="http://schemas.openxmlformats.org/drawingml/2006/picture">
+                  <pic:nvPicPr>
+                    <pic:cNvPr id="1190683851" name=""/>
+                    <pic:cNvPicPr/>
+                  </pic:nvPicPr>
+                  <pic:blipFill>
+                    <a:blip r:embed="rId37"/>
+                    <a:stretch>
+                      <a:fillRect/>
+                    </a:stretch>
+                  </pic:blipFill>
+                  <pic:spPr>
+                    <a:xfrm>
+                      <a:off x="0" y="0"/>
+                      <a:ext cx="4686462" cy="1622605"/>
+                    </a:xfrm>
+                    <a:prstGeom prst="rect">
+                      <a:avLst/>
+                    </a:prstGeom>
+                  </pic:spPr>
+                </pic:pic>
+              </a:graphicData>
+            </a:graphic>
+          </wp:inline>
+        </w:drawing>
+      </w:r>
+      <w:r>
+        <w:t xml:space="preserve"> </w:t>
+      </w:r>
+    </w:p>
+    <w:p>
+      <w:r>
+        <w:t xml:space="preserve">The drawback of </w:t>
+      </w:r>
+      <w:proofErr w:type="spellStart"/>
+      <w:r>
+        <w:t>HttpRequest.RequestServices</w:t>
+      </w:r>
+      <w:proofErr w:type="spellEnd"/>
+      <w:r>
+        <w:t xml:space="preserve"> is that service must be resolved for every request that is routed via the endpoint. </w:t>
+      </w:r>
+    </w:p>
+    <w:p>
+      <w:r>
+        <w:t xml:space="preserve">So, another approach is to use the method offered by </w:t>
+      </w:r>
+      <w:proofErr w:type="spellStart"/>
+      <w:r>
+        <w:t>IEndpointRouteBuilder</w:t>
+      </w:r>
+      <w:proofErr w:type="spellEnd"/>
+      <w:r>
+        <w:t xml:space="preserve"> interface as below:</w:t>
+      </w:r>
+    </w:p>
+    <w:p>
+      <w:r>
+        <w:rPr>
+          <w:noProof/>
+        </w:rPr>
+        <w:drawing>
+          <wp:inline distT="0" distB="0" distL="0" distR="0" wp14:anchorId="7C5C9700" wp14:editId="062369D5">
+            <wp:extent cx="7110076" cy="1607959"/>
+            <wp:effectExtent l="0" t="0" r="0" b="0"/>
+            <wp:docPr id="696235809" name="Picture 1" descr="A screen shot of a computer code&#10;&#10;Description automatically generated"/>
+            <wp:cNvGraphicFramePr>
+              <a:graphicFrameLocks xmlns:a="http://schemas.openxmlformats.org/drawingml/2006/main" noChangeAspect="1"/>
+            </wp:cNvGraphicFramePr>
+            <a:graphic xmlns:a="http://schemas.openxmlformats.org/drawingml/2006/main">
+              <a:graphicData uri="http://schemas.openxmlformats.org/drawingml/2006/picture">
+                <pic:pic xmlns:pic="http://schemas.openxmlformats.org/drawingml/2006/picture">
+                  <pic:nvPicPr>
+                    <pic:cNvPr id="696235809" name="Picture 1" descr="A screen shot of a computer code&#10;&#10;Description automatically generated"/>
+                    <pic:cNvPicPr/>
+                  </pic:nvPicPr>
+                  <pic:blipFill>
+                    <a:blip r:embed="rId38"/>
+                    <a:stretch>
+                      <a:fillRect/>
+                    </a:stretch>
+                  </pic:blipFill>
+                  <pic:spPr>
+                    <a:xfrm>
+                      <a:off x="0" y="0"/>
+                      <a:ext cx="7110076" cy="1607959"/>
+                    </a:xfrm>
+                    <a:prstGeom prst="rect">
+                      <a:avLst/>
+                    </a:prstGeom>
+                  </pic:spPr>
+                </pic:pic>
+              </a:graphicData>
+            </a:graphic>
+          </wp:inline>
+        </w:drawing>
+      </w:r>
+    </w:p>
+    <w:p>
+      <w:r>
+        <w:t xml:space="preserve">The interface </w:t>
+      </w:r>
+      <w:proofErr w:type="spellStart"/>
+      <w:r>
+        <w:t>IEndpointRouteBuilder</w:t>
+      </w:r>
+      <w:proofErr w:type="spellEnd"/>
+      <w:r>
+        <w:t xml:space="preserve"> defines </w:t>
+      </w:r>
+      <w:r>
+        <w:t>a property ‘</w:t>
+      </w:r>
+      <w:proofErr w:type="spellStart"/>
+      <w:r>
+        <w:t>ServiceProvider</w:t>
+      </w:r>
+      <w:proofErr w:type="spellEnd"/>
+      <w:r>
+        <w:t xml:space="preserve">’ that returns </w:t>
+      </w:r>
+      <w:proofErr w:type="spellStart"/>
+      <w:r>
+        <w:t>IServiceProvider</w:t>
+      </w:r>
+      <w:proofErr w:type="spellEnd"/>
+      <w:r>
+        <w:t xml:space="preserve"> object through which services can be obtained. </w:t>
+      </w:r>
+    </w:p>
+    <w:p>
+      <w:proofErr w:type="spellStart"/>
+      <w:r>
+        <w:rPr>
+          <w:b/>
+          <w:bCs/>
+        </w:rPr>
+        <w:t>ActivatorUtilities</w:t>
+      </w:r>
+      <w:proofErr w:type="spellEnd"/>
+      <w:r>
+        <w:t xml:space="preserve"> class present in </w:t>
+      </w:r>
+      <w:proofErr w:type="spellStart"/>
+      <w:proofErr w:type="gramStart"/>
+      <w:r>
+        <w:rPr>
+          <w:i/>
+          <w:iCs/>
+        </w:rPr>
+        <w:t>Microsoft.Extensions.DependencyInjection</w:t>
+      </w:r>
+      <w:proofErr w:type="spellEnd"/>
+      <w:proofErr w:type="gramEnd"/>
+      <w:r>
+        <w:t xml:space="preserve"> namespace provides methods instantiating classes that have dependencies declared through their constructor. </w:t>
+      </w:r>
+    </w:p>
+    <w:p>
+      <w:r>
+        <w:t xml:space="preserve">T </w:t>
+      </w:r>
+      <w:proofErr w:type="spellStart"/>
+      <w:r>
+        <w:t>endpointinstance</w:t>
+      </w:r>
+      <w:proofErr w:type="spellEnd"/>
+      <w:r>
+        <w:t xml:space="preserve"> = </w:t>
+      </w:r>
+      <w:proofErr w:type="spellStart"/>
+      <w:r>
+        <w:t>ActivatorUtilities.CreateInstance</w:t>
+      </w:r>
+      <w:proofErr w:type="spellEnd"/>
+      <w:r>
+        <w:t>&lt;T&gt;(</w:t>
+      </w:r>
+      <w:proofErr w:type="spellStart"/>
+      <w:proofErr w:type="gramStart"/>
+      <w:r>
+        <w:t>app.ServiceProvider</w:t>
+      </w:r>
+      <w:proofErr w:type="spellEnd"/>
+      <w:proofErr w:type="gramEnd"/>
+      <w:r>
+        <w:t>)</w:t>
+      </w:r>
+    </w:p>
+    <w:p>
+      <w:r>
+        <w:rPr>
+          <w:noProof/>
+        </w:rPr>
+        <w:drawing>
+          <wp:inline distT="0" distB="0" distL="0" distR="0" wp14:anchorId="22BCEC0B" wp14:editId="49BFB07E">
+            <wp:extent cx="4953000" cy="2157162"/>
+            <wp:effectExtent l="0" t="0" r="0" b="0"/>
+            <wp:docPr id="1936625223" name="Picture 1"/>
+            <wp:cNvGraphicFramePr>
+              <a:graphicFrameLocks xmlns:a="http://schemas.openxmlformats.org/drawingml/2006/main" noChangeAspect="1"/>
+            </wp:cNvGraphicFramePr>
+            <a:graphic xmlns:a="http://schemas.openxmlformats.org/drawingml/2006/main">
+              <a:graphicData uri="http://schemas.openxmlformats.org/drawingml/2006/picture">
+                <pic:pic xmlns:pic="http://schemas.openxmlformats.org/drawingml/2006/picture">
+                  <pic:nvPicPr>
+                    <pic:cNvPr id="1936625223" name=""/>
+                    <pic:cNvPicPr/>
+                  </pic:nvPicPr>
+                  <pic:blipFill>
+                    <a:blip r:embed="rId39"/>
+                    <a:stretch>
+                      <a:fillRect/>
+                    </a:stretch>
+                  </pic:blipFill>
+                  <pic:spPr>
+                    <a:xfrm>
+                      <a:off x="0" y="0"/>
+                      <a:ext cx="4956026" cy="2158480"/>
+                    </a:xfrm>
+                    <a:prstGeom prst="rect">
+                      <a:avLst/>
+                    </a:prstGeom>
+                  </pic:spPr>
+                </pic:pic>
+              </a:graphicData>
+            </a:graphic>
+          </wp:inline>
+        </w:drawing>
+      </w:r>
+    </w:p>
+    <w:p>
+      <w:r>
+        <w:t xml:space="preserve">Above method resolves the constructor dependencies using services through </w:t>
+      </w:r>
+      <w:proofErr w:type="spellStart"/>
+      <w:r>
+        <w:t>IServiceProvider</w:t>
+      </w:r>
+      <w:proofErr w:type="spellEnd"/>
+      <w:r>
+        <w:t xml:space="preserve"> object. </w:t>
+      </w:r>
+    </w:p>
+    <w:p>
+      <w:r>
+        <w:rPr>
+          <w:noProof/>
+        </w:rPr>
+        <w:lastRenderedPageBreak/>
+        <w:drawing>
+          <wp:inline distT="0" distB="0" distL="0" distR="0" wp14:anchorId="2682C439" wp14:editId="4CCB72C1">
+            <wp:extent cx="5509260" cy="2179036"/>
+            <wp:effectExtent l="0" t="0" r="0" b="0"/>
+            <wp:docPr id="1657799534" name="Picture 1"/>
+            <wp:cNvGraphicFramePr>
+              <a:graphicFrameLocks xmlns:a="http://schemas.openxmlformats.org/drawingml/2006/main" noChangeAspect="1"/>
+            </wp:cNvGraphicFramePr>
+            <a:graphic xmlns:a="http://schemas.openxmlformats.org/drawingml/2006/main">
+              <a:graphicData uri="http://schemas.openxmlformats.org/drawingml/2006/picture">
+                <pic:pic xmlns:pic="http://schemas.openxmlformats.org/drawingml/2006/picture">
+                  <pic:nvPicPr>
+                    <pic:cNvPr id="1657799534" name=""/>
+                    <pic:cNvPicPr/>
+                  </pic:nvPicPr>
+                  <pic:blipFill>
+                    <a:blip r:embed="rId40"/>
+                    <a:stretch>
+                      <a:fillRect/>
+                    </a:stretch>
+                  </pic:blipFill>
+                  <pic:spPr>
+                    <a:xfrm>
+                      <a:off x="0" y="0"/>
+                      <a:ext cx="5517863" cy="2182439"/>
+                    </a:xfrm>
+                    <a:prstGeom prst="rect">
+                      <a:avLst/>
+                    </a:prstGeom>
+                  </pic:spPr>
+                </pic:pic>
+              </a:graphicData>
+            </a:graphic>
+          </wp:inline>
+        </w:drawing>
+      </w:r>
+    </w:p>
+    <w:p>
+      <w:pPr>
+        <w:rPr>
+          <w:b/>
+          <w:bCs/>
+        </w:rPr>
+      </w:pPr>
+      <w:r>
+        <w:rPr>
+          <w:b/>
+          <w:bCs/>
+        </w:rPr>
+        <w:t>Dependency Life Cycle</w:t>
+      </w:r>
+    </w:p>
+    <w:p>
+      <w:r>
+        <w:rPr>
+          <w:noProof/>
+        </w:rPr>
+        <w:drawing>
+          <wp:inline distT="0" distB="0" distL="0" distR="0" wp14:anchorId="7E263D62" wp14:editId="1C0DCA1F">
+            <wp:extent cx="7285351" cy="2034716"/>
+            <wp:effectExtent l="0" t="0" r="0" b="3810"/>
+            <wp:docPr id="785769854" name="Picture 1"/>
+            <wp:cNvGraphicFramePr>
+              <a:graphicFrameLocks xmlns:a="http://schemas.openxmlformats.org/drawingml/2006/main" noChangeAspect="1"/>
+            </wp:cNvGraphicFramePr>
+            <a:graphic xmlns:a="http://schemas.openxmlformats.org/drawingml/2006/main">
+              <a:graphicData uri="http://schemas.openxmlformats.org/drawingml/2006/picture">
+                <pic:pic xmlns:pic="http://schemas.openxmlformats.org/drawingml/2006/picture">
+                  <pic:nvPicPr>
+                    <pic:cNvPr id="785769854" name=""/>
+                    <pic:cNvPicPr/>
+                  </pic:nvPicPr>
+                  <pic:blipFill>
+                    <a:blip r:embed="rId41"/>
+                    <a:stretch>
+                      <a:fillRect/>
+                    </a:stretch>
+                  </pic:blipFill>
+                  <pic:spPr>
+                    <a:xfrm>
+                      <a:off x="0" y="0"/>
+                      <a:ext cx="7285351" cy="2034716"/>
+                    </a:xfrm>
+                    <a:prstGeom prst="rect">
+                      <a:avLst/>
+                    </a:prstGeom>
+                  </pic:spPr>
+                </pic:pic>
+              </a:graphicData>
+            </a:graphic>
+          </wp:inline>
+        </w:drawing>
+      </w:r>
+    </w:p>
+    <w:p>
+      <w:proofErr w:type="spellStart"/>
+      <w:r>
+        <w:t>AddTransient</w:t>
+      </w:r>
+      <w:proofErr w:type="spellEnd"/>
+      <w:r>
+        <w:t xml:space="preserve"> </w:t>
+      </w:r>
+      <w:r>
+        <w:sym w:font="Wingdings" w:char="F0E0"/>
+      </w:r>
+      <w:r>
+        <w:t xml:space="preserve">      Creates a new instance of implementation class for every dependency.</w:t>
+      </w:r>
+    </w:p>
+    <w:p>
+      <w:r>
+        <w:tab/>
+      </w:r>
+      <w:r>
+        <w:tab/>
+        <w:t xml:space="preserve">     New objects are created only when dependencies are resolved NOT when services are used. </w:t>
+      </w:r>
+    </w:p>
+    <w:p>
+      <w:r>
+        <w:tab/>
+        <w:t xml:space="preserve">                   The components and endpoints have their dependencies resolved ONLY when application starts and all the </w:t>
+      </w:r>
+      <w:proofErr w:type="gramStart"/>
+      <w:r>
+        <w:t>top level</w:t>
+      </w:r>
+      <w:proofErr w:type="gramEnd"/>
+      <w:r>
+        <w:t xml:space="preserve"> statements in the </w:t>
+      </w:r>
+      <w:proofErr w:type="spellStart"/>
+      <w:r>
+        <w:t>Program.cs</w:t>
+      </w:r>
+      <w:proofErr w:type="spellEnd"/>
+      <w:r>
+        <w:t xml:space="preserve"> execute.</w:t>
+      </w:r>
+      <w:r>
+        <w:t xml:space="preserve"> Each dependency receives a separate object which is then REUSED for every request that is processed. </w:t>
+      </w:r>
+    </w:p>
+    <w:p>
+      <w:r>
+        <w:t xml:space="preserve">But if we are using below </w:t>
+      </w:r>
+      <w:proofErr w:type="gramStart"/>
+      <w:r>
+        <w:t>code ,</w:t>
+      </w:r>
+      <w:proofErr w:type="gramEnd"/>
+      <w:r>
+        <w:t xml:space="preserve"> it’s going to resolve every time when this code gets called as </w:t>
+      </w:r>
+      <w:proofErr w:type="spellStart"/>
+      <w:r>
+        <w:t>app.ServiceProvider</w:t>
+      </w:r>
+      <w:proofErr w:type="spellEnd"/>
+      <w:r>
+        <w:t xml:space="preserve"> </w:t>
+      </w:r>
+      <w:r>
+        <w:t>resolves</w:t>
+      </w:r>
+      <w:r>
+        <w:t xml:space="preserve"> dependencies</w:t>
+      </w:r>
+      <w:r>
+        <w:t xml:space="preserve"> every time below code runs. </w:t>
+      </w:r>
+    </w:p>
+    <w:p>
+      <w:r>
+        <w:rPr>
+          <w:noProof/>
+        </w:rPr>
+        <w:drawing>
+          <wp:inline distT="0" distB="0" distL="0" distR="0" wp14:anchorId="29AC43C1" wp14:editId="025F56C3">
+            <wp:extent cx="5501640" cy="978863"/>
+            <wp:effectExtent l="0" t="0" r="0" b="0"/>
+            <wp:docPr id="902047685" name="Picture 1" descr="A close-up of words&#10;&#10;Description automatically generated"/>
+            <wp:cNvGraphicFramePr>
+              <a:graphicFrameLocks xmlns:a="http://schemas.openxmlformats.org/drawingml/2006/main" noChangeAspect="1"/>
+            </wp:cNvGraphicFramePr>
+            <a:graphic xmlns:a="http://schemas.openxmlformats.org/drawingml/2006/main">
+              <a:graphicData uri="http://schemas.openxmlformats.org/drawingml/2006/picture">
+                <pic:pic xmlns:pic="http://schemas.openxmlformats.org/drawingml/2006/picture">
+                  <pic:nvPicPr>
+                    <pic:cNvPr id="902047685" name="Picture 1" descr="A close-up of words&#10;&#10;Description automatically generated"/>
+                    <pic:cNvPicPr/>
+                  </pic:nvPicPr>
+                  <pic:blipFill>
+                    <a:blip r:embed="rId42"/>
+                    <a:stretch>
+                      <a:fillRect/>
+                    </a:stretch>
+                  </pic:blipFill>
+                  <pic:spPr>
+                    <a:xfrm>
+                      <a:off x="0" y="0"/>
+                      <a:ext cx="5511524" cy="980622"/>
+                    </a:xfrm>
+                    <a:prstGeom prst="rect">
+                      <a:avLst/>
+                    </a:prstGeom>
+                  </pic:spPr>
+                </pic:pic>
+              </a:graphicData>
+            </a:graphic>
+          </wp:inline>
+        </w:drawing>
+      </w:r>
+    </w:p>
+    <w:p>
+      <w:r>
+        <w:t xml:space="preserve">Example: In </w:t>
+      </w:r>
+      <w:proofErr w:type="spellStart"/>
+      <w:r>
+        <w:t>WeatherMiddleware</w:t>
+      </w:r>
+      <w:proofErr w:type="spellEnd"/>
+      <w:r>
+        <w:t xml:space="preserve"> class when </w:t>
+      </w:r>
+      <w:proofErr w:type="gramStart"/>
+      <w:r>
+        <w:t>it’s</w:t>
+      </w:r>
+      <w:proofErr w:type="gramEnd"/>
+      <w:r>
+        <w:t xml:space="preserve"> object is created </w:t>
+      </w:r>
+      <w:proofErr w:type="spellStart"/>
+      <w:r>
+        <w:t>guidService</w:t>
+      </w:r>
+      <w:proofErr w:type="spellEnd"/>
+      <w:r>
+        <w:t xml:space="preserve"> will be resolved and it will </w:t>
+      </w:r>
+      <w:r>
+        <w:t>NOT</w:t>
+      </w:r>
+      <w:r>
+        <w:t xml:space="preserve"> resolved every time we call ‘Invoke’ method</w:t>
+      </w:r>
+      <w:r>
+        <w:t xml:space="preserve"> even if we refresh the page.</w:t>
+      </w:r>
+    </w:p>
+    <w:p>
+      <w:r>
+        <w:rPr>
+          <w:noProof/>
+        </w:rPr>
+        <w:drawing>
+          <wp:inline distT="0" distB="0" distL="0" distR="0" wp14:anchorId="1F0D0D73" wp14:editId="7101471C">
+            <wp:extent cx="4419600" cy="2579813"/>
+            <wp:effectExtent l="0" t="0" r="0" b="0"/>
+            <wp:docPr id="1829708874" name="Picture 1"/>
+            <wp:cNvGraphicFramePr>
+              <a:graphicFrameLocks xmlns:a="http://schemas.openxmlformats.org/drawingml/2006/main" noChangeAspect="1"/>
+            </wp:cNvGraphicFramePr>
+            <a:graphic xmlns:a="http://schemas.openxmlformats.org/drawingml/2006/main">
+              <a:graphicData uri="http://schemas.openxmlformats.org/drawingml/2006/picture">
+                <pic:pic xmlns:pic="http://schemas.openxmlformats.org/drawingml/2006/picture">
+                  <pic:nvPicPr>
+                    <pic:cNvPr id="1829708874" name=""/>
+                    <pic:cNvPicPr/>
+                  </pic:nvPicPr>
+                  <pic:blipFill>
+                    <a:blip r:embed="rId43"/>
+                    <a:stretch>
+                      <a:fillRect/>
+                    </a:stretch>
+                  </pic:blipFill>
+                  <pic:spPr>
+                    <a:xfrm>
+                      <a:off x="0" y="0"/>
+                      <a:ext cx="4439368" cy="2591352"/>
+                    </a:xfrm>
+                    <a:prstGeom prst="rect">
+                      <a:avLst/>
+                    </a:prstGeom>
+                  </pic:spPr>
+                </pic:pic>
+              </a:graphicData>
+            </a:graphic>
+          </wp:inline>
+        </w:drawing>
+      </w:r>
+    </w:p>
+    <w:p>
+      <w:proofErr w:type="gramStart"/>
+      <w:r>
+        <w:lastRenderedPageBreak/>
+        <w:t>Where as</w:t>
+      </w:r>
+      <w:proofErr w:type="gramEnd"/>
+      <w:r>
+        <w:t xml:space="preserve"> in below case</w:t>
+      </w:r>
+      <w:r>
+        <w:t xml:space="preserve"> every time the below endpoint gets called ‘formatter’ will be resolved.</w:t>
+      </w:r>
+    </w:p>
+    <w:p>
+      <w:r>
+        <w:rPr>
+          <w:noProof/>
+        </w:rPr>
+        <w:drawing>
+          <wp:inline distT="0" distB="0" distL="0" distR="0" wp14:anchorId="0F7CDE10" wp14:editId="445FCE33">
+            <wp:extent cx="6294665" cy="624894"/>
+            <wp:effectExtent l="0" t="0" r="0" b="3810"/>
+            <wp:docPr id="906651375" name="Picture 1"/>
+            <wp:cNvGraphicFramePr>
+              <a:graphicFrameLocks xmlns:a="http://schemas.openxmlformats.org/drawingml/2006/main" noChangeAspect="1"/>
+            </wp:cNvGraphicFramePr>
+            <a:graphic xmlns:a="http://schemas.openxmlformats.org/drawingml/2006/main">
+              <a:graphicData uri="http://schemas.openxmlformats.org/drawingml/2006/picture">
+                <pic:pic xmlns:pic="http://schemas.openxmlformats.org/drawingml/2006/picture">
+                  <pic:nvPicPr>
+                    <pic:cNvPr id="906651375" name=""/>
+                    <pic:cNvPicPr/>
+                  </pic:nvPicPr>
+                  <pic:blipFill>
+                    <a:blip r:embed="rId44"/>
+                    <a:stretch>
+                      <a:fillRect/>
+                    </a:stretch>
+                  </pic:blipFill>
+                  <pic:spPr>
+                    <a:xfrm>
+                      <a:off x="0" y="0"/>
+                      <a:ext cx="6294665" cy="624894"/>
+                    </a:xfrm>
+                    <a:prstGeom prst="rect">
+                      <a:avLst/>
+                    </a:prstGeom>
+                  </pic:spPr>
+                </pic:pic>
+              </a:graphicData>
+            </a:graphic>
+          </wp:inline>
+        </w:drawing>
+      </w:r>
+    </w:p>
+    <w:p>
+      <w:r>
+        <w:t xml:space="preserve">A common requirement can be </w:t>
+      </w:r>
+      <w:r>
+        <w:t xml:space="preserve">to use </w:t>
+      </w:r>
+      <w:r>
+        <w:t xml:space="preserve">application’s configuration settings while defining to alter a set of services that are created in </w:t>
+      </w:r>
+      <w:proofErr w:type="spellStart"/>
+      <w:r>
+        <w:t>Program.cs</w:t>
+      </w:r>
+      <w:proofErr w:type="spellEnd"/>
+      <w:r>
+        <w:t xml:space="preserve"> file.</w:t>
+      </w:r>
+      <w:r>
+        <w:t xml:space="preserve"> But configuration is presented as a service and services can’t be accessed until </w:t>
+      </w:r>
+      <w:proofErr w:type="spellStart"/>
+      <w:proofErr w:type="gramStart"/>
+      <w:r>
+        <w:t>builder.Build</w:t>
+      </w:r>
+      <w:proofErr w:type="spellEnd"/>
+      <w:proofErr w:type="gramEnd"/>
+      <w:r>
+        <w:t xml:space="preserve">() method is invoked. </w:t>
+      </w:r>
+    </w:p>
+    <w:p>
+      <w:r>
+        <w:t xml:space="preserve">To fix this </w:t>
+      </w:r>
+      <w:proofErr w:type="spellStart"/>
+      <w:r>
+        <w:t>WebApplication</w:t>
+      </w:r>
+      <w:proofErr w:type="spellEnd"/>
+      <w:r>
+        <w:t xml:space="preserve"> and </w:t>
+      </w:r>
+      <w:proofErr w:type="spellStart"/>
+      <w:r>
+        <w:t>WebApplicationBuilder</w:t>
+      </w:r>
+      <w:proofErr w:type="spellEnd"/>
+      <w:r>
+        <w:t xml:space="preserve"> classes define properties that provide access to built-in services that provide access to application configuration:</w:t>
+      </w:r>
+    </w:p>
+    <w:p>
+      <w:r>
+        <w:rPr>
+          <w:noProof/>
+        </w:rPr>
+        <w:drawing>
+          <wp:inline distT="0" distB="0" distL="0" distR="0" wp14:anchorId="54C0D361" wp14:editId="08AC3C0B">
+            <wp:extent cx="6116320" cy="1599621"/>
+            <wp:effectExtent l="0" t="0" r="0" b="0"/>
+            <wp:docPr id="1362315447" name="Picture 1"/>
+            <wp:cNvGraphicFramePr>
+              <a:graphicFrameLocks xmlns:a="http://schemas.openxmlformats.org/drawingml/2006/main" noChangeAspect="1"/>
+            </wp:cNvGraphicFramePr>
+            <a:graphic xmlns:a="http://schemas.openxmlformats.org/drawingml/2006/main">
+              <a:graphicData uri="http://schemas.openxmlformats.org/drawingml/2006/picture">
+                <pic:pic xmlns:pic="http://schemas.openxmlformats.org/drawingml/2006/picture">
+                  <pic:nvPicPr>
+                    <pic:cNvPr id="1362315447" name=""/>
+                    <pic:cNvPicPr/>
+                  </pic:nvPicPr>
+                  <pic:blipFill>
+                    <a:blip r:embed="rId45"/>
+                    <a:stretch>
+                      <a:fillRect/>
+                    </a:stretch>
+                  </pic:blipFill>
+                  <pic:spPr>
+                    <a:xfrm>
+                      <a:off x="0" y="0"/>
+                      <a:ext cx="6132617" cy="1603883"/>
+                    </a:xfrm>
+                    <a:prstGeom prst="rect">
+                      <a:avLst/>
+                    </a:prstGeom>
+                  </pic:spPr>
+                </pic:pic>
+              </a:graphicData>
+            </a:graphic>
+          </wp:inline>
+        </w:drawing>
+      </w:r>
+    </w:p>
+    <w:p>
+      <w:r>
+        <w:t>Creating Services with Multiple implementations:</w:t>
+      </w:r>
+    </w:p>
+    <w:p>
+      <w:r>
+        <w:t>Suppose we have an interface like this:</w:t>
+      </w:r>
+    </w:p>
+    <w:p>
+      <w:r>
+        <w:rPr>
+          <w:noProof/>
+        </w:rPr>
+        <w:drawing>
+          <wp:inline distT="0" distB="0" distL="0" distR="0" wp14:anchorId="7A2DDF3E" wp14:editId="6A9ED5CA">
+            <wp:extent cx="3444240" cy="1077892"/>
+            <wp:effectExtent l="0" t="0" r="0" b="0"/>
+            <wp:docPr id="2004671529" name="Picture 1"/>
+            <wp:cNvGraphicFramePr>
+              <a:graphicFrameLocks xmlns:a="http://schemas.openxmlformats.org/drawingml/2006/main" noChangeAspect="1"/>
+            </wp:cNvGraphicFramePr>
+            <a:graphic xmlns:a="http://schemas.openxmlformats.org/drawingml/2006/main">
+              <a:graphicData uri="http://schemas.openxmlformats.org/drawingml/2006/picture">
+                <pic:pic xmlns:pic="http://schemas.openxmlformats.org/drawingml/2006/picture">
+                  <pic:nvPicPr>
+                    <pic:cNvPr id="2004671529" name=""/>
+                    <pic:cNvPicPr/>
+                  </pic:nvPicPr>
+                  <pic:blipFill>
+                    <a:blip r:embed="rId46"/>
+                    <a:stretch>
+                      <a:fillRect/>
+                    </a:stretch>
+                  </pic:blipFill>
+                  <pic:spPr>
+                    <a:xfrm>
+                      <a:off x="0" y="0"/>
+                      <a:ext cx="3463478" cy="1083913"/>
+                    </a:xfrm>
+                    <a:prstGeom prst="rect">
+                      <a:avLst/>
+                    </a:prstGeom>
+                  </pic:spPr>
+                </pic:pic>
+              </a:graphicData>
+            </a:graphic>
+          </wp:inline>
+        </w:drawing>
+      </w:r>
+    </w:p>
+    <w:p>
+      <w:r>
+        <w:t>Some classes can implement this interface with ‘</w:t>
+      </w:r>
+      <w:proofErr w:type="spellStart"/>
+      <w:r>
+        <w:t>RichOutput</w:t>
+      </w:r>
+      <w:proofErr w:type="spellEnd"/>
+      <w:r>
+        <w:t>’ set as true and we can resolve their dependency on the fly like shown below:</w:t>
+      </w:r>
+    </w:p>
+    <w:p>
+      <w:r>
+        <w:rPr>
+          <w:noProof/>
+        </w:rPr>
+        <w:drawing>
+          <wp:inline distT="0" distB="0" distL="0" distR="0" wp14:anchorId="5D7A0499" wp14:editId="12F8E26D">
+            <wp:extent cx="4671060" cy="2568802"/>
+            <wp:effectExtent l="0" t="0" r="0" b="0"/>
+            <wp:docPr id="1704230380" name="Picture 1"/>
+            <wp:cNvGraphicFramePr>
+              <a:graphicFrameLocks xmlns:a="http://schemas.openxmlformats.org/drawingml/2006/main" noChangeAspect="1"/>
+            </wp:cNvGraphicFramePr>
+            <a:graphic xmlns:a="http://schemas.openxmlformats.org/drawingml/2006/main">
+              <a:graphicData uri="http://schemas.openxmlformats.org/drawingml/2006/picture">
+                <pic:pic xmlns:pic="http://schemas.openxmlformats.org/drawingml/2006/picture">
+                  <pic:nvPicPr>
+                    <pic:cNvPr id="1704230380" name=""/>
+                    <pic:cNvPicPr/>
+                  </pic:nvPicPr>
+                  <pic:blipFill>
+                    <a:blip r:embed="rId47"/>
+                    <a:stretch>
+                      <a:fillRect/>
+                    </a:stretch>
+                  </pic:blipFill>
+                  <pic:spPr>
+                    <a:xfrm>
+                      <a:off x="0" y="0"/>
+                      <a:ext cx="4672802" cy="2569760"/>
+                    </a:xfrm>
+                    <a:prstGeom prst="rect">
+                      <a:avLst/>
+                    </a:prstGeom>
+                  </pic:spPr>
+                </pic:pic>
+              </a:graphicData>
+            </a:graphic>
+          </wp:inline>
+        </w:drawing>
+      </w:r>
+    </w:p>
+    <w:p>
+      <w:pPr>
+        <w:rPr>
+          <w:b/>
+          <w:bCs/>
+          <w:sz w:val="28"/>
+          <w:szCs w:val="28"/>
+        </w:rPr>
+      </w:pPr>
+      <w:r>
+        <w:rPr>
+          <w:b/>
+          <w:bCs/>
+          <w:sz w:val="28"/>
+          <w:szCs w:val="28"/>
+        </w:rPr>
+        <w:t>Logging</w:t>
+      </w:r>
+    </w:p>
+    <w:p>
+      <w:pPr>
+        <w:pStyle w:val="ListParagraph"/>
+        <w:numPr>
+          <w:ilvl w:val="0"/>
+          <w:numId w:val="12"/>
+        </w:numPr>
+      </w:pPr>
+      <w:r>
+        <w:t>Asp.Net core provides logging service that can be used to record messages for monitoring and diagnosing problems.</w:t>
+      </w:r>
+    </w:p>
+    <w:p>
+      <w:pPr>
+        <w:pStyle w:val="ListParagraph"/>
+        <w:numPr>
+          <w:ilvl w:val="0"/>
+          <w:numId w:val="12"/>
+        </w:numPr>
+      </w:pPr>
+      <w:r>
+        <w:t xml:space="preserve">Log messages are sent to logging providers that can send, store and process these messages. The three built in providers that are enabled by </w:t>
+      </w:r>
+      <w:proofErr w:type="gramStart"/>
+      <w:r>
+        <w:t>default :</w:t>
+      </w:r>
+      <w:proofErr w:type="gramEnd"/>
+      <w:r>
+        <w:t xml:space="preserve"> </w:t>
+      </w:r>
+      <w:r>
+        <w:t xml:space="preserve">console, debug and </w:t>
+      </w:r>
+      <w:proofErr w:type="spellStart"/>
+      <w:r>
+        <w:t>EventSource</w:t>
+      </w:r>
+      <w:proofErr w:type="spellEnd"/>
+      <w:r>
+        <w:t>.</w:t>
+      </w:r>
+    </w:p>
+    <w:p>
+      <w:pPr>
+        <w:pStyle w:val="ListParagraph"/>
+        <w:numPr>
+          <w:ilvl w:val="1"/>
+          <w:numId w:val="12"/>
+        </w:numPr>
+      </w:pPr>
+      <w:r>
+        <w:t xml:space="preserve">Console </w:t>
+      </w:r>
+      <w:r>
+        <w:sym w:font="Wingdings" w:char="F0E0"/>
+      </w:r>
+      <w:r>
+        <w:t xml:space="preserve"> The console logging provider forwards messages to Console.</w:t>
+      </w:r>
+    </w:p>
+    <w:p>
+      <w:pPr>
+        <w:pStyle w:val="ListParagraph"/>
+        <w:numPr>
+          <w:ilvl w:val="1"/>
+          <w:numId w:val="12"/>
+        </w:numPr>
+      </w:pPr>
+      <w:r>
+        <w:t xml:space="preserve">Debug </w:t>
+      </w:r>
+      <w:r>
+        <w:sym w:font="Wingdings" w:char="F0E0"/>
+      </w:r>
+      <w:r>
+        <w:t xml:space="preserve"> </w:t>
+      </w:r>
+      <w:proofErr w:type="spellStart"/>
+      <w:r>
+        <w:t>Debug</w:t>
+      </w:r>
+      <w:proofErr w:type="spellEnd"/>
+      <w:r>
+        <w:t xml:space="preserve"> logging provider forwards messages so they can processed by </w:t>
+      </w:r>
+      <w:proofErr w:type="spellStart"/>
+      <w:proofErr w:type="gramStart"/>
+      <w:r>
+        <w:t>System.Diagnostics.Debug</w:t>
+      </w:r>
+      <w:proofErr w:type="spellEnd"/>
+      <w:proofErr w:type="gramEnd"/>
+      <w:r>
+        <w:t xml:space="preserve"> class.</w:t>
+      </w:r>
+    </w:p>
+    <w:p>
+      <w:pPr>
+        <w:pStyle w:val="ListParagraph"/>
+        <w:numPr>
+          <w:ilvl w:val="1"/>
+          <w:numId w:val="12"/>
+        </w:numPr>
+      </w:pPr>
+      <w:proofErr w:type="spellStart"/>
+      <w:r>
+        <w:t>EventSource</w:t>
+      </w:r>
+      <w:proofErr w:type="spellEnd"/>
+      <w:r>
+        <w:t xml:space="preserve"> </w:t>
+      </w:r>
+      <w:r>
+        <w:sym w:font="Wingdings" w:char="F0E0"/>
+      </w:r>
+      <w:r>
+        <w:t xml:space="preserve"> It’s provider forwards messages for event tracing tools like </w:t>
+      </w:r>
+      <w:proofErr w:type="spellStart"/>
+      <w:r>
+        <w:t>PerfView</w:t>
+      </w:r>
+      <w:proofErr w:type="spellEnd"/>
+      <w:r>
+        <w:t>.</w:t>
+      </w:r>
+    </w:p>
+    <w:p>
+      <w:pPr>
+        <w:pStyle w:val="ListParagraph"/>
+        <w:numPr>
+          <w:ilvl w:val="0"/>
+          <w:numId w:val="12"/>
+        </w:numPr>
+      </w:pPr>
+    </w:p>
+    <w:p/>
+    <w:p>
+      <w:pPr>
+        <w:rPr>
+          <w:b/>
+          <w:bCs/>
+          <w:sz w:val="28"/>
+          <w:szCs w:val="28"/>
+        </w:rPr>
+      </w:pPr>
+      <w:r>
+        <w:rPr>
+          <w:b/>
+          <w:bCs/>
+          <w:sz w:val="28"/>
+          <w:szCs w:val="28"/>
+        </w:rPr>
+        <w:lastRenderedPageBreak/>
+        <w:t>Using Cookies</w:t>
+      </w:r>
+    </w:p>
+    <w:p>
+      <w:pPr>
+        <w:pStyle w:val="ListParagraph"/>
+        <w:numPr>
+          <w:ilvl w:val="0"/>
+          <w:numId w:val="13"/>
+        </w:numPr>
+      </w:pPr>
+      <w:r>
+        <w:t xml:space="preserve">Cookies are small text that are sent by the server as part of </w:t>
+      </w:r>
+      <w:proofErr w:type="spellStart"/>
+      <w:r>
+        <w:t>HttpResponse</w:t>
+      </w:r>
+      <w:proofErr w:type="spellEnd"/>
+      <w:r>
+        <w:t xml:space="preserve">. </w:t>
+      </w:r>
+    </w:p>
+    <w:p>
+      <w:pPr>
+        <w:pStyle w:val="ListParagraph"/>
+      </w:pPr>
+      <w:proofErr w:type="gramStart"/>
+      <w:r>
+        <w:t>Ex :</w:t>
+      </w:r>
+      <w:proofErr w:type="gramEnd"/>
+      <w:r>
+        <w:t xml:space="preserve">  </w:t>
+      </w:r>
+      <w:proofErr w:type="spellStart"/>
+      <w:r>
+        <w:t>context.Response.Cookies.Append</w:t>
+      </w:r>
+      <w:proofErr w:type="spellEnd"/>
+      <w:r>
+        <w:t>(“</w:t>
+      </w:r>
+      <w:proofErr w:type="spellStart"/>
+      <w:r>
+        <w:t>key”,value</w:t>
+      </w:r>
+      <w:proofErr w:type="spellEnd"/>
+      <w:r>
+        <w:t xml:space="preserve">, new </w:t>
+      </w:r>
+      <w:proofErr w:type="spellStart"/>
+      <w:r>
+        <w:t>CookieOptions</w:t>
+      </w:r>
+      <w:proofErr w:type="spellEnd"/>
+      <w:r>
+        <w:t xml:space="preserve"> { Max = </w:t>
+      </w:r>
+      <w:proofErr w:type="spellStart"/>
+      <w:r>
+        <w:t>TimeSpan.FromMinutes</w:t>
+      </w:r>
+      <w:proofErr w:type="spellEnd"/>
+      <w:r>
+        <w:t xml:space="preserve">(10) }); </w:t>
+      </w:r>
+    </w:p>
+    <w:p>
+      <w:pPr>
+        <w:pStyle w:val="ListParagraph"/>
+        <w:numPr>
+          <w:ilvl w:val="0"/>
+          <w:numId w:val="13"/>
+        </w:numPr>
+      </w:pPr>
+      <w:r>
+        <w:t>Once browser receives them it will re-send them back to the server</w:t>
+      </w:r>
+      <w:r>
+        <w:t xml:space="preserve"> as part of </w:t>
+      </w:r>
+      <w:proofErr w:type="spellStart"/>
+      <w:r>
+        <w:t>HttpRequest</w:t>
+      </w:r>
+      <w:proofErr w:type="spellEnd"/>
+      <w:r>
+        <w:t>.</w:t>
+      </w:r>
+    </w:p>
+    <w:p>
+      <w:pPr>
+        <w:pStyle w:val="ListParagraph"/>
+      </w:pPr>
+      <w:r>
+        <w:t xml:space="preserve">Ex: </w:t>
+      </w:r>
+      <w:proofErr w:type="spellStart"/>
+      <w:proofErr w:type="gramStart"/>
+      <w:r>
+        <w:t>context.Request.Cookies</w:t>
+      </w:r>
+      <w:proofErr w:type="spellEnd"/>
+      <w:proofErr w:type="gramEnd"/>
+      <w:r>
+        <w:t>[“key”]</w:t>
+      </w:r>
+    </w:p>
+    <w:p>
+      <w:pPr>
+        <w:pStyle w:val="ListParagraph"/>
+        <w:numPr>
+          <w:ilvl w:val="0"/>
+          <w:numId w:val="13"/>
+        </w:numPr>
+      </w:pPr>
+      <w:r>
+        <w:t xml:space="preserve">Cookies are important for Web applications as they allow features to be developed that span a series of HTTP requests, each of which can be identified by cookies sent by browser to server. </w:t>
+      </w:r>
+    </w:p>
+    <w:p>
+      <w:pPr>
+        <w:pStyle w:val="ListParagraph"/>
+      </w:pPr>
+      <w:r>
+        <w:rPr>
+          <w:noProof/>
+        </w:rPr>
+        <w:drawing>
+          <wp:inline distT="0" distB="0" distL="0" distR="0" wp14:anchorId="2227F65E" wp14:editId="6AF3FCBC">
+            <wp:extent cx="6065634" cy="3314700"/>
+            <wp:effectExtent l="0" t="0" r="0" b="0"/>
+            <wp:docPr id="1386620145" name="Picture 1"/>
+            <wp:cNvGraphicFramePr>
+              <a:graphicFrameLocks xmlns:a="http://schemas.openxmlformats.org/drawingml/2006/main" noChangeAspect="1"/>
+            </wp:cNvGraphicFramePr>
+            <a:graphic xmlns:a="http://schemas.openxmlformats.org/drawingml/2006/main">
+              <a:graphicData uri="http://schemas.openxmlformats.org/drawingml/2006/picture">
+                <pic:pic xmlns:pic="http://schemas.openxmlformats.org/drawingml/2006/picture">
+                  <pic:nvPicPr>
+                    <pic:cNvPr id="1386620145" name=""/>
+                    <pic:cNvPicPr/>
+                  </pic:nvPicPr>
+                  <pic:blipFill>
+                    <a:blip r:embed="rId48"/>
+                    <a:stretch>
+                      <a:fillRect/>
+                    </a:stretch>
+                  </pic:blipFill>
+                  <pic:spPr>
+                    <a:xfrm>
+                      <a:off x="0" y="0"/>
+                      <a:ext cx="6073055" cy="3318755"/>
+                    </a:xfrm>
+                    <a:prstGeom prst="rect">
+                      <a:avLst/>
+                    </a:prstGeom>
+                  </pic:spPr>
+                </pic:pic>
+              </a:graphicData>
+            </a:graphic>
+          </wp:inline>
+        </w:drawing>
+      </w:r>
+    </w:p>
+    <w:p>
+      <w:pPr>
+        <w:pStyle w:val="ListParagraph"/>
+      </w:pPr>
+    </w:p>
+    <w:p>
+      <w:r>
+        <w:t>Cookie Consent:</w:t>
+      </w:r>
+    </w:p>
+    <w:p>
+      <w:r>
+        <w:t xml:space="preserve">The EU General Data Protection Regulation (GDPR) requires the user’s consent before </w:t>
+      </w:r>
+      <w:proofErr w:type="spellStart"/>
+      <w:proofErr w:type="gramStart"/>
+      <w:r>
+        <w:t>non essential</w:t>
+      </w:r>
+      <w:proofErr w:type="spellEnd"/>
+      <w:proofErr w:type="gramEnd"/>
+      <w:r>
+        <w:t xml:space="preserve"> cookies can be used. Asp.Net core provides support for obtaining consent and preventing </w:t>
+      </w:r>
+      <w:proofErr w:type="spellStart"/>
+      <w:proofErr w:type="gramStart"/>
+      <w:r>
+        <w:t>non essential</w:t>
+      </w:r>
+      <w:proofErr w:type="spellEnd"/>
+      <w:proofErr w:type="gramEnd"/>
+      <w:r>
+        <w:t xml:space="preserve"> cookies from being sent to the browser when consent has been granted.</w:t>
+      </w:r>
+    </w:p>
+    <w:p>
+      <w:r>
+        <w:t>Managing Cookie Consent:</w:t>
+      </w:r>
+    </w:p>
     <w:p/>
     <w:p/>
-    <w:p/>
-    <w:p/>
-    <w:p/>
+    <w:p>
+      <w:pPr>
+        <w:rPr>
+          <w:b/>
+          <w:bCs/>
+          <w:sz w:val="28"/>
+          <w:szCs w:val="28"/>
+        </w:rPr>
+      </w:pPr>
+      <w:r>
+        <w:rPr>
+          <w:b/>
+          <w:bCs/>
+          <w:sz w:val="28"/>
+          <w:szCs w:val="28"/>
+        </w:rPr>
+        <w:t>Use Sessions</w:t>
+      </w:r>
+    </w:p>
+    <w:p>
+      <w:pPr>
+        <w:pStyle w:val="ListParagraph"/>
+        <w:numPr>
+          <w:ilvl w:val="0"/>
+          <w:numId w:val="13"/>
+        </w:numPr>
+        <w:rPr>
+          <w:b/>
+          <w:bCs/>
+          <w:sz w:val="28"/>
+          <w:szCs w:val="28"/>
+        </w:rPr>
+      </w:pPr>
+      <w:r>
+        <w:t>The problem with cookies is that as they are stored on the client they can easily be manipulated and used to alter the behaviour of the web application.</w:t>
+      </w:r>
+    </w:p>
+    <w:p>
+      <w:pPr>
+        <w:pStyle w:val="ListParagraph"/>
+        <w:numPr>
+          <w:ilvl w:val="0"/>
+          <w:numId w:val="13"/>
+        </w:numPr>
+        <w:rPr>
+          <w:b/>
+          <w:bCs/>
+          <w:sz w:val="28"/>
+          <w:szCs w:val="28"/>
+        </w:rPr>
+      </w:pPr>
+      <w:r>
+        <w:t xml:space="preserve">A better approach is to use Asp.Net Core Session feature that adds a session related cookie in the response sent to browser first and browser sends back this session cookie so that data associated with the session cookie can be stored in the server. Session values are stored in server not on client. </w:t>
+      </w:r>
+    </w:p>
+    <w:p>
+      <w:pPr>
+        <w:pStyle w:val="ListParagraph"/>
+        <w:numPr>
+          <w:ilvl w:val="0"/>
+          <w:numId w:val="13"/>
+        </w:numPr>
+        <w:rPr>
+          <w:b/>
+          <w:bCs/>
+          <w:sz w:val="28"/>
+          <w:szCs w:val="28"/>
+        </w:rPr>
+      </w:pPr>
+      <w:r>
+        <w:t xml:space="preserve">When session cookie (identifier for that session) is received then session middleware retrieves </w:t>
+      </w:r>
+      <w:proofErr w:type="gramStart"/>
+      <w:r>
+        <w:t>it’s</w:t>
+      </w:r>
+      <w:proofErr w:type="gramEnd"/>
+      <w:r>
+        <w:t xml:space="preserve"> relevant session stored server data and makes it available for other parts of the middleware or application through </w:t>
+      </w:r>
+      <w:proofErr w:type="spellStart"/>
+      <w:r>
+        <w:t>HttpContext</w:t>
+      </w:r>
+      <w:proofErr w:type="spellEnd"/>
+      <w:r>
+        <w:t xml:space="preserve"> object. </w:t>
+      </w:r>
+    </w:p>
+    <w:p>
+      <w:pPr>
+        <w:pStyle w:val="ListParagraph"/>
+        <w:rPr>
+          <w:b/>
+          <w:bCs/>
+          <w:sz w:val="28"/>
+          <w:szCs w:val="28"/>
+        </w:rPr>
+      </w:pPr>
+      <w:r>
+        <w:rPr>
+          <w:b/>
+          <w:bCs/>
+          <w:noProof/>
+          <w:sz w:val="28"/>
+          <w:szCs w:val="28"/>
+        </w:rPr>
+        <w:drawing>
+          <wp:inline distT="0" distB="0" distL="0" distR="0" wp14:anchorId="2EEBBEEF" wp14:editId="45444622">
+            <wp:extent cx="5631180" cy="1860506"/>
+            <wp:effectExtent l="0" t="0" r="0" b="0"/>
+            <wp:docPr id="293466037" name="Picture 1"/>
+            <wp:cNvGraphicFramePr>
+              <a:graphicFrameLocks xmlns:a="http://schemas.openxmlformats.org/drawingml/2006/main" noChangeAspect="1"/>
+            </wp:cNvGraphicFramePr>
+            <a:graphic xmlns:a="http://schemas.openxmlformats.org/drawingml/2006/main">
+              <a:graphicData uri="http://schemas.openxmlformats.org/drawingml/2006/picture">
+                <pic:pic xmlns:pic="http://schemas.openxmlformats.org/drawingml/2006/picture">
+                  <pic:nvPicPr>
+                    <pic:cNvPr id="293466037" name=""/>
+                    <pic:cNvPicPr/>
+                  </pic:nvPicPr>
+                  <pic:blipFill>
+                    <a:blip r:embed="rId49"/>
+                    <a:stretch>
+                      <a:fillRect/>
+                    </a:stretch>
+                  </pic:blipFill>
+                  <pic:spPr>
+                    <a:xfrm>
+                      <a:off x="0" y="0"/>
+                      <a:ext cx="5673452" cy="1874472"/>
+                    </a:xfrm>
+                    <a:prstGeom prst="rect">
+                      <a:avLst/>
+                    </a:prstGeom>
+                  </pic:spPr>
+                </pic:pic>
+              </a:graphicData>
+            </a:graphic>
+          </wp:inline>
+        </w:drawing>
+      </w:r>
+    </w:p>
+    <w:p>
+      <w:pPr>
+        <w:rPr>
+          <w:b/>
+          <w:bCs/>
+        </w:rPr>
+      </w:pPr>
+      <w:r>
+        <w:rPr>
+          <w:b/>
+          <w:bCs/>
+        </w:rPr>
+        <w:lastRenderedPageBreak/>
+        <w:t>Enabling MVC</w:t>
+      </w:r>
+    </w:p>
+    <w:p>
+      <w:pPr>
+        <w:pStyle w:val="ListParagraph"/>
+        <w:numPr>
+          <w:ilvl w:val="0"/>
+          <w:numId w:val="14"/>
+        </w:numPr>
+      </w:pPr>
+      <w:proofErr w:type="spellStart"/>
+      <w:proofErr w:type="gramStart"/>
+      <w:r>
+        <w:t>builder.Services.AddControllers</w:t>
+      </w:r>
+      <w:proofErr w:type="spellEnd"/>
+      <w:proofErr w:type="gramEnd"/>
+      <w:r>
+        <w:t xml:space="preserve">() </w:t>
+      </w:r>
+      <w:r>
+        <w:sym w:font="Wingdings" w:char="F0E0"/>
+      </w:r>
+      <w:r>
+        <w:t xml:space="preserve"> add services needed for MVC framework and </w:t>
+      </w:r>
+      <w:proofErr w:type="spellStart"/>
+      <w:r>
+        <w:t>app.MapControllers</w:t>
+      </w:r>
+      <w:proofErr w:type="spellEnd"/>
+      <w:r>
+        <w:t xml:space="preserve">() </w:t>
+      </w:r>
+      <w:r>
+        <w:sym w:font="Wingdings" w:char="F0E0"/>
+      </w:r>
+      <w:r>
+        <w:t xml:space="preserve"> defines the routes that will allow controllers to handle requests. </w:t>
+      </w:r>
+    </w:p>
+    <w:p>
+      <w:pPr>
+        <w:pStyle w:val="ListParagraph"/>
+        <w:numPr>
+          <w:ilvl w:val="0"/>
+          <w:numId w:val="14"/>
+        </w:numPr>
+      </w:pPr>
+      <w:r>
+        <w:t xml:space="preserve">In .Net </w:t>
+      </w:r>
+      <w:proofErr w:type="gramStart"/>
+      <w:r>
+        <w:t>6 ,</w:t>
+      </w:r>
+      <w:proofErr w:type="gramEnd"/>
+      <w:r>
+        <w:t xml:space="preserve"> we can use </w:t>
+      </w:r>
+      <w:proofErr w:type="spellStart"/>
+      <w:r>
+        <w:t>builder.services.AddControllersWithViews</w:t>
+      </w:r>
+      <w:proofErr w:type="spellEnd"/>
+      <w:r>
+        <w:t xml:space="preserve">() </w:t>
+      </w:r>
+    </w:p>
+    <w:p>
+      <w:pPr>
+        <w:rPr>
+          <w:b/>
+          <w:bCs/>
+        </w:rPr>
+      </w:pPr>
+      <w:r>
+        <w:rPr>
+          <w:b/>
+          <w:bCs/>
+        </w:rPr>
+        <w:t>Data Validation</w:t>
+      </w:r>
+    </w:p>
+    <w:p>
+      <w:pPr>
+        <w:pStyle w:val="ListParagraph"/>
+        <w:numPr>
+          <w:ilvl w:val="0"/>
+          <w:numId w:val="17"/>
+        </w:numPr>
+        <w:rPr>
+          <w:b/>
+          <w:bCs/>
+        </w:rPr>
+      </w:pPr>
+      <w:r>
+        <w:t xml:space="preserve">The properties </w:t>
+      </w:r>
+      <w:r>
+        <w:t xml:space="preserve">can be validated using </w:t>
+      </w:r>
+      <w:proofErr w:type="spellStart"/>
+      <w:proofErr w:type="gramStart"/>
+      <w:r>
+        <w:rPr>
+          <w:b/>
+          <w:bCs/>
+        </w:rPr>
+        <w:t>System.ComponentModel.DataAnnotations</w:t>
+      </w:r>
+      <w:proofErr w:type="spellEnd"/>
+      <w:proofErr w:type="gramEnd"/>
+      <w:r>
+        <w:t xml:space="preserve"> namespace</w:t>
+      </w:r>
+    </w:p>
+    <w:p>
+      <w:pPr>
+        <w:pStyle w:val="ListParagraph"/>
+        <w:ind w:left="864"/>
+        <w:rPr>
+          <w:b/>
+          <w:bCs/>
+        </w:rPr>
+      </w:pPr>
+      <w:r>
+        <w:rPr>
+          <w:b/>
+          <w:bCs/>
+        </w:rPr>
+        <w:drawing>
+          <wp:inline distT="0" distB="0" distL="0" distR="0" wp14:anchorId="53CD44FD" wp14:editId="5BEBB566">
+            <wp:extent cx="3383280" cy="2094984"/>
+            <wp:effectExtent l="0" t="0" r="0" b="0"/>
+            <wp:docPr id="1753223420" name="Picture 1"/>
+            <wp:cNvGraphicFramePr>
+              <a:graphicFrameLocks xmlns:a="http://schemas.openxmlformats.org/drawingml/2006/main" noChangeAspect="1"/>
+            </wp:cNvGraphicFramePr>
+            <a:graphic xmlns:a="http://schemas.openxmlformats.org/drawingml/2006/main">
+              <a:graphicData uri="http://schemas.openxmlformats.org/drawingml/2006/picture">
+                <pic:pic xmlns:pic="http://schemas.openxmlformats.org/drawingml/2006/picture">
+                  <pic:nvPicPr>
+                    <pic:cNvPr id="1753223420" name=""/>
+                    <pic:cNvPicPr/>
+                  </pic:nvPicPr>
+                  <pic:blipFill>
+                    <a:blip r:embed="rId50"/>
+                    <a:stretch>
+                      <a:fillRect/>
+                    </a:stretch>
+                  </pic:blipFill>
+                  <pic:spPr>
+                    <a:xfrm>
+                      <a:off x="0" y="0"/>
+                      <a:ext cx="3389821" cy="2099034"/>
+                    </a:xfrm>
+                    <a:prstGeom prst="rect">
+                      <a:avLst/>
+                    </a:prstGeom>
+                  </pic:spPr>
+                </pic:pic>
+              </a:graphicData>
+            </a:graphic>
+          </wp:inline>
+        </w:drawing>
+      </w:r>
+    </w:p>
+    <w:p>
+      <w:pPr>
+        <w:pStyle w:val="ListParagraph"/>
+        <w:ind w:left="864"/>
+        <w:rPr>
+          <w:b/>
+          <w:bCs/>
+        </w:rPr>
+      </w:pPr>
+    </w:p>
+    <w:p>
+      <w:r>
+        <w:t xml:space="preserve">For example: [Required] attribute here suggests that this property is needed from client and null can be also assigned when there is no value in the request. </w:t>
+      </w:r>
+    </w:p>
+    <w:p>
+      <w:r>
+        <w:t xml:space="preserve">Only objects that contains valid properties are considered as valid with their model state updated as valid. </w:t>
+      </w:r>
+    </w:p>
+    <w:p>
+      <w:r>
+        <w:drawing>
+          <wp:inline distT="0" distB="0" distL="0" distR="0" wp14:anchorId="36666FB4" wp14:editId="12D8197F">
+            <wp:extent cx="4359018" cy="967824"/>
+            <wp:effectExtent l="0" t="0" r="3810" b="3810"/>
+            <wp:docPr id="77850286" name="Picture 1"/>
+            <wp:cNvGraphicFramePr>
+              <a:graphicFrameLocks xmlns:a="http://schemas.openxmlformats.org/drawingml/2006/main" noChangeAspect="1"/>
+            </wp:cNvGraphicFramePr>
+            <a:graphic xmlns:a="http://schemas.openxmlformats.org/drawingml/2006/main">
+              <a:graphicData uri="http://schemas.openxmlformats.org/drawingml/2006/picture">
+                <pic:pic xmlns:pic="http://schemas.openxmlformats.org/drawingml/2006/picture">
+                  <pic:nvPicPr>
+                    <pic:cNvPr id="77850286" name=""/>
+                    <pic:cNvPicPr/>
+                  </pic:nvPicPr>
+                  <pic:blipFill>
+                    <a:blip r:embed="rId51"/>
+                    <a:stretch>
+                      <a:fillRect/>
+                    </a:stretch>
+                  </pic:blipFill>
+                  <pic:spPr>
+                    <a:xfrm>
+                      <a:off x="0" y="0"/>
+                      <a:ext cx="4359018" cy="967824"/>
+                    </a:xfrm>
+                    <a:prstGeom prst="rect">
+                      <a:avLst/>
+                    </a:prstGeom>
+                  </pic:spPr>
+                </pic:pic>
+              </a:graphicData>
+            </a:graphic>
+          </wp:inline>
+        </w:drawing>
+      </w:r>
+      <w:r>
+        <w:drawing>
+          <wp:inline distT="0" distB="0" distL="0" distR="0" wp14:anchorId="51F347E7" wp14:editId="73072394">
+            <wp:extent cx="2514818" cy="731583"/>
+            <wp:effectExtent l="0" t="0" r="0" b="0"/>
+            <wp:docPr id="798691564" name="Picture 1" descr="A black text on a white background&#10;&#10;Description automatically generated"/>
+            <wp:cNvGraphicFramePr>
+              <a:graphicFrameLocks xmlns:a="http://schemas.openxmlformats.org/drawingml/2006/main" noChangeAspect="1"/>
+            </wp:cNvGraphicFramePr>
+            <a:graphic xmlns:a="http://schemas.openxmlformats.org/drawingml/2006/main">
+              <a:graphicData uri="http://schemas.openxmlformats.org/drawingml/2006/picture">
+                <pic:pic xmlns:pic="http://schemas.openxmlformats.org/drawingml/2006/picture">
+                  <pic:nvPicPr>
+                    <pic:cNvPr id="798691564" name="Picture 1" descr="A black text on a white background&#10;&#10;Description automatically generated"/>
+                    <pic:cNvPicPr/>
+                  </pic:nvPicPr>
+                  <pic:blipFill>
+                    <a:blip r:embed="rId52"/>
+                    <a:stretch>
+                      <a:fillRect/>
+                    </a:stretch>
+                  </pic:blipFill>
+                  <pic:spPr>
+                    <a:xfrm>
+                      <a:off x="0" y="0"/>
+                      <a:ext cx="2514818" cy="731583"/>
+                    </a:xfrm>
+                    <a:prstGeom prst="rect">
+                      <a:avLst/>
+                    </a:prstGeom>
+                  </pic:spPr>
+                </pic:pic>
+              </a:graphicData>
+            </a:graphic>
+          </wp:inline>
+        </w:drawing>
+      </w:r>
+    </w:p>
+    <w:p>
+      <w:r>
+        <w:t>Else the action method should return a ‘</w:t>
+      </w:r>
+      <w:proofErr w:type="spellStart"/>
+      <w:r>
+        <w:t>BadRequest</w:t>
+      </w:r>
+      <w:proofErr w:type="spellEnd"/>
+      <w:r>
+        <w:t xml:space="preserve">’ </w:t>
+      </w:r>
+    </w:p>
+    <w:p>
+      <w:pPr>
+        <w:rPr>
+          <w:b/>
+          <w:bCs/>
+        </w:rPr>
+      </w:pPr>
+      <w:r>
+        <w:rPr>
+          <w:b/>
+          <w:bCs/>
+        </w:rPr>
+        <w:t>Model Binding</w:t>
+      </w:r>
+      <w:r>
+        <w:rPr>
+          <w:b/>
+          <w:bCs/>
+        </w:rPr>
+        <w:t>:</w:t>
+      </w:r>
+    </w:p>
+    <w:p>
+      <w:pPr>
+        <w:pStyle w:val="ListParagraph"/>
+        <w:numPr>
+          <w:ilvl w:val="0"/>
+          <w:numId w:val="17"/>
+        </w:numPr>
+        <w:rPr>
+          <w:b/>
+          <w:bCs/>
+        </w:rPr>
+      </w:pPr>
+      <w:r>
+        <w:t xml:space="preserve">It acts as a bridge between HTTP request and action methods or page handler methods. Model binding binds the values from model binders, components that are responsible for providing data values from one part of the HTTP request or application. These model binders </w:t>
+      </w:r>
+      <w:proofErr w:type="gramStart"/>
+      <w:r>
+        <w:t>gets</w:t>
+      </w:r>
+      <w:proofErr w:type="gramEnd"/>
+      <w:r>
+        <w:t xml:space="preserve"> their values from:</w:t>
+      </w:r>
+    </w:p>
+    <w:p>
+      <w:pPr>
+        <w:pStyle w:val="ListParagraph"/>
+        <w:numPr>
+          <w:ilvl w:val="1"/>
+          <w:numId w:val="17"/>
+        </w:numPr>
+        <w:rPr>
+          <w:b/>
+          <w:bCs/>
+        </w:rPr>
+      </w:pPr>
+      <w:r>
+        <w:t>Form Data</w:t>
+      </w:r>
+    </w:p>
+    <w:p>
+      <w:pPr>
+        <w:pStyle w:val="ListParagraph"/>
+        <w:numPr>
+          <w:ilvl w:val="1"/>
+          <w:numId w:val="17"/>
+        </w:numPr>
+        <w:rPr>
+          <w:b/>
+          <w:bCs/>
+        </w:rPr>
+      </w:pPr>
+      <w:r>
+        <w:t xml:space="preserve">Response Body (only for controllers decorated with </w:t>
+      </w:r>
+      <w:proofErr w:type="spellStart"/>
+      <w:r>
+        <w:t>ApiController</w:t>
+      </w:r>
+      <w:proofErr w:type="spellEnd"/>
+      <w:r>
+        <w:t>)</w:t>
+      </w:r>
+    </w:p>
+    <w:p>
+      <w:pPr>
+        <w:pStyle w:val="ListParagraph"/>
+        <w:numPr>
+          <w:ilvl w:val="1"/>
+          <w:numId w:val="17"/>
+        </w:numPr>
+        <w:rPr>
+          <w:b/>
+          <w:bCs/>
+        </w:rPr>
+      </w:pPr>
+      <w:r>
+        <w:t>Routing segment variables or Route Data</w:t>
+      </w:r>
+    </w:p>
+    <w:p>
+      <w:pPr>
+        <w:pStyle w:val="ListParagraph"/>
+        <w:numPr>
+          <w:ilvl w:val="1"/>
+          <w:numId w:val="17"/>
+        </w:numPr>
+        <w:rPr>
+          <w:b/>
+          <w:bCs/>
+        </w:rPr>
+      </w:pPr>
+      <w:r>
+        <w:t>Query Strings</w:t>
+      </w:r>
+    </w:p>
+    <w:p>
+      <w:r>
+        <w:rPr>
+          <w:b/>
+          <w:bCs/>
+        </w:rPr>
+        <w:t xml:space="preserve">                 </w:t>
+      </w:r>
+      <w:r>
+        <w:t xml:space="preserve">The search for the data checks in above places until a suitable value is found in above defined order. </w:t>
+      </w:r>
+      <w:r>
+        <w:t xml:space="preserve"> Once data is found the searching for data variables stops. </w:t>
+      </w:r>
+      <w:r>
+        <w:t xml:space="preserve"> In below example we can see that the value of ‘id’ will be 15 instead of 13 as route segment variables has 15 so id value as 15 will be picked up.</w:t>
+      </w:r>
+    </w:p>
+    <w:p>
+      <w:pPr>
+        <w:pStyle w:val="ListParagraph"/>
+      </w:pPr>
+      <w:r>
+        <w:drawing>
+          <wp:inline distT="0" distB="0" distL="0" distR="0" wp14:anchorId="0DDAC1FB" wp14:editId="7CFB50D1">
+            <wp:extent cx="4282440" cy="1833625"/>
+            <wp:effectExtent l="0" t="0" r="0" b="0"/>
+            <wp:docPr id="501707821" name="Picture 1"/>
+            <wp:cNvGraphicFramePr>
+              <a:graphicFrameLocks xmlns:a="http://schemas.openxmlformats.org/drawingml/2006/main" noChangeAspect="1"/>
+            </wp:cNvGraphicFramePr>
+            <a:graphic xmlns:a="http://schemas.openxmlformats.org/drawingml/2006/main">
+              <a:graphicData uri="http://schemas.openxmlformats.org/drawingml/2006/picture">
+                <pic:pic xmlns:pic="http://schemas.openxmlformats.org/drawingml/2006/picture">
+                  <pic:nvPicPr>
+                    <pic:cNvPr id="501707821" name=""/>
+                    <pic:cNvPicPr/>
+                  </pic:nvPicPr>
+                  <pic:blipFill>
+                    <a:blip r:embed="rId53"/>
+                    <a:stretch>
+                      <a:fillRect/>
+                    </a:stretch>
+                  </pic:blipFill>
+                  <pic:spPr>
+                    <a:xfrm>
+                      <a:off x="0" y="0"/>
+                      <a:ext cx="4285068" cy="1834750"/>
+                    </a:xfrm>
+                    <a:prstGeom prst="rect">
+                      <a:avLst/>
+                    </a:prstGeom>
+                  </pic:spPr>
+                </pic:pic>
+              </a:graphicData>
+            </a:graphic>
+          </wp:inline>
+        </w:drawing>
+      </w:r>
+    </w:p>
+    <w:p>
+      <w:pPr>
+        <w:pStyle w:val="ListParagraph"/>
+        <w:numPr>
+          <w:ilvl w:val="0"/>
+          <w:numId w:val="17"/>
+        </w:numPr>
+      </w:pPr>
+      <w:r>
+        <w:t xml:space="preserve">Simple Data types </w:t>
+      </w:r>
+      <w:r>
+        <w:sym w:font="Wingdings" w:char="F0E0"/>
+      </w:r>
+      <w:r>
+        <w:t xml:space="preserve"> If any item of data can be parsed from </w:t>
+      </w:r>
+      <w:proofErr w:type="gramStart"/>
+      <w:r>
+        <w:t>string</w:t>
+      </w:r>
+      <w:proofErr w:type="gramEnd"/>
+      <w:r>
+        <w:t xml:space="preserve"> then it is called Simple Data Type. Example: numeric values, decimal values, dat</w:t>
+      </w:r>
+      <w:r>
+        <w:t>e</w:t>
+      </w:r>
+      <w:r>
+        <w:t>time values.</w:t>
+      </w:r>
+    </w:p>
+    <w:p>
+      <w:pPr>
+        <w:pStyle w:val="ListParagraph"/>
+        <w:numPr>
+          <w:ilvl w:val="0"/>
+          <w:numId w:val="17"/>
+        </w:numPr>
+      </w:pPr>
+      <w:r>
+        <w:lastRenderedPageBreak/>
+        <w:t xml:space="preserve">Model Binding Source </w:t>
+      </w:r>
+      <w:r>
+        <w:sym w:font="Wingdings" w:char="F0E0"/>
+      </w:r>
+      <w:r>
+        <w:t xml:space="preserve"> </w:t>
+      </w:r>
+      <w:r>
+        <w:t xml:space="preserve">As </w:t>
+      </w:r>
+      <w:proofErr w:type="gramStart"/>
+      <w:r>
+        <w:t>discussed</w:t>
+      </w:r>
+      <w:proofErr w:type="gramEnd"/>
+      <w:r>
+        <w:t xml:space="preserve"> we have four data sources, Form data, Response Body (only in case of web service controllers), Route data &amp; query strings. But what if we want to other data sources then we will need to define explicitly using below binding source attributes:</w:t>
+      </w:r>
+    </w:p>
+    <w:p>
+      <w:r>
+        <w:t xml:space="preserve">         </w:t>
+      </w:r>
+      <w:r>
+        <w:drawing>
+          <wp:inline distT="0" distB="0" distL="0" distR="0" wp14:anchorId="37DAD9DE" wp14:editId="090FE00D">
+            <wp:extent cx="5234940" cy="2665526"/>
+            <wp:effectExtent l="0" t="0" r="0" b="0"/>
+            <wp:docPr id="307961008" name="Picture 1"/>
+            <wp:cNvGraphicFramePr>
+              <a:graphicFrameLocks xmlns:a="http://schemas.openxmlformats.org/drawingml/2006/main" noChangeAspect="1"/>
+            </wp:cNvGraphicFramePr>
+            <a:graphic xmlns:a="http://schemas.openxmlformats.org/drawingml/2006/main">
+              <a:graphicData uri="http://schemas.openxmlformats.org/drawingml/2006/picture">
+                <pic:pic xmlns:pic="http://schemas.openxmlformats.org/drawingml/2006/picture">
+                  <pic:nvPicPr>
+                    <pic:cNvPr id="307961008" name=""/>
+                    <pic:cNvPicPr/>
+                  </pic:nvPicPr>
+                  <pic:blipFill>
+                    <a:blip r:embed="rId54"/>
+                    <a:stretch>
+                      <a:fillRect/>
+                    </a:stretch>
+                  </pic:blipFill>
+                  <pic:spPr>
+                    <a:xfrm>
+                      <a:off x="0" y="0"/>
+                      <a:ext cx="5239155" cy="2667672"/>
+                    </a:xfrm>
+                    <a:prstGeom prst="rect">
+                      <a:avLst/>
+                    </a:prstGeom>
+                  </pic:spPr>
+                </pic:pic>
+              </a:graphicData>
+            </a:graphic>
+          </wp:inline>
+        </w:drawing>
+      </w:r>
+    </w:p>
+    <w:p>
+      <w:r>
+        <w:t xml:space="preserve">    </w:t>
+      </w:r>
+    </w:p>
+    <w:p>
+      <w:pPr>
+        <w:ind w:left="720"/>
+      </w:pPr>
+    </w:p>
+    <w:p>
+      <w:pPr>
+        <w:pStyle w:val="ListParagraph"/>
+      </w:pPr>
+    </w:p>
     <w:p>
       <w:pPr>
         <w:rPr>
@@ -2481,7 +4976,7 @@
                     <pic:cNvPicPr/>
                   </pic:nvPicPr>
                   <pic:blipFill>
-                    <a:blip r:embed="rId31"/>
+                    <a:blip r:embed="rId55"/>
                     <a:stretch>
                       <a:fillRect/>
                     </a:stretch>
@@ -2539,6 +5034,7 @@
         <w:rPr>
           <w:noProof/>
         </w:rPr>
+        <w:lastRenderedPageBreak/>
         <w:drawing>
           <wp:inline distT="0" distB="0" distL="0" distR="0" wp14:anchorId="1FFBBF93" wp14:editId="17F137A8">
             <wp:extent cx="6416596" cy="3551228"/>
@@ -2555,7 +5051,7 @@
                     <pic:cNvPicPr/>
                   </pic:nvPicPr>
                   <pic:blipFill>
-                    <a:blip r:embed="rId32"/>
+                    <a:blip r:embed="rId56"/>
                     <a:stretch>
                       <a:fillRect/>
                     </a:stretch>
@@ -2578,7 +5074,6 @@
     </w:p>
     <w:p>
       <w:r>
-        <w:lastRenderedPageBreak/>
         <w:t>Once user gets authenticated for subsequent requests</w:t>
       </w:r>
       <w:r>
@@ -2624,7 +5119,7 @@
                     <pic:cNvPicPr/>
                   </pic:nvPicPr>
                   <pic:blipFill>
-                    <a:blip r:embed="rId33"/>
+                    <a:blip r:embed="rId57"/>
                     <a:stretch>
                       <a:fillRect/>
                     </a:stretch>
@@ -2819,6 +5314,7 @@
         </w:numPr>
       </w:pPr>
       <w:r>
+        <w:lastRenderedPageBreak/>
         <w:t>Without identity provider we will need to have a mechanism to store user’s private date like storing passwords (by hashing them using one way algorithm), store claims or roles, provide MFA, protect against brute force attacks etc.,</w:t>
       </w:r>
     </w:p>
@@ -2881,7 +5377,7 @@
                     <pic:cNvPicPr/>
                   </pic:nvPicPr>
                   <pic:blipFill>
-                    <a:blip r:embed="rId34"/>
+                    <a:blip r:embed="rId58"/>
                     <a:stretch>
                       <a:fillRect/>
                     </a:stretch>
@@ -2922,7 +5418,7 @@
 </file>
 
 <file path=word/numbering.xml><?xml version="1.0" encoding="utf-8"?>
-<w:numbering xmlns:wpc="http://schemas.microsoft.com/office/word/2010/wordprocessingCanvas" xmlns:cx="http://schemas.microsoft.com/office/drawing/2014/chartex" xmlns:cx1="http://schemas.microsoft.com/office/drawing/2015/9/8/chartex" xmlns:cx2="http://schemas.microsoft.com/office/drawing/2015/10/21/chartex" xmlns:cx3="http://schemas.microsoft.com/office/drawing/2016/5/9/chartex" xmlns:cx4="http://schemas.microsoft.com/office/drawing/2016/5/10/chartex" xmlns:cx5="http://schemas.microsoft.com/office/drawing/2016/5/11/chartex" xmlns:cx6="http://schemas.microsoft.com/office/drawing/2016/5/12/chartex" xmlns:cx7="http://schemas.microsoft.com/office/drawing/2016/5/13/chartex" xmlns:cx8="http://schemas.microsoft.com/office/drawing/2016/5/14/chartex" xmlns:mc="http://schemas.openxmlformats.org/markup-compatibility/2006" xmlns:aink="http://schemas.microsoft.com/office/drawing/2016/ink" xmlns:am3d="http://schemas.microsoft.com/office/drawing/2017/model3d" xmlns:o="urn:schemas-microsoft-com:office:office" xmlns:oel="http://schemas.microsoft.com/office/2019/extlst" xmlns:r="http://schemas.openxmlformats.org/officeDocument/2006/relationships" xmlns:m="http://schemas.openxmlformats.org/officeDocument/2006/math" xmlns:v="urn:schemas-microsoft-com:vml" xmlns:wp14="http://schemas.microsoft.com/office/word/2010/wordprocessingDrawing" xmlns:wp="http://schemas.openxmlformats.org/drawingml/2006/wordprocessingDrawing" xmlns:w10="urn:schemas-microsoft-com:office:word" xmlns:w="http://schemas.openxmlformats.org/wordprocessingml/2006/main" xmlns:w14="http://schemas.microsoft.com/office/word/2010/wordml" xmlns:w15="http://schemas.microsoft.com/office/word/2012/wordml" xmlns:w16cex="http://schemas.microsoft.com/office/word/2018/wordml/cex" xmlns:w16cid="http://schemas.microsoft.com/office/word/2016/wordml/cid" xmlns:w16="http://schemas.microsoft.com/office/word/2018/wordml" xmlns:w16du="http://schemas.microsoft.com/office/word/2023/wordml/word16du" xmlns:w16sdtdh="http://schemas.microsoft.com/office/word/2020/wordml/sdtdatahash" xmlns:w16se="http://schemas.microsoft.com/office/word/2015/wordml/symex" xmlns:wpg="http://schemas.microsoft.com/office/word/2010/wordprocessingGroup" xmlns:wpi="http://schemas.microsoft.com/office/word/2010/wordprocessingInk" xmlns:wne="http://schemas.microsoft.com/office/word/2006/wordml" xmlns:wps="http://schemas.microsoft.com/office/word/2010/wordprocessingShape" mc:Ignorable="w14 w15 w16se w16cid w16 w16cex w16sdtdh w16du wp14">
+<w:numbering xmlns:wpc="http://schemas.microsoft.com/office/word/2010/wordprocessingCanvas" xmlns:cx="http://schemas.microsoft.com/office/drawing/2014/chartex" xmlns:cx1="http://schemas.microsoft.com/office/drawing/2015/9/8/chartex" xmlns:cx2="http://schemas.microsoft.com/office/drawing/2015/10/21/chartex" xmlns:cx3="http://schemas.microsoft.com/office/drawing/2016/5/9/chartex" xmlns:cx4="http://schemas.microsoft.com/office/drawing/2016/5/10/chartex" xmlns:cx5="http://schemas.microsoft.com/office/drawing/2016/5/11/chartex" xmlns:cx6="http://schemas.microsoft.com/office/drawing/2016/5/12/chartex" xmlns:cx7="http://schemas.microsoft.com/office/drawing/2016/5/13/chartex" xmlns:cx8="http://schemas.microsoft.com/office/drawing/2016/5/14/chartex" xmlns:mc="http://schemas.openxmlformats.org/markup-compatibility/2006" xmlns:aink="http://schemas.microsoft.com/office/drawing/2016/ink" xmlns:am3d="http://schemas.microsoft.com/office/drawing/2017/model3d" xmlns:o="urn:schemas-microsoft-com:office:office" xmlns:oel="http://schemas.microsoft.com/office/2019/extlst" xmlns:r="http://schemas.openxmlformats.org/officeDocument/2006/relationships" xmlns:m="http://schemas.openxmlformats.org/officeDocument/2006/math" xmlns:v="urn:schemas-microsoft-com:vml" xmlns:wp14="http://schemas.microsoft.com/office/word/2010/wordprocessingDrawing" xmlns:wp="http://schemas.openxmlformats.org/drawingml/2006/wordprocessingDrawing" xmlns:w10="urn:schemas-microsoft-com:office:word" xmlns:w="http://schemas.openxmlformats.org/wordprocessingml/2006/main" xmlns:w14="http://schemas.microsoft.com/office/word/2010/wordml" xmlns:w15="http://schemas.microsoft.com/office/word/2012/wordml" xmlns:w16cex="http://schemas.microsoft.com/office/word/2018/wordml/cex" xmlns:w16cid="http://schemas.microsoft.com/office/word/2016/wordml/cid" xmlns:w16="http://schemas.microsoft.com/office/word/2018/wordml" xmlns:w16du="http://schemas.microsoft.com/office/word/2023/wordml/word16du" xmlns:w16sdtdh="http://schemas.microsoft.com/office/word/2020/wordml/sdtdatahash" xmlns:w16sdtfl="http://schemas.microsoft.com/office/word/2024/wordml/sdtformatlock" xmlns:w16se="http://schemas.microsoft.com/office/word/2015/wordml/symex" xmlns:wpg="http://schemas.microsoft.com/office/word/2010/wordprocessingGroup" xmlns:wpi="http://schemas.microsoft.com/office/word/2010/wordprocessingInk" xmlns:wne="http://schemas.microsoft.com/office/word/2006/wordml" xmlns:wps="http://schemas.microsoft.com/office/word/2010/wordprocessingShape" mc:Ignorable="w14 w15 w16se w16cid w16 w16cex w16sdtdh w16sdtfl w16du wp14">
   <w:abstractNum w:abstractNumId="0" w15:restartNumberingAfterBreak="0">
     <w:nsid w:val="00FF68F8"/>
     <w:multiLevelType w:val="hybridMultilevel"/>
@@ -3013,6 +5509,345 @@
     </w:lvl>
   </w:abstractNum>
   <w:abstractNum w:abstractNumId="1" w15:restartNumberingAfterBreak="0">
+    <w:nsid w:val="0B2D746F"/>
+    <w:multiLevelType w:val="hybridMultilevel"/>
+    <w:tmpl w:val="1A2C5752"/>
+    <w:lvl w:ilvl="0" w:tplc="04090001">
+      <w:start w:val="1"/>
+      <w:numFmt w:val="bullet"/>
+      <w:lvlText w:val=""/>
+      <w:lvlJc w:val="left"/>
+      <w:pPr>
+        <w:ind w:left="2160" w:hanging="360"/>
+      </w:pPr>
+      <w:rPr>
+        <w:rFonts w:ascii="Symbol" w:hAnsi="Symbol" w:hint="default"/>
+      </w:rPr>
+    </w:lvl>
+    <w:lvl w:ilvl="1" w:tplc="04090003" w:tentative="1">
+      <w:start w:val="1"/>
+      <w:numFmt w:val="bullet"/>
+      <w:lvlText w:val="o"/>
+      <w:lvlJc w:val="left"/>
+      <w:pPr>
+        <w:ind w:left="2880" w:hanging="360"/>
+      </w:pPr>
+      <w:rPr>
+        <w:rFonts w:ascii="Courier New" w:hAnsi="Courier New" w:cs="Courier New" w:hint="default"/>
+      </w:rPr>
+    </w:lvl>
+    <w:lvl w:ilvl="2" w:tplc="04090005" w:tentative="1">
+      <w:start w:val="1"/>
+      <w:numFmt w:val="bullet"/>
+      <w:lvlText w:val=""/>
+      <w:lvlJc w:val="left"/>
+      <w:pPr>
+        <w:ind w:left="3600" w:hanging="360"/>
+      </w:pPr>
+      <w:rPr>
+        <w:rFonts w:ascii="Wingdings" w:hAnsi="Wingdings" w:hint="default"/>
+      </w:rPr>
+    </w:lvl>
+    <w:lvl w:ilvl="3" w:tplc="04090001" w:tentative="1">
+      <w:start w:val="1"/>
+      <w:numFmt w:val="bullet"/>
+      <w:lvlText w:val=""/>
+      <w:lvlJc w:val="left"/>
+      <w:pPr>
+        <w:ind w:left="4320" w:hanging="360"/>
+      </w:pPr>
+      <w:rPr>
+        <w:rFonts w:ascii="Symbol" w:hAnsi="Symbol" w:hint="default"/>
+      </w:rPr>
+    </w:lvl>
+    <w:lvl w:ilvl="4" w:tplc="04090003" w:tentative="1">
+      <w:start w:val="1"/>
+      <w:numFmt w:val="bullet"/>
+      <w:lvlText w:val="o"/>
+      <w:lvlJc w:val="left"/>
+      <w:pPr>
+        <w:ind w:left="5040" w:hanging="360"/>
+      </w:pPr>
+      <w:rPr>
+        <w:rFonts w:ascii="Courier New" w:hAnsi="Courier New" w:cs="Courier New" w:hint="default"/>
+      </w:rPr>
+    </w:lvl>
+    <w:lvl w:ilvl="5" w:tplc="04090005" w:tentative="1">
+      <w:start w:val="1"/>
+      <w:numFmt w:val="bullet"/>
+      <w:lvlText w:val=""/>
+      <w:lvlJc w:val="left"/>
+      <w:pPr>
+        <w:ind w:left="5760" w:hanging="360"/>
+      </w:pPr>
+      <w:rPr>
+        <w:rFonts w:ascii="Wingdings" w:hAnsi="Wingdings" w:hint="default"/>
+      </w:rPr>
+    </w:lvl>
+    <w:lvl w:ilvl="6" w:tplc="04090001" w:tentative="1">
+      <w:start w:val="1"/>
+      <w:numFmt w:val="bullet"/>
+      <w:lvlText w:val=""/>
+      <w:lvlJc w:val="left"/>
+      <w:pPr>
+        <w:ind w:left="6480" w:hanging="360"/>
+      </w:pPr>
+      <w:rPr>
+        <w:rFonts w:ascii="Symbol" w:hAnsi="Symbol" w:hint="default"/>
+      </w:rPr>
+    </w:lvl>
+    <w:lvl w:ilvl="7" w:tplc="04090003" w:tentative="1">
+      <w:start w:val="1"/>
+      <w:numFmt w:val="bullet"/>
+      <w:lvlText w:val="o"/>
+      <w:lvlJc w:val="left"/>
+      <w:pPr>
+        <w:ind w:left="7200" w:hanging="360"/>
+      </w:pPr>
+      <w:rPr>
+        <w:rFonts w:ascii="Courier New" w:hAnsi="Courier New" w:cs="Courier New" w:hint="default"/>
+      </w:rPr>
+    </w:lvl>
+    <w:lvl w:ilvl="8" w:tplc="04090005" w:tentative="1">
+      <w:start w:val="1"/>
+      <w:numFmt w:val="bullet"/>
+      <w:lvlText w:val=""/>
+      <w:lvlJc w:val="left"/>
+      <w:pPr>
+        <w:ind w:left="7920" w:hanging="360"/>
+      </w:pPr>
+      <w:rPr>
+        <w:rFonts w:ascii="Wingdings" w:hAnsi="Wingdings" w:hint="default"/>
+      </w:rPr>
+    </w:lvl>
+  </w:abstractNum>
+  <w:abstractNum w:abstractNumId="2" w15:restartNumberingAfterBreak="0">
+    <w:nsid w:val="0B927F52"/>
+    <w:multiLevelType w:val="hybridMultilevel"/>
+    <w:tmpl w:val="92E606E8"/>
+    <w:lvl w:ilvl="0" w:tplc="04090001">
+      <w:start w:val="1"/>
+      <w:numFmt w:val="bullet"/>
+      <w:lvlText w:val=""/>
+      <w:lvlJc w:val="left"/>
+      <w:pPr>
+        <w:ind w:left="720" w:hanging="360"/>
+      </w:pPr>
+      <w:rPr>
+        <w:rFonts w:ascii="Symbol" w:hAnsi="Symbol" w:hint="default"/>
+      </w:rPr>
+    </w:lvl>
+    <w:lvl w:ilvl="1" w:tplc="04090003" w:tentative="1">
+      <w:start w:val="1"/>
+      <w:numFmt w:val="bullet"/>
+      <w:lvlText w:val="o"/>
+      <w:lvlJc w:val="left"/>
+      <w:pPr>
+        <w:ind w:left="1440" w:hanging="360"/>
+      </w:pPr>
+      <w:rPr>
+        <w:rFonts w:ascii="Courier New" w:hAnsi="Courier New" w:cs="Courier New" w:hint="default"/>
+      </w:rPr>
+    </w:lvl>
+    <w:lvl w:ilvl="2" w:tplc="04090005" w:tentative="1">
+      <w:start w:val="1"/>
+      <w:numFmt w:val="bullet"/>
+      <w:lvlText w:val=""/>
+      <w:lvlJc w:val="left"/>
+      <w:pPr>
+        <w:ind w:left="2160" w:hanging="360"/>
+      </w:pPr>
+      <w:rPr>
+        <w:rFonts w:ascii="Wingdings" w:hAnsi="Wingdings" w:hint="default"/>
+      </w:rPr>
+    </w:lvl>
+    <w:lvl w:ilvl="3" w:tplc="04090001" w:tentative="1">
+      <w:start w:val="1"/>
+      <w:numFmt w:val="bullet"/>
+      <w:lvlText w:val=""/>
+      <w:lvlJc w:val="left"/>
+      <w:pPr>
+        <w:ind w:left="2880" w:hanging="360"/>
+      </w:pPr>
+      <w:rPr>
+        <w:rFonts w:ascii="Symbol" w:hAnsi="Symbol" w:hint="default"/>
+      </w:rPr>
+    </w:lvl>
+    <w:lvl w:ilvl="4" w:tplc="04090003" w:tentative="1">
+      <w:start w:val="1"/>
+      <w:numFmt w:val="bullet"/>
+      <w:lvlText w:val="o"/>
+      <w:lvlJc w:val="left"/>
+      <w:pPr>
+        <w:ind w:left="3600" w:hanging="360"/>
+      </w:pPr>
+      <w:rPr>
+        <w:rFonts w:ascii="Courier New" w:hAnsi="Courier New" w:cs="Courier New" w:hint="default"/>
+      </w:rPr>
+    </w:lvl>
+    <w:lvl w:ilvl="5" w:tplc="04090005" w:tentative="1">
+      <w:start w:val="1"/>
+      <w:numFmt w:val="bullet"/>
+      <w:lvlText w:val=""/>
+      <w:lvlJc w:val="left"/>
+      <w:pPr>
+        <w:ind w:left="4320" w:hanging="360"/>
+      </w:pPr>
+      <w:rPr>
+        <w:rFonts w:ascii="Wingdings" w:hAnsi="Wingdings" w:hint="default"/>
+      </w:rPr>
+    </w:lvl>
+    <w:lvl w:ilvl="6" w:tplc="04090001" w:tentative="1">
+      <w:start w:val="1"/>
+      <w:numFmt w:val="bullet"/>
+      <w:lvlText w:val=""/>
+      <w:lvlJc w:val="left"/>
+      <w:pPr>
+        <w:ind w:left="5040" w:hanging="360"/>
+      </w:pPr>
+      <w:rPr>
+        <w:rFonts w:ascii="Symbol" w:hAnsi="Symbol" w:hint="default"/>
+      </w:rPr>
+    </w:lvl>
+    <w:lvl w:ilvl="7" w:tplc="04090003" w:tentative="1">
+      <w:start w:val="1"/>
+      <w:numFmt w:val="bullet"/>
+      <w:lvlText w:val="o"/>
+      <w:lvlJc w:val="left"/>
+      <w:pPr>
+        <w:ind w:left="5760" w:hanging="360"/>
+      </w:pPr>
+      <w:rPr>
+        <w:rFonts w:ascii="Courier New" w:hAnsi="Courier New" w:cs="Courier New" w:hint="default"/>
+      </w:rPr>
+    </w:lvl>
+    <w:lvl w:ilvl="8" w:tplc="04090005" w:tentative="1">
+      <w:start w:val="1"/>
+      <w:numFmt w:val="bullet"/>
+      <w:lvlText w:val=""/>
+      <w:lvlJc w:val="left"/>
+      <w:pPr>
+        <w:ind w:left="6480" w:hanging="360"/>
+      </w:pPr>
+      <w:rPr>
+        <w:rFonts w:ascii="Wingdings" w:hAnsi="Wingdings" w:hint="default"/>
+      </w:rPr>
+    </w:lvl>
+  </w:abstractNum>
+  <w:abstractNum w:abstractNumId="3" w15:restartNumberingAfterBreak="0">
+    <w:nsid w:val="0C6B07D4"/>
+    <w:multiLevelType w:val="hybridMultilevel"/>
+    <w:tmpl w:val="F4063556"/>
+    <w:lvl w:ilvl="0" w:tplc="04090001">
+      <w:start w:val="1"/>
+      <w:numFmt w:val="bullet"/>
+      <w:lvlText w:val=""/>
+      <w:lvlJc w:val="left"/>
+      <w:pPr>
+        <w:ind w:left="720" w:hanging="360"/>
+      </w:pPr>
+      <w:rPr>
+        <w:rFonts w:ascii="Symbol" w:hAnsi="Symbol" w:hint="default"/>
+      </w:rPr>
+    </w:lvl>
+    <w:lvl w:ilvl="1" w:tplc="04090003" w:tentative="1">
+      <w:start w:val="1"/>
+      <w:numFmt w:val="bullet"/>
+      <w:lvlText w:val="o"/>
+      <w:lvlJc w:val="left"/>
+      <w:pPr>
+        <w:ind w:left="1440" w:hanging="360"/>
+      </w:pPr>
+      <w:rPr>
+        <w:rFonts w:ascii="Courier New" w:hAnsi="Courier New" w:cs="Courier New" w:hint="default"/>
+      </w:rPr>
+    </w:lvl>
+    <w:lvl w:ilvl="2" w:tplc="04090005" w:tentative="1">
+      <w:start w:val="1"/>
+      <w:numFmt w:val="bullet"/>
+      <w:lvlText w:val=""/>
+      <w:lvlJc w:val="left"/>
+      <w:pPr>
+        <w:ind w:left="2160" w:hanging="360"/>
+      </w:pPr>
+      <w:rPr>
+        <w:rFonts w:ascii="Wingdings" w:hAnsi="Wingdings" w:hint="default"/>
+      </w:rPr>
+    </w:lvl>
+    <w:lvl w:ilvl="3" w:tplc="04090001" w:tentative="1">
+      <w:start w:val="1"/>
+      <w:numFmt w:val="bullet"/>
+      <w:lvlText w:val=""/>
+      <w:lvlJc w:val="left"/>
+      <w:pPr>
+        <w:ind w:left="2880" w:hanging="360"/>
+      </w:pPr>
+      <w:rPr>
+        <w:rFonts w:ascii="Symbol" w:hAnsi="Symbol" w:hint="default"/>
+      </w:rPr>
+    </w:lvl>
+    <w:lvl w:ilvl="4" w:tplc="04090003" w:tentative="1">
+      <w:start w:val="1"/>
+      <w:numFmt w:val="bullet"/>
+      <w:lvlText w:val="o"/>
+      <w:lvlJc w:val="left"/>
+      <w:pPr>
+        <w:ind w:left="3600" w:hanging="360"/>
+      </w:pPr>
+      <w:rPr>
+        <w:rFonts w:ascii="Courier New" w:hAnsi="Courier New" w:cs="Courier New" w:hint="default"/>
+      </w:rPr>
+    </w:lvl>
+    <w:lvl w:ilvl="5" w:tplc="04090005" w:tentative="1">
+      <w:start w:val="1"/>
+      <w:numFmt w:val="bullet"/>
+      <w:lvlText w:val=""/>
+      <w:lvlJc w:val="left"/>
+      <w:pPr>
+        <w:ind w:left="4320" w:hanging="360"/>
+      </w:pPr>
+      <w:rPr>
+        <w:rFonts w:ascii="Wingdings" w:hAnsi="Wingdings" w:hint="default"/>
+      </w:rPr>
+    </w:lvl>
+    <w:lvl w:ilvl="6" w:tplc="04090001" w:tentative="1">
+      <w:start w:val="1"/>
+      <w:numFmt w:val="bullet"/>
+      <w:lvlText w:val=""/>
+      <w:lvlJc w:val="left"/>
+      <w:pPr>
+        <w:ind w:left="5040" w:hanging="360"/>
+      </w:pPr>
+      <w:rPr>
+        <w:rFonts w:ascii="Symbol" w:hAnsi="Symbol" w:hint="default"/>
+      </w:rPr>
+    </w:lvl>
+    <w:lvl w:ilvl="7" w:tplc="04090003" w:tentative="1">
+      <w:start w:val="1"/>
+      <w:numFmt w:val="bullet"/>
+      <w:lvlText w:val="o"/>
+      <w:lvlJc w:val="left"/>
+      <w:pPr>
+        <w:ind w:left="5760" w:hanging="360"/>
+      </w:pPr>
+      <w:rPr>
+        <w:rFonts w:ascii="Courier New" w:hAnsi="Courier New" w:cs="Courier New" w:hint="default"/>
+      </w:rPr>
+    </w:lvl>
+    <w:lvl w:ilvl="8" w:tplc="04090005" w:tentative="1">
+      <w:start w:val="1"/>
+      <w:numFmt w:val="bullet"/>
+      <w:lvlText w:val=""/>
+      <w:lvlJc w:val="left"/>
+      <w:pPr>
+        <w:ind w:left="6480" w:hanging="360"/>
+      </w:pPr>
+      <w:rPr>
+        <w:rFonts w:ascii="Wingdings" w:hAnsi="Wingdings" w:hint="default"/>
+      </w:rPr>
+    </w:lvl>
+  </w:abstractNum>
+  <w:abstractNum w:abstractNumId="4" w15:restartNumberingAfterBreak="0">
     <w:nsid w:val="187902CF"/>
     <w:multiLevelType w:val="hybridMultilevel"/>
     <w:tmpl w:val="F0B6113E"/>
@@ -3125,7 +5960,120 @@
       </w:rPr>
     </w:lvl>
   </w:abstractNum>
-  <w:abstractNum w:abstractNumId="2" w15:restartNumberingAfterBreak="0">
+  <w:abstractNum w:abstractNumId="5" w15:restartNumberingAfterBreak="0">
+    <w:nsid w:val="21F03220"/>
+    <w:multiLevelType w:val="hybridMultilevel"/>
+    <w:tmpl w:val="57665636"/>
+    <w:lvl w:ilvl="0" w:tplc="04090001">
+      <w:start w:val="1"/>
+      <w:numFmt w:val="bullet"/>
+      <w:lvlText w:val=""/>
+      <w:lvlJc w:val="left"/>
+      <w:pPr>
+        <w:ind w:left="1440" w:hanging="360"/>
+      </w:pPr>
+      <w:rPr>
+        <w:rFonts w:ascii="Symbol" w:hAnsi="Symbol" w:hint="default"/>
+      </w:rPr>
+    </w:lvl>
+    <w:lvl w:ilvl="1" w:tplc="04090003" w:tentative="1">
+      <w:start w:val="1"/>
+      <w:numFmt w:val="bullet"/>
+      <w:lvlText w:val="o"/>
+      <w:lvlJc w:val="left"/>
+      <w:pPr>
+        <w:ind w:left="2160" w:hanging="360"/>
+      </w:pPr>
+      <w:rPr>
+        <w:rFonts w:ascii="Courier New" w:hAnsi="Courier New" w:cs="Courier New" w:hint="default"/>
+      </w:rPr>
+    </w:lvl>
+    <w:lvl w:ilvl="2" w:tplc="04090005" w:tentative="1">
+      <w:start w:val="1"/>
+      <w:numFmt w:val="bullet"/>
+      <w:lvlText w:val=""/>
+      <w:lvlJc w:val="left"/>
+      <w:pPr>
+        <w:ind w:left="2880" w:hanging="360"/>
+      </w:pPr>
+      <w:rPr>
+        <w:rFonts w:ascii="Wingdings" w:hAnsi="Wingdings" w:hint="default"/>
+      </w:rPr>
+    </w:lvl>
+    <w:lvl w:ilvl="3" w:tplc="04090001" w:tentative="1">
+      <w:start w:val="1"/>
+      <w:numFmt w:val="bullet"/>
+      <w:lvlText w:val=""/>
+      <w:lvlJc w:val="left"/>
+      <w:pPr>
+        <w:ind w:left="3600" w:hanging="360"/>
+      </w:pPr>
+      <w:rPr>
+        <w:rFonts w:ascii="Symbol" w:hAnsi="Symbol" w:hint="default"/>
+      </w:rPr>
+    </w:lvl>
+    <w:lvl w:ilvl="4" w:tplc="04090003" w:tentative="1">
+      <w:start w:val="1"/>
+      <w:numFmt w:val="bullet"/>
+      <w:lvlText w:val="o"/>
+      <w:lvlJc w:val="left"/>
+      <w:pPr>
+        <w:ind w:left="4320" w:hanging="360"/>
+      </w:pPr>
+      <w:rPr>
+        <w:rFonts w:ascii="Courier New" w:hAnsi="Courier New" w:cs="Courier New" w:hint="default"/>
+      </w:rPr>
+    </w:lvl>
+    <w:lvl w:ilvl="5" w:tplc="04090005" w:tentative="1">
+      <w:start w:val="1"/>
+      <w:numFmt w:val="bullet"/>
+      <w:lvlText w:val=""/>
+      <w:lvlJc w:val="left"/>
+      <w:pPr>
+        <w:ind w:left="5040" w:hanging="360"/>
+      </w:pPr>
+      <w:rPr>
+        <w:rFonts w:ascii="Wingdings" w:hAnsi="Wingdings" w:hint="default"/>
+      </w:rPr>
+    </w:lvl>
+    <w:lvl w:ilvl="6" w:tplc="04090001" w:tentative="1">
+      <w:start w:val="1"/>
+      <w:numFmt w:val="bullet"/>
+      <w:lvlText w:val=""/>
+      <w:lvlJc w:val="left"/>
+      <w:pPr>
+        <w:ind w:left="5760" w:hanging="360"/>
+      </w:pPr>
+      <w:rPr>
+        <w:rFonts w:ascii="Symbol" w:hAnsi="Symbol" w:hint="default"/>
+      </w:rPr>
+    </w:lvl>
+    <w:lvl w:ilvl="7" w:tplc="04090003" w:tentative="1">
+      <w:start w:val="1"/>
+      <w:numFmt w:val="bullet"/>
+      <w:lvlText w:val="o"/>
+      <w:lvlJc w:val="left"/>
+      <w:pPr>
+        <w:ind w:left="6480" w:hanging="360"/>
+      </w:pPr>
+      <w:rPr>
+        <w:rFonts w:ascii="Courier New" w:hAnsi="Courier New" w:cs="Courier New" w:hint="default"/>
+      </w:rPr>
+    </w:lvl>
+    <w:lvl w:ilvl="8" w:tplc="04090005" w:tentative="1">
+      <w:start w:val="1"/>
+      <w:numFmt w:val="bullet"/>
+      <w:lvlText w:val=""/>
+      <w:lvlJc w:val="left"/>
+      <w:pPr>
+        <w:ind w:left="7200" w:hanging="360"/>
+      </w:pPr>
+      <w:rPr>
+        <w:rFonts w:ascii="Wingdings" w:hAnsi="Wingdings" w:hint="default"/>
+      </w:rPr>
+    </w:lvl>
+  </w:abstractNum>
+  <w:abstractNum w:abstractNumId="6" w15:restartNumberingAfterBreak="0">
     <w:nsid w:val="24C84F3A"/>
     <w:multiLevelType w:val="multilevel"/>
     <w:tmpl w:val="441AEDFA"/>
@@ -3238,7 +6186,233 @@
       </w:pPr>
     </w:lvl>
   </w:abstractNum>
-  <w:abstractNum w:abstractNumId="3" w15:restartNumberingAfterBreak="0">
+  <w:abstractNum w:abstractNumId="7" w15:restartNumberingAfterBreak="0">
+    <w:nsid w:val="26A65B16"/>
+    <w:multiLevelType w:val="hybridMultilevel"/>
+    <w:tmpl w:val="51A6A2E2"/>
+    <w:lvl w:ilvl="0" w:tplc="04090001">
+      <w:start w:val="1"/>
+      <w:numFmt w:val="bullet"/>
+      <w:lvlText w:val=""/>
+      <w:lvlJc w:val="left"/>
+      <w:pPr>
+        <w:ind w:left="720" w:hanging="360"/>
+      </w:pPr>
+      <w:rPr>
+        <w:rFonts w:ascii="Symbol" w:hAnsi="Symbol" w:hint="default"/>
+      </w:rPr>
+    </w:lvl>
+    <w:lvl w:ilvl="1" w:tplc="04090003" w:tentative="1">
+      <w:start w:val="1"/>
+      <w:numFmt w:val="bullet"/>
+      <w:lvlText w:val="o"/>
+      <w:lvlJc w:val="left"/>
+      <w:pPr>
+        <w:ind w:left="1440" w:hanging="360"/>
+      </w:pPr>
+      <w:rPr>
+        <w:rFonts w:ascii="Courier New" w:hAnsi="Courier New" w:cs="Courier New" w:hint="default"/>
+      </w:rPr>
+    </w:lvl>
+    <w:lvl w:ilvl="2" w:tplc="04090005" w:tentative="1">
+      <w:start w:val="1"/>
+      <w:numFmt w:val="bullet"/>
+      <w:lvlText w:val=""/>
+      <w:lvlJc w:val="left"/>
+      <w:pPr>
+        <w:ind w:left="2160" w:hanging="360"/>
+      </w:pPr>
+      <w:rPr>
+        <w:rFonts w:ascii="Wingdings" w:hAnsi="Wingdings" w:hint="default"/>
+      </w:rPr>
+    </w:lvl>
+    <w:lvl w:ilvl="3" w:tplc="04090001" w:tentative="1">
+      <w:start w:val="1"/>
+      <w:numFmt w:val="bullet"/>
+      <w:lvlText w:val=""/>
+      <w:lvlJc w:val="left"/>
+      <w:pPr>
+        <w:ind w:left="2880" w:hanging="360"/>
+      </w:pPr>
+      <w:rPr>
+        <w:rFonts w:ascii="Symbol" w:hAnsi="Symbol" w:hint="default"/>
+      </w:rPr>
+    </w:lvl>
+    <w:lvl w:ilvl="4" w:tplc="04090003" w:tentative="1">
+      <w:start w:val="1"/>
+      <w:numFmt w:val="bullet"/>
+      <w:lvlText w:val="o"/>
+      <w:lvlJc w:val="left"/>
+      <w:pPr>
+        <w:ind w:left="3600" w:hanging="360"/>
+      </w:pPr>
+      <w:rPr>
+        <w:rFonts w:ascii="Courier New" w:hAnsi="Courier New" w:cs="Courier New" w:hint="default"/>
+      </w:rPr>
+    </w:lvl>
+    <w:lvl w:ilvl="5" w:tplc="04090005" w:tentative="1">
+      <w:start w:val="1"/>
+      <w:numFmt w:val="bullet"/>
+      <w:lvlText w:val=""/>
+      <w:lvlJc w:val="left"/>
+      <w:pPr>
+        <w:ind w:left="4320" w:hanging="360"/>
+      </w:pPr>
+      <w:rPr>
+        <w:rFonts w:ascii="Wingdings" w:hAnsi="Wingdings" w:hint="default"/>
+      </w:rPr>
+    </w:lvl>
+    <w:lvl w:ilvl="6" w:tplc="04090001" w:tentative="1">
+      <w:start w:val="1"/>
+      <w:numFmt w:val="bullet"/>
+      <w:lvlText w:val=""/>
+      <w:lvlJc w:val="left"/>
+      <w:pPr>
+        <w:ind w:left="5040" w:hanging="360"/>
+      </w:pPr>
+      <w:rPr>
+        <w:rFonts w:ascii="Symbol" w:hAnsi="Symbol" w:hint="default"/>
+      </w:rPr>
+    </w:lvl>
+    <w:lvl w:ilvl="7" w:tplc="04090003" w:tentative="1">
+      <w:start w:val="1"/>
+      <w:numFmt w:val="bullet"/>
+      <w:lvlText w:val="o"/>
+      <w:lvlJc w:val="left"/>
+      <w:pPr>
+        <w:ind w:left="5760" w:hanging="360"/>
+      </w:pPr>
+      <w:rPr>
+        <w:rFonts w:ascii="Courier New" w:hAnsi="Courier New" w:cs="Courier New" w:hint="default"/>
+      </w:rPr>
+    </w:lvl>
+    <w:lvl w:ilvl="8" w:tplc="04090005" w:tentative="1">
+      <w:start w:val="1"/>
+      <w:numFmt w:val="bullet"/>
+      <w:lvlText w:val=""/>
+      <w:lvlJc w:val="left"/>
+      <w:pPr>
+        <w:ind w:left="6480" w:hanging="360"/>
+      </w:pPr>
+      <w:rPr>
+        <w:rFonts w:ascii="Wingdings" w:hAnsi="Wingdings" w:hint="default"/>
+      </w:rPr>
+    </w:lvl>
+  </w:abstractNum>
+  <w:abstractNum w:abstractNumId="8" w15:restartNumberingAfterBreak="0">
+    <w:nsid w:val="2BBF065E"/>
+    <w:multiLevelType w:val="hybridMultilevel"/>
+    <w:tmpl w:val="C89EEA38"/>
+    <w:lvl w:ilvl="0" w:tplc="04090001">
+      <w:start w:val="1"/>
+      <w:numFmt w:val="bullet"/>
+      <w:lvlText w:val=""/>
+      <w:lvlJc w:val="left"/>
+      <w:pPr>
+        <w:ind w:left="720" w:hanging="360"/>
+      </w:pPr>
+      <w:rPr>
+        <w:rFonts w:ascii="Symbol" w:hAnsi="Symbol" w:hint="default"/>
+      </w:rPr>
+    </w:lvl>
+    <w:lvl w:ilvl="1" w:tplc="04090003" w:tentative="1">
+      <w:start w:val="1"/>
+      <w:numFmt w:val="bullet"/>
+      <w:lvlText w:val="o"/>
+      <w:lvlJc w:val="left"/>
+      <w:pPr>
+        <w:ind w:left="1440" w:hanging="360"/>
+      </w:pPr>
+      <w:rPr>
+        <w:rFonts w:ascii="Courier New" w:hAnsi="Courier New" w:cs="Courier New" w:hint="default"/>
+      </w:rPr>
+    </w:lvl>
+    <w:lvl w:ilvl="2" w:tplc="04090005" w:tentative="1">
+      <w:start w:val="1"/>
+      <w:numFmt w:val="bullet"/>
+      <w:lvlText w:val=""/>
+      <w:lvlJc w:val="left"/>
+      <w:pPr>
+        <w:ind w:left="2160" w:hanging="360"/>
+      </w:pPr>
+      <w:rPr>
+        <w:rFonts w:ascii="Wingdings" w:hAnsi="Wingdings" w:hint="default"/>
+      </w:rPr>
+    </w:lvl>
+    <w:lvl w:ilvl="3" w:tplc="04090001" w:tentative="1">
+      <w:start w:val="1"/>
+      <w:numFmt w:val="bullet"/>
+      <w:lvlText w:val=""/>
+      <w:lvlJc w:val="left"/>
+      <w:pPr>
+        <w:ind w:left="2880" w:hanging="360"/>
+      </w:pPr>
+      <w:rPr>
+        <w:rFonts w:ascii="Symbol" w:hAnsi="Symbol" w:hint="default"/>
+      </w:rPr>
+    </w:lvl>
+    <w:lvl w:ilvl="4" w:tplc="04090003" w:tentative="1">
+      <w:start w:val="1"/>
+      <w:numFmt w:val="bullet"/>
+      <w:lvlText w:val="o"/>
+      <w:lvlJc w:val="left"/>
+      <w:pPr>
+        <w:ind w:left="3600" w:hanging="360"/>
+      </w:pPr>
+      <w:rPr>
+        <w:rFonts w:ascii="Courier New" w:hAnsi="Courier New" w:cs="Courier New" w:hint="default"/>
+      </w:rPr>
+    </w:lvl>
+    <w:lvl w:ilvl="5" w:tplc="04090005" w:tentative="1">
+      <w:start w:val="1"/>
+      <w:numFmt w:val="bullet"/>
+      <w:lvlText w:val=""/>
+      <w:lvlJc w:val="left"/>
+      <w:pPr>
+        <w:ind w:left="4320" w:hanging="360"/>
+      </w:pPr>
+      <w:rPr>
+        <w:rFonts w:ascii="Wingdings" w:hAnsi="Wingdings" w:hint="default"/>
+      </w:rPr>
+    </w:lvl>
+    <w:lvl w:ilvl="6" w:tplc="04090001" w:tentative="1">
+      <w:start w:val="1"/>
+      <w:numFmt w:val="bullet"/>
+      <w:lvlText w:val=""/>
+      <w:lvlJc w:val="left"/>
+      <w:pPr>
+        <w:ind w:left="5040" w:hanging="360"/>
+      </w:pPr>
+      <w:rPr>
+        <w:rFonts w:ascii="Symbol" w:hAnsi="Symbol" w:hint="default"/>
+      </w:rPr>
+    </w:lvl>
+    <w:lvl w:ilvl="7" w:tplc="04090003" w:tentative="1">
+      <w:start w:val="1"/>
+      <w:numFmt w:val="bullet"/>
+      <w:lvlText w:val="o"/>
+      <w:lvlJc w:val="left"/>
+      <w:pPr>
+        <w:ind w:left="5760" w:hanging="360"/>
+      </w:pPr>
+      <w:rPr>
+        <w:rFonts w:ascii="Courier New" w:hAnsi="Courier New" w:cs="Courier New" w:hint="default"/>
+      </w:rPr>
+    </w:lvl>
+    <w:lvl w:ilvl="8" w:tplc="04090005" w:tentative="1">
+      <w:start w:val="1"/>
+      <w:numFmt w:val="bullet"/>
+      <w:lvlText w:val=""/>
+      <w:lvlJc w:val="left"/>
+      <w:pPr>
+        <w:ind w:left="6480" w:hanging="360"/>
+      </w:pPr>
+      <w:rPr>
+        <w:rFonts w:ascii="Wingdings" w:hAnsi="Wingdings" w:hint="default"/>
+      </w:rPr>
+    </w:lvl>
+  </w:abstractNum>
+  <w:abstractNum w:abstractNumId="9" w15:restartNumberingAfterBreak="0">
     <w:nsid w:val="35745C3A"/>
     <w:multiLevelType w:val="hybridMultilevel"/>
     <w:tmpl w:val="90E2C78E"/>
@@ -3351,7 +6525,7 @@
       </w:rPr>
     </w:lvl>
   </w:abstractNum>
-  <w:abstractNum w:abstractNumId="4" w15:restartNumberingAfterBreak="0">
+  <w:abstractNum w:abstractNumId="10" w15:restartNumberingAfterBreak="0">
     <w:nsid w:val="38B12B61"/>
     <w:multiLevelType w:val="hybridMultilevel"/>
     <w:tmpl w:val="D4660D1C"/>
@@ -3464,7 +6638,7 @@
       </w:rPr>
     </w:lvl>
   </w:abstractNum>
-  <w:abstractNum w:abstractNumId="5" w15:restartNumberingAfterBreak="0">
+  <w:abstractNum w:abstractNumId="11" w15:restartNumberingAfterBreak="0">
     <w:nsid w:val="502A28C1"/>
     <w:multiLevelType w:val="hybridMultilevel"/>
     <w:tmpl w:val="3DDEF25C"/>
@@ -3577,7 +6751,7 @@
       </w:rPr>
     </w:lvl>
   </w:abstractNum>
-  <w:abstractNum w:abstractNumId="6" w15:restartNumberingAfterBreak="0">
+  <w:abstractNum w:abstractNumId="12" w15:restartNumberingAfterBreak="0">
     <w:nsid w:val="514F1902"/>
     <w:multiLevelType w:val="hybridMultilevel"/>
     <w:tmpl w:val="410E1CEC"/>
@@ -3690,7 +6864,346 @@
       </w:rPr>
     </w:lvl>
   </w:abstractNum>
-  <w:abstractNum w:abstractNumId="7" w15:restartNumberingAfterBreak="0">
+  <w:abstractNum w:abstractNumId="13" w15:restartNumberingAfterBreak="0">
+    <w:nsid w:val="5E995D7A"/>
+    <w:multiLevelType w:val="hybridMultilevel"/>
+    <w:tmpl w:val="DB329B50"/>
+    <w:lvl w:ilvl="0" w:tplc="04090001">
+      <w:start w:val="1"/>
+      <w:numFmt w:val="bullet"/>
+      <w:lvlText w:val=""/>
+      <w:lvlJc w:val="left"/>
+      <w:pPr>
+        <w:ind w:left="720" w:hanging="360"/>
+      </w:pPr>
+      <w:rPr>
+        <w:rFonts w:ascii="Symbol" w:hAnsi="Symbol" w:hint="default"/>
+      </w:rPr>
+    </w:lvl>
+    <w:lvl w:ilvl="1" w:tplc="04090003">
+      <w:start w:val="1"/>
+      <w:numFmt w:val="bullet"/>
+      <w:lvlText w:val="o"/>
+      <w:lvlJc w:val="left"/>
+      <w:pPr>
+        <w:ind w:left="1440" w:hanging="360"/>
+      </w:pPr>
+      <w:rPr>
+        <w:rFonts w:ascii="Courier New" w:hAnsi="Courier New" w:cs="Courier New" w:hint="default"/>
+      </w:rPr>
+    </w:lvl>
+    <w:lvl w:ilvl="2" w:tplc="04090005" w:tentative="1">
+      <w:start w:val="1"/>
+      <w:numFmt w:val="bullet"/>
+      <w:lvlText w:val=""/>
+      <w:lvlJc w:val="left"/>
+      <w:pPr>
+        <w:ind w:left="2160" w:hanging="360"/>
+      </w:pPr>
+      <w:rPr>
+        <w:rFonts w:ascii="Wingdings" w:hAnsi="Wingdings" w:hint="default"/>
+      </w:rPr>
+    </w:lvl>
+    <w:lvl w:ilvl="3" w:tplc="04090001" w:tentative="1">
+      <w:start w:val="1"/>
+      <w:numFmt w:val="bullet"/>
+      <w:lvlText w:val=""/>
+      <w:lvlJc w:val="left"/>
+      <w:pPr>
+        <w:ind w:left="2880" w:hanging="360"/>
+      </w:pPr>
+      <w:rPr>
+        <w:rFonts w:ascii="Symbol" w:hAnsi="Symbol" w:hint="default"/>
+      </w:rPr>
+    </w:lvl>
+    <w:lvl w:ilvl="4" w:tplc="04090003" w:tentative="1">
+      <w:start w:val="1"/>
+      <w:numFmt w:val="bullet"/>
+      <w:lvlText w:val="o"/>
+      <w:lvlJc w:val="left"/>
+      <w:pPr>
+        <w:ind w:left="3600" w:hanging="360"/>
+      </w:pPr>
+      <w:rPr>
+        <w:rFonts w:ascii="Courier New" w:hAnsi="Courier New" w:cs="Courier New" w:hint="default"/>
+      </w:rPr>
+    </w:lvl>
+    <w:lvl w:ilvl="5" w:tplc="04090005" w:tentative="1">
+      <w:start w:val="1"/>
+      <w:numFmt w:val="bullet"/>
+      <w:lvlText w:val=""/>
+      <w:lvlJc w:val="left"/>
+      <w:pPr>
+        <w:ind w:left="4320" w:hanging="360"/>
+      </w:pPr>
+      <w:rPr>
+        <w:rFonts w:ascii="Wingdings" w:hAnsi="Wingdings" w:hint="default"/>
+      </w:rPr>
+    </w:lvl>
+    <w:lvl w:ilvl="6" w:tplc="04090001" w:tentative="1">
+      <w:start w:val="1"/>
+      <w:numFmt w:val="bullet"/>
+      <w:lvlText w:val=""/>
+      <w:lvlJc w:val="left"/>
+      <w:pPr>
+        <w:ind w:left="5040" w:hanging="360"/>
+      </w:pPr>
+      <w:rPr>
+        <w:rFonts w:ascii="Symbol" w:hAnsi="Symbol" w:hint="default"/>
+      </w:rPr>
+    </w:lvl>
+    <w:lvl w:ilvl="7" w:tplc="04090003" w:tentative="1">
+      <w:start w:val="1"/>
+      <w:numFmt w:val="bullet"/>
+      <w:lvlText w:val="o"/>
+      <w:lvlJc w:val="left"/>
+      <w:pPr>
+        <w:ind w:left="5760" w:hanging="360"/>
+      </w:pPr>
+      <w:rPr>
+        <w:rFonts w:ascii="Courier New" w:hAnsi="Courier New" w:cs="Courier New" w:hint="default"/>
+      </w:rPr>
+    </w:lvl>
+    <w:lvl w:ilvl="8" w:tplc="04090005" w:tentative="1">
+      <w:start w:val="1"/>
+      <w:numFmt w:val="bullet"/>
+      <w:lvlText w:val=""/>
+      <w:lvlJc w:val="left"/>
+      <w:pPr>
+        <w:ind w:left="6480" w:hanging="360"/>
+      </w:pPr>
+      <w:rPr>
+        <w:rFonts w:ascii="Wingdings" w:hAnsi="Wingdings" w:hint="default"/>
+      </w:rPr>
+    </w:lvl>
+  </w:abstractNum>
+  <w:abstractNum w:abstractNumId="14" w15:restartNumberingAfterBreak="0">
+    <w:nsid w:val="605A3A10"/>
+    <w:multiLevelType w:val="hybridMultilevel"/>
+    <w:tmpl w:val="BDC47C06"/>
+    <w:lvl w:ilvl="0" w:tplc="04090001">
+      <w:start w:val="1"/>
+      <w:numFmt w:val="bullet"/>
+      <w:lvlText w:val=""/>
+      <w:lvlJc w:val="left"/>
+      <w:pPr>
+        <w:ind w:left="864" w:hanging="360"/>
+      </w:pPr>
+      <w:rPr>
+        <w:rFonts w:ascii="Symbol" w:hAnsi="Symbol" w:hint="default"/>
+      </w:rPr>
+    </w:lvl>
+    <w:lvl w:ilvl="1" w:tplc="04090003">
+      <w:start w:val="1"/>
+      <w:numFmt w:val="bullet"/>
+      <w:lvlText w:val="o"/>
+      <w:lvlJc w:val="left"/>
+      <w:pPr>
+        <w:ind w:left="1584" w:hanging="360"/>
+      </w:pPr>
+      <w:rPr>
+        <w:rFonts w:ascii="Courier New" w:hAnsi="Courier New" w:cs="Courier New" w:hint="default"/>
+      </w:rPr>
+    </w:lvl>
+    <w:lvl w:ilvl="2" w:tplc="04090005" w:tentative="1">
+      <w:start w:val="1"/>
+      <w:numFmt w:val="bullet"/>
+      <w:lvlText w:val=""/>
+      <w:lvlJc w:val="left"/>
+      <w:pPr>
+        <w:ind w:left="2304" w:hanging="360"/>
+      </w:pPr>
+      <w:rPr>
+        <w:rFonts w:ascii="Wingdings" w:hAnsi="Wingdings" w:hint="default"/>
+      </w:rPr>
+    </w:lvl>
+    <w:lvl w:ilvl="3" w:tplc="04090001" w:tentative="1">
+      <w:start w:val="1"/>
+      <w:numFmt w:val="bullet"/>
+      <w:lvlText w:val=""/>
+      <w:lvlJc w:val="left"/>
+      <w:pPr>
+        <w:ind w:left="3024" w:hanging="360"/>
+      </w:pPr>
+      <w:rPr>
+        <w:rFonts w:ascii="Symbol" w:hAnsi="Symbol" w:hint="default"/>
+      </w:rPr>
+    </w:lvl>
+    <w:lvl w:ilvl="4" w:tplc="04090003" w:tentative="1">
+      <w:start w:val="1"/>
+      <w:numFmt w:val="bullet"/>
+      <w:lvlText w:val="o"/>
+      <w:lvlJc w:val="left"/>
+      <w:pPr>
+        <w:ind w:left="3744" w:hanging="360"/>
+      </w:pPr>
+      <w:rPr>
+        <w:rFonts w:ascii="Courier New" w:hAnsi="Courier New" w:cs="Courier New" w:hint="default"/>
+      </w:rPr>
+    </w:lvl>
+    <w:lvl w:ilvl="5" w:tplc="04090005" w:tentative="1">
+      <w:start w:val="1"/>
+      <w:numFmt w:val="bullet"/>
+      <w:lvlText w:val=""/>
+      <w:lvlJc w:val="left"/>
+      <w:pPr>
+        <w:ind w:left="4464" w:hanging="360"/>
+      </w:pPr>
+      <w:rPr>
+        <w:rFonts w:ascii="Wingdings" w:hAnsi="Wingdings" w:hint="default"/>
+      </w:rPr>
+    </w:lvl>
+    <w:lvl w:ilvl="6" w:tplc="04090001" w:tentative="1">
+      <w:start w:val="1"/>
+      <w:numFmt w:val="bullet"/>
+      <w:lvlText w:val=""/>
+      <w:lvlJc w:val="left"/>
+      <w:pPr>
+        <w:ind w:left="5184" w:hanging="360"/>
+      </w:pPr>
+      <w:rPr>
+        <w:rFonts w:ascii="Symbol" w:hAnsi="Symbol" w:hint="default"/>
+      </w:rPr>
+    </w:lvl>
+    <w:lvl w:ilvl="7" w:tplc="04090003" w:tentative="1">
+      <w:start w:val="1"/>
+      <w:numFmt w:val="bullet"/>
+      <w:lvlText w:val="o"/>
+      <w:lvlJc w:val="left"/>
+      <w:pPr>
+        <w:ind w:left="5904" w:hanging="360"/>
+      </w:pPr>
+      <w:rPr>
+        <w:rFonts w:ascii="Courier New" w:hAnsi="Courier New" w:cs="Courier New" w:hint="default"/>
+      </w:rPr>
+    </w:lvl>
+    <w:lvl w:ilvl="8" w:tplc="04090005" w:tentative="1">
+      <w:start w:val="1"/>
+      <w:numFmt w:val="bullet"/>
+      <w:lvlText w:val=""/>
+      <w:lvlJc w:val="left"/>
+      <w:pPr>
+        <w:ind w:left="6624" w:hanging="360"/>
+      </w:pPr>
+      <w:rPr>
+        <w:rFonts w:ascii="Wingdings" w:hAnsi="Wingdings" w:hint="default"/>
+      </w:rPr>
+    </w:lvl>
+  </w:abstractNum>
+  <w:abstractNum w:abstractNumId="15" w15:restartNumberingAfterBreak="0">
+    <w:nsid w:val="60B26A7D"/>
+    <w:multiLevelType w:val="hybridMultilevel"/>
+    <w:tmpl w:val="F6A0F828"/>
+    <w:lvl w:ilvl="0" w:tplc="04090001">
+      <w:start w:val="1"/>
+      <w:numFmt w:val="bullet"/>
+      <w:lvlText w:val=""/>
+      <w:lvlJc w:val="left"/>
+      <w:pPr>
+        <w:ind w:left="720" w:hanging="360"/>
+      </w:pPr>
+      <w:rPr>
+        <w:rFonts w:ascii="Symbol" w:hAnsi="Symbol" w:hint="default"/>
+      </w:rPr>
+    </w:lvl>
+    <w:lvl w:ilvl="1" w:tplc="04090003">
+      <w:start w:val="1"/>
+      <w:numFmt w:val="bullet"/>
+      <w:lvlText w:val="o"/>
+      <w:lvlJc w:val="left"/>
+      <w:pPr>
+        <w:ind w:left="1440" w:hanging="360"/>
+      </w:pPr>
+      <w:rPr>
+        <w:rFonts w:ascii="Courier New" w:hAnsi="Courier New" w:cs="Courier New" w:hint="default"/>
+      </w:rPr>
+    </w:lvl>
+    <w:lvl w:ilvl="2" w:tplc="04090005" w:tentative="1">
+      <w:start w:val="1"/>
+      <w:numFmt w:val="bullet"/>
+      <w:lvlText w:val=""/>
+      <w:lvlJc w:val="left"/>
+      <w:pPr>
+        <w:ind w:left="2160" w:hanging="360"/>
+      </w:pPr>
+      <w:rPr>
+        <w:rFonts w:ascii="Wingdings" w:hAnsi="Wingdings" w:hint="default"/>
+      </w:rPr>
+    </w:lvl>
+    <w:lvl w:ilvl="3" w:tplc="04090001" w:tentative="1">
+      <w:start w:val="1"/>
+      <w:numFmt w:val="bullet"/>
+      <w:lvlText w:val=""/>
+      <w:lvlJc w:val="left"/>
+      <w:pPr>
+        <w:ind w:left="2880" w:hanging="360"/>
+      </w:pPr>
+      <w:rPr>
+        <w:rFonts w:ascii="Symbol" w:hAnsi="Symbol" w:hint="default"/>
+      </w:rPr>
+    </w:lvl>
+    <w:lvl w:ilvl="4" w:tplc="04090003" w:tentative="1">
+      <w:start w:val="1"/>
+      <w:numFmt w:val="bullet"/>
+      <w:lvlText w:val="o"/>
+      <w:lvlJc w:val="left"/>
+      <w:pPr>
+        <w:ind w:left="3600" w:hanging="360"/>
+      </w:pPr>
+      <w:rPr>
+        <w:rFonts w:ascii="Courier New" w:hAnsi="Courier New" w:cs="Courier New" w:hint="default"/>
+      </w:rPr>
+    </w:lvl>
+    <w:lvl w:ilvl="5" w:tplc="04090005" w:tentative="1">
+      <w:start w:val="1"/>
+      <w:numFmt w:val="bullet"/>
+      <w:lvlText w:val=""/>
+      <w:lvlJc w:val="left"/>
+      <w:pPr>
+        <w:ind w:left="4320" w:hanging="360"/>
+      </w:pPr>
+      <w:rPr>
+        <w:rFonts w:ascii="Wingdings" w:hAnsi="Wingdings" w:hint="default"/>
+      </w:rPr>
+    </w:lvl>
+    <w:lvl w:ilvl="6" w:tplc="04090001" w:tentative="1">
+      <w:start w:val="1"/>
+      <w:numFmt w:val="bullet"/>
+      <w:lvlText w:val=""/>
+      <w:lvlJc w:val="left"/>
+      <w:pPr>
+        <w:ind w:left="5040" w:hanging="360"/>
+      </w:pPr>
+      <w:rPr>
+        <w:rFonts w:ascii="Symbol" w:hAnsi="Symbol" w:hint="default"/>
+      </w:rPr>
+    </w:lvl>
+    <w:lvl w:ilvl="7" w:tplc="04090003" w:tentative="1">
+      <w:start w:val="1"/>
+      <w:numFmt w:val="bullet"/>
+      <w:lvlText w:val="o"/>
+      <w:lvlJc w:val="left"/>
+      <w:pPr>
+        <w:ind w:left="5760" w:hanging="360"/>
+      </w:pPr>
+      <w:rPr>
+        <w:rFonts w:ascii="Courier New" w:hAnsi="Courier New" w:cs="Courier New" w:hint="default"/>
+      </w:rPr>
+    </w:lvl>
+    <w:lvl w:ilvl="8" w:tplc="04090005" w:tentative="1">
+      <w:start w:val="1"/>
+      <w:numFmt w:val="bullet"/>
+      <w:lvlText w:val=""/>
+      <w:lvlJc w:val="left"/>
+      <w:pPr>
+        <w:ind w:left="6480" w:hanging="360"/>
+      </w:pPr>
+      <w:rPr>
+        <w:rFonts w:ascii="Wingdings" w:hAnsi="Wingdings" w:hint="default"/>
+      </w:rPr>
+    </w:lvl>
+  </w:abstractNum>
+  <w:abstractNum w:abstractNumId="16" w15:restartNumberingAfterBreak="0">
     <w:nsid w:val="7F6224D1"/>
     <w:multiLevelType w:val="hybridMultilevel"/>
     <w:tmpl w:val="71F2C268"/>
@@ -3804,34 +7317,61 @@
     </w:lvl>
   </w:abstractNum>
   <w:num w:numId="1" w16cid:durableId="822938029">
-    <w:abstractNumId w:val="5"/>
+    <w:abstractNumId w:val="11"/>
   </w:num>
   <w:num w:numId="2" w16cid:durableId="1745104807">
+    <w:abstractNumId w:val="12"/>
+  </w:num>
+  <w:num w:numId="3" w16cid:durableId="1307784989">
+    <w:abstractNumId w:val="16"/>
+  </w:num>
+  <w:num w:numId="4" w16cid:durableId="1196188862">
+    <w:abstractNumId w:val="4"/>
+  </w:num>
+  <w:num w:numId="5" w16cid:durableId="126239493">
     <w:abstractNumId w:val="6"/>
   </w:num>
-  <w:num w:numId="3" w16cid:durableId="1307784989">
-    <w:abstractNumId w:val="7"/>
-  </w:num>
-  <w:num w:numId="4" w16cid:durableId="1196188862">
-    <w:abstractNumId w:val="1"/>
-  </w:num>
-  <w:num w:numId="5" w16cid:durableId="126239493">
-    <w:abstractNumId w:val="2"/>
-  </w:num>
   <w:num w:numId="6" w16cid:durableId="76905708">
-    <w:abstractNumId w:val="4"/>
+    <w:abstractNumId w:val="10"/>
   </w:num>
   <w:num w:numId="7" w16cid:durableId="90399935">
-    <w:abstractNumId w:val="3"/>
+    <w:abstractNumId w:val="9"/>
   </w:num>
   <w:num w:numId="8" w16cid:durableId="1202595722">
     <w:abstractNumId w:val="0"/>
+  </w:num>
+  <w:num w:numId="9" w16cid:durableId="672269823">
+    <w:abstractNumId w:val="8"/>
+  </w:num>
+  <w:num w:numId="10" w16cid:durableId="2096700774">
+    <w:abstractNumId w:val="1"/>
+  </w:num>
+  <w:num w:numId="11" w16cid:durableId="746805403">
+    <w:abstractNumId w:val="3"/>
+  </w:num>
+  <w:num w:numId="12" w16cid:durableId="567768914">
+    <w:abstractNumId w:val="15"/>
+  </w:num>
+  <w:num w:numId="13" w16cid:durableId="879561023">
+    <w:abstractNumId w:val="13"/>
+  </w:num>
+  <w:num w:numId="14" w16cid:durableId="7030481">
+    <w:abstractNumId w:val="2"/>
+  </w:num>
+  <w:num w:numId="15" w16cid:durableId="2037536887">
+    <w:abstractNumId w:val="7"/>
+  </w:num>
+  <w:num w:numId="16" w16cid:durableId="1938976212">
+    <w:abstractNumId w:val="5"/>
+  </w:num>
+  <w:num w:numId="17" w16cid:durableId="1976829837">
+    <w:abstractNumId w:val="14"/>
   </w:num>
 </w:numbering>
 </file>
 
 <file path=word/styles.xml><?xml version="1.0" encoding="utf-8"?>
-<w:styles xmlns:mc="http://schemas.openxmlformats.org/markup-compatibility/2006" xmlns:r="http://schemas.openxmlformats.org/officeDocument/2006/relationships" xmlns:w="http://schemas.openxmlformats.org/wordprocessingml/2006/main" xmlns:w14="http://schemas.microsoft.com/office/word/2010/wordml" xmlns:w15="http://schemas.microsoft.com/office/word/2012/wordml" xmlns:w16cex="http://schemas.microsoft.com/office/word/2018/wordml/cex" xmlns:w16cid="http://schemas.microsoft.com/office/word/2016/wordml/cid" xmlns:w16="http://schemas.microsoft.com/office/word/2018/wordml" xmlns:w16du="http://schemas.microsoft.com/office/word/2023/wordml/word16du" xmlns:w16sdtdh="http://schemas.microsoft.com/office/word/2020/wordml/sdtdatahash" xmlns:w16se="http://schemas.microsoft.com/office/word/2015/wordml/symex" mc:Ignorable="w14 w15 w16se w16cid w16 w16cex w16sdtdh w16du">
+<w:styles xmlns:mc="http://schemas.openxmlformats.org/markup-compatibility/2006" xmlns:r="http://schemas.openxmlformats.org/officeDocument/2006/relationships" xmlns:w="http://schemas.openxmlformats.org/wordprocessingml/2006/main" xmlns:w14="http://schemas.microsoft.com/office/word/2010/wordml" xmlns:w15="http://schemas.microsoft.com/office/word/2012/wordml" xmlns:w16cex="http://schemas.microsoft.com/office/word/2018/wordml/cex" xmlns:w16cid="http://schemas.microsoft.com/office/word/2016/wordml/cid" xmlns:w16="http://schemas.microsoft.com/office/word/2018/wordml" xmlns:w16du="http://schemas.microsoft.com/office/word/2023/wordml/word16du" xmlns:w16sdtdh="http://schemas.microsoft.com/office/word/2020/wordml/sdtdatahash" xmlns:w16sdtfl="http://schemas.microsoft.com/office/word/2024/wordml/sdtformatlock" xmlns:w16se="http://schemas.microsoft.com/office/word/2015/wordml/symex" mc:Ignorable="w14 w15 w16se w16cid w16 w16cex w16sdtdh w16sdtfl w16du">
   <w:docDefaults>
     <w:rPrDefault>
       <w:rPr>
@@ -4234,6 +7774,7 @@
   <w:style w:type="character" w:default="1" w:styleId="DefaultParagraphFont">
     <w:name w:val="Default Paragraph Font"/>
     <w:uiPriority w:val="1"/>
+    <w:semiHidden/>
     <w:unhideWhenUsed/>
   </w:style>
   <w:style w:type="table" w:default="1" w:styleId="TableNormal">

</xml_diff>